<commit_message>
Added Tennyson Break, Break
</commit_message>
<xml_diff>
--- a/GitInPractice.docx
+++ b/GitInPractice.docx
@@ -8307,6 +8307,16 @@
       </w:r>
     </w:p>
     <w:p>
+      <w:pPr>
+        <w:rPr>
+          <w:rStyle w:val="Hyperlink"/>
+          <w:rFonts w:ascii="Helvetica" w:hAnsi="Helvetica" w:cs="Helvetica"/>
+          <w:i/>
+          <w:iCs/>
+          <w:color w:val="39AEDA"/>
+          <w:shd w:val="clear" w:color="auto" w:fill="FFFFFF"/>
+        </w:rPr>
+      </w:pPr>
       <w:hyperlink r:id="rId9" w:anchor="ham-1-3-82" w:history="1">
         <w:r>
           <w:rPr>
@@ -8320,6 +8330,621 @@
           <w:t>Hamlet Act 1, scene 3, 78–82</w:t>
         </w:r>
       </w:hyperlink>
+    </w:p>
+    <w:p>
+      <w:pPr>
+        <w:rPr>
+          <w:rStyle w:val="Hyperlink"/>
+          <w:rFonts w:ascii="Helvetica" w:hAnsi="Helvetica" w:cs="Helvetica"/>
+          <w:i/>
+          <w:iCs/>
+          <w:color w:val="39AEDA"/>
+          <w:shd w:val="clear" w:color="auto" w:fill="FFFFFF"/>
+        </w:rPr>
+      </w:pPr>
+    </w:p>
+    <w:p>
+      <w:pPr>
+        <w:rPr>
+          <w:rStyle w:val="Hyperlink"/>
+          <w:rFonts w:ascii="Helvetica" w:hAnsi="Helvetica" w:cs="Helvetica"/>
+          <w:i/>
+          <w:iCs/>
+          <w:color w:val="39AEDA"/>
+          <w:shd w:val="clear" w:color="auto" w:fill="FFFFFF"/>
+        </w:rPr>
+      </w:pPr>
+    </w:p>
+    <w:p>
+      <w:pPr>
+        <w:pStyle w:val="Heading1"/>
+        <w:shd w:val="clear" w:color="auto" w:fill="FCF9F9"/>
+        <w:spacing w:before="0" w:beforeAutospacing="0" w:after="0" w:afterAutospacing="0" w:line="289" w:lineRule="atLeast"/>
+        <w:rPr>
+          <w:b w:val="0"/>
+          <w:bCs w:val="0"/>
+          <w:color w:val="000000"/>
+          <w:spacing w:val="-30"/>
+          <w:sz w:val="57"/>
+          <w:szCs w:val="57"/>
+        </w:rPr>
+      </w:pPr>
+      <w:r>
+        <w:rPr>
+          <w:b w:val="0"/>
+          <w:bCs w:val="0"/>
+          <w:color w:val="000000"/>
+          <w:spacing w:val="-30"/>
+          <w:sz w:val="57"/>
+          <w:szCs w:val="57"/>
+        </w:rPr>
+        <w:t>Break, Break, Break</w:t>
+      </w:r>
+    </w:p>
+    <w:p>
+      <w:pPr>
+        <w:shd w:val="clear" w:color="auto" w:fill="FCF9F9"/>
+        <w:spacing w:line="360" w:lineRule="atLeast"/>
+        <w:rPr>
+          <w:rFonts w:ascii="Verdana" w:hAnsi="Verdana"/>
+          <w:color w:val="000000"/>
+          <w:sz w:val="23"/>
+          <w:szCs w:val="23"/>
+        </w:rPr>
+      </w:pPr>
+      <w:r>
+        <w:rPr>
+          <w:rStyle w:val="node-title"/>
+          <w:rFonts w:ascii="Verdana" w:hAnsi="Verdana"/>
+          <w:color w:val="000000"/>
+          <w:sz w:val="23"/>
+          <w:szCs w:val="23"/>
+        </w:rPr>
+        <w:t>Lord Alfred Tennyson</w:t>
+      </w:r>
+      <w:r>
+        <w:rPr>
+          <w:rFonts w:ascii="Verdana" w:hAnsi="Verdana"/>
+          <w:color w:val="000000"/>
+          <w:sz w:val="23"/>
+          <w:szCs w:val="23"/>
+        </w:rPr>
+        <w:t>,</w:t>
+      </w:r>
+      <w:r>
+        <w:rPr>
+          <w:rStyle w:val="apple-converted-space"/>
+          <w:rFonts w:ascii="Verdana" w:hAnsi="Verdana"/>
+          <w:color w:val="000000"/>
+          <w:sz w:val="23"/>
+          <w:szCs w:val="23"/>
+        </w:rPr>
+        <w:t> </w:t>
+      </w:r>
+      <w:r>
+        <w:rPr>
+          <w:rStyle w:val="date-display-single"/>
+          <w:rFonts w:ascii="Verdana" w:hAnsi="Verdana"/>
+          <w:color w:val="000000"/>
+          <w:sz w:val="23"/>
+          <w:szCs w:val="23"/>
+        </w:rPr>
+        <w:t>1809</w:t>
+      </w:r>
+      <w:r>
+        <w:rPr>
+          <w:rStyle w:val="apple-converted-space"/>
+          <w:rFonts w:ascii="Verdana" w:hAnsi="Verdana"/>
+          <w:color w:val="000000"/>
+          <w:sz w:val="23"/>
+          <w:szCs w:val="23"/>
+        </w:rPr>
+        <w:t> </w:t>
+      </w:r>
+      <w:r>
+        <w:rPr>
+          <w:rFonts w:ascii="Verdana" w:hAnsi="Verdana"/>
+          <w:color w:val="000000"/>
+          <w:sz w:val="23"/>
+          <w:szCs w:val="23"/>
+        </w:rPr>
+        <w:t>-</w:t>
+      </w:r>
+      <w:r>
+        <w:rPr>
+          <w:rStyle w:val="apple-converted-space"/>
+          <w:rFonts w:ascii="Verdana" w:hAnsi="Verdana"/>
+          <w:color w:val="000000"/>
+          <w:sz w:val="23"/>
+          <w:szCs w:val="23"/>
+        </w:rPr>
+        <w:t> </w:t>
+      </w:r>
+      <w:r>
+        <w:rPr>
+          <w:rStyle w:val="date-display-single"/>
+          <w:rFonts w:ascii="Verdana" w:hAnsi="Verdana"/>
+          <w:color w:val="000000"/>
+          <w:sz w:val="23"/>
+          <w:szCs w:val="23"/>
+        </w:rPr>
+        <w:t>1892</w:t>
+      </w:r>
+    </w:p>
+    <w:p>
+      <w:pPr>
+        <w:pStyle w:val="HTMLPreformatted"/>
+        <w:shd w:val="clear" w:color="auto" w:fill="FCF9F9"/>
+        <w:spacing w:before="303" w:after="303" w:line="360" w:lineRule="atLeast"/>
+        <w:rPr>
+          <w:rFonts w:ascii="Times New Roman" w:hAnsi="Times New Roman" w:cs="Times New Roman"/>
+          <w:color w:val="000000"/>
+          <w:sz w:val="26"/>
+          <w:szCs w:val="26"/>
+        </w:rPr>
+      </w:pPr>
+      <w:r>
+        <w:rPr>
+          <w:rFonts w:ascii="Times New Roman" w:hAnsi="Times New Roman" w:cs="Times New Roman"/>
+          <w:color w:val="000000"/>
+          <w:sz w:val="26"/>
+          <w:szCs w:val="26"/>
+        </w:rPr>
+        <w:t xml:space="preserve">Break, break, </w:t>
+      </w:r>
+      <w:proofErr w:type="gramStart"/>
+      <w:r>
+        <w:rPr>
+          <w:rFonts w:ascii="Times New Roman" w:hAnsi="Times New Roman" w:cs="Times New Roman"/>
+          <w:color w:val="000000"/>
+          <w:sz w:val="26"/>
+          <w:szCs w:val="26"/>
+        </w:rPr>
+        <w:t>break</w:t>
+      </w:r>
+      <w:proofErr w:type="gramEnd"/>
+      <w:r>
+        <w:rPr>
+          <w:rFonts w:ascii="Times New Roman" w:hAnsi="Times New Roman" w:cs="Times New Roman"/>
+          <w:color w:val="000000"/>
+          <w:sz w:val="26"/>
+          <w:szCs w:val="26"/>
+        </w:rPr>
+        <w:t>,</w:t>
+      </w:r>
+    </w:p>
+    <w:p>
+      <w:pPr>
+        <w:pStyle w:val="HTMLPreformatted"/>
+        <w:shd w:val="clear" w:color="auto" w:fill="FCF9F9"/>
+        <w:spacing w:before="303" w:after="303" w:line="360" w:lineRule="atLeast"/>
+        <w:rPr>
+          <w:rFonts w:ascii="Times New Roman" w:hAnsi="Times New Roman" w:cs="Times New Roman"/>
+          <w:color w:val="000000"/>
+          <w:sz w:val="26"/>
+          <w:szCs w:val="26"/>
+        </w:rPr>
+      </w:pPr>
+      <w:r>
+        <w:rPr>
+          <w:rFonts w:ascii="Times New Roman" w:hAnsi="Times New Roman" w:cs="Times New Roman"/>
+          <w:color w:val="000000"/>
+          <w:sz w:val="26"/>
+          <w:szCs w:val="26"/>
+        </w:rPr>
+        <w:t xml:space="preserve">    On thy cold gray stones, O </w:t>
+      </w:r>
+      <w:proofErr w:type="gramStart"/>
+      <w:r>
+        <w:rPr>
+          <w:rFonts w:ascii="Times New Roman" w:hAnsi="Times New Roman" w:cs="Times New Roman"/>
+          <w:color w:val="000000"/>
+          <w:sz w:val="26"/>
+          <w:szCs w:val="26"/>
+        </w:rPr>
+        <w:t>sea</w:t>
+      </w:r>
+      <w:proofErr w:type="gramEnd"/>
+      <w:r>
+        <w:rPr>
+          <w:rFonts w:ascii="Times New Roman" w:hAnsi="Times New Roman" w:cs="Times New Roman"/>
+          <w:color w:val="000000"/>
+          <w:sz w:val="26"/>
+          <w:szCs w:val="26"/>
+        </w:rPr>
+        <w:t>!</w:t>
+      </w:r>
+    </w:p>
+    <w:p>
+      <w:pPr>
+        <w:pStyle w:val="HTMLPreformatted"/>
+        <w:shd w:val="clear" w:color="auto" w:fill="FCF9F9"/>
+        <w:spacing w:before="303" w:after="303" w:line="360" w:lineRule="atLeast"/>
+        <w:rPr>
+          <w:rFonts w:ascii="Times New Roman" w:hAnsi="Times New Roman" w:cs="Times New Roman"/>
+          <w:color w:val="000000"/>
+          <w:sz w:val="26"/>
+          <w:szCs w:val="26"/>
+        </w:rPr>
+      </w:pPr>
+      <w:r>
+        <w:rPr>
+          <w:rFonts w:ascii="Times New Roman" w:hAnsi="Times New Roman" w:cs="Times New Roman"/>
+          <w:color w:val="000000"/>
+          <w:sz w:val="26"/>
+          <w:szCs w:val="26"/>
+        </w:rPr>
+        <w:t>And I would that my tongue could utter</w:t>
+      </w:r>
+    </w:p>
+    <w:p>
+      <w:pPr>
+        <w:pStyle w:val="HTMLPreformatted"/>
+        <w:shd w:val="clear" w:color="auto" w:fill="FCF9F9"/>
+        <w:spacing w:before="303" w:after="303" w:line="360" w:lineRule="atLeast"/>
+        <w:rPr>
+          <w:rFonts w:ascii="Times New Roman" w:hAnsi="Times New Roman" w:cs="Times New Roman"/>
+          <w:color w:val="000000"/>
+          <w:sz w:val="26"/>
+          <w:szCs w:val="26"/>
+        </w:rPr>
+      </w:pPr>
+      <w:r>
+        <w:rPr>
+          <w:rFonts w:ascii="Times New Roman" w:hAnsi="Times New Roman" w:cs="Times New Roman"/>
+          <w:color w:val="000000"/>
+          <w:sz w:val="26"/>
+          <w:szCs w:val="26"/>
+        </w:rPr>
+        <w:t xml:space="preserve">    </w:t>
+      </w:r>
+      <w:proofErr w:type="gramStart"/>
+      <w:r>
+        <w:rPr>
+          <w:rFonts w:ascii="Times New Roman" w:hAnsi="Times New Roman" w:cs="Times New Roman"/>
+          <w:color w:val="000000"/>
+          <w:sz w:val="26"/>
+          <w:szCs w:val="26"/>
+        </w:rPr>
+        <w:t>The thoughts that arise in me.</w:t>
+      </w:r>
+      <w:proofErr w:type="gramEnd"/>
+    </w:p>
+    <w:p>
+      <w:pPr>
+        <w:pStyle w:val="HTMLPreformatted"/>
+        <w:shd w:val="clear" w:color="auto" w:fill="FCF9F9"/>
+        <w:spacing w:before="303" w:after="303" w:line="360" w:lineRule="atLeast"/>
+        <w:rPr>
+          <w:rFonts w:ascii="Times New Roman" w:hAnsi="Times New Roman" w:cs="Times New Roman"/>
+          <w:color w:val="000000"/>
+          <w:sz w:val="26"/>
+          <w:szCs w:val="26"/>
+        </w:rPr>
+      </w:pPr>
+    </w:p>
+    <w:p>
+      <w:pPr>
+        <w:pStyle w:val="HTMLPreformatted"/>
+        <w:shd w:val="clear" w:color="auto" w:fill="FCF9F9"/>
+        <w:spacing w:before="303" w:after="303" w:line="360" w:lineRule="atLeast"/>
+        <w:rPr>
+          <w:rFonts w:ascii="Times New Roman" w:hAnsi="Times New Roman" w:cs="Times New Roman"/>
+          <w:color w:val="000000"/>
+          <w:sz w:val="26"/>
+          <w:szCs w:val="26"/>
+        </w:rPr>
+      </w:pPr>
+      <w:r>
+        <w:rPr>
+          <w:rFonts w:ascii="Times New Roman" w:hAnsi="Times New Roman" w:cs="Times New Roman"/>
+          <w:color w:val="000000"/>
+          <w:sz w:val="26"/>
+          <w:szCs w:val="26"/>
+        </w:rPr>
+        <w:t>O, well for the fisherman’s boy,</w:t>
+      </w:r>
+    </w:p>
+    <w:p>
+      <w:pPr>
+        <w:pStyle w:val="HTMLPreformatted"/>
+        <w:shd w:val="clear" w:color="auto" w:fill="FCF9F9"/>
+        <w:spacing w:before="303" w:after="303" w:line="360" w:lineRule="atLeast"/>
+        <w:rPr>
+          <w:rFonts w:ascii="Times New Roman" w:hAnsi="Times New Roman" w:cs="Times New Roman"/>
+          <w:color w:val="000000"/>
+          <w:sz w:val="26"/>
+          <w:szCs w:val="26"/>
+        </w:rPr>
+      </w:pPr>
+      <w:r>
+        <w:rPr>
+          <w:rFonts w:ascii="Times New Roman" w:hAnsi="Times New Roman" w:cs="Times New Roman"/>
+          <w:color w:val="000000"/>
+          <w:sz w:val="26"/>
+          <w:szCs w:val="26"/>
+        </w:rPr>
+        <w:t xml:space="preserve">    That he shouts with his sister at play!</w:t>
+      </w:r>
+    </w:p>
+    <w:p>
+      <w:pPr>
+        <w:pStyle w:val="HTMLPreformatted"/>
+        <w:shd w:val="clear" w:color="auto" w:fill="FCF9F9"/>
+        <w:spacing w:before="303" w:after="303" w:line="360" w:lineRule="atLeast"/>
+        <w:rPr>
+          <w:rFonts w:ascii="Times New Roman" w:hAnsi="Times New Roman" w:cs="Times New Roman"/>
+          <w:color w:val="000000"/>
+          <w:sz w:val="26"/>
+          <w:szCs w:val="26"/>
+        </w:rPr>
+      </w:pPr>
+      <w:r>
+        <w:rPr>
+          <w:rFonts w:ascii="Times New Roman" w:hAnsi="Times New Roman" w:cs="Times New Roman"/>
+          <w:color w:val="000000"/>
+          <w:sz w:val="26"/>
+          <w:szCs w:val="26"/>
+        </w:rPr>
+        <w:t>O, well for the sailor lad,</w:t>
+      </w:r>
+    </w:p>
+    <w:p>
+      <w:pPr>
+        <w:pStyle w:val="HTMLPreformatted"/>
+        <w:shd w:val="clear" w:color="auto" w:fill="FCF9F9"/>
+        <w:spacing w:before="303" w:after="303" w:line="360" w:lineRule="atLeast"/>
+        <w:rPr>
+          <w:rFonts w:ascii="Times New Roman" w:hAnsi="Times New Roman" w:cs="Times New Roman"/>
+          <w:color w:val="000000"/>
+          <w:sz w:val="26"/>
+          <w:szCs w:val="26"/>
+        </w:rPr>
+      </w:pPr>
+      <w:r>
+        <w:rPr>
+          <w:rFonts w:ascii="Times New Roman" w:hAnsi="Times New Roman" w:cs="Times New Roman"/>
+          <w:color w:val="000000"/>
+          <w:sz w:val="26"/>
+          <w:szCs w:val="26"/>
+        </w:rPr>
+        <w:t xml:space="preserve">    That he sings in his boat on the bay!</w:t>
+      </w:r>
+    </w:p>
+    <w:p>
+      <w:pPr>
+        <w:pStyle w:val="HTMLPreformatted"/>
+        <w:shd w:val="clear" w:color="auto" w:fill="FCF9F9"/>
+        <w:spacing w:before="303" w:after="303" w:line="360" w:lineRule="atLeast"/>
+        <w:rPr>
+          <w:rFonts w:ascii="Times New Roman" w:hAnsi="Times New Roman" w:cs="Times New Roman"/>
+          <w:color w:val="000000"/>
+          <w:sz w:val="26"/>
+          <w:szCs w:val="26"/>
+        </w:rPr>
+      </w:pPr>
+    </w:p>
+    <w:p>
+      <w:pPr>
+        <w:pStyle w:val="HTMLPreformatted"/>
+        <w:shd w:val="clear" w:color="auto" w:fill="FCF9F9"/>
+        <w:spacing w:before="303" w:after="303" w:line="360" w:lineRule="atLeast"/>
+        <w:rPr>
+          <w:rFonts w:ascii="Times New Roman" w:hAnsi="Times New Roman" w:cs="Times New Roman"/>
+          <w:color w:val="000000"/>
+          <w:sz w:val="26"/>
+          <w:szCs w:val="26"/>
+        </w:rPr>
+      </w:pPr>
+      <w:r>
+        <w:rPr>
+          <w:rFonts w:ascii="Times New Roman" w:hAnsi="Times New Roman" w:cs="Times New Roman"/>
+          <w:color w:val="000000"/>
+          <w:sz w:val="26"/>
+          <w:szCs w:val="26"/>
+        </w:rPr>
+        <w:t>And the stately ships go on</w:t>
+      </w:r>
+    </w:p>
+    <w:p>
+      <w:pPr>
+        <w:pStyle w:val="HTMLPreformatted"/>
+        <w:shd w:val="clear" w:color="auto" w:fill="FCF9F9"/>
+        <w:spacing w:before="303" w:after="303" w:line="360" w:lineRule="atLeast"/>
+        <w:rPr>
+          <w:rFonts w:ascii="Times New Roman" w:hAnsi="Times New Roman" w:cs="Times New Roman"/>
+          <w:color w:val="000000"/>
+          <w:sz w:val="26"/>
+          <w:szCs w:val="26"/>
+        </w:rPr>
+      </w:pPr>
+      <w:r>
+        <w:rPr>
+          <w:rFonts w:ascii="Times New Roman" w:hAnsi="Times New Roman" w:cs="Times New Roman"/>
+          <w:color w:val="000000"/>
+          <w:sz w:val="26"/>
+          <w:szCs w:val="26"/>
+        </w:rPr>
+        <w:t xml:space="preserve">    To their haven under the hill;</w:t>
+      </w:r>
+    </w:p>
+    <w:p>
+      <w:pPr>
+        <w:pStyle w:val="HTMLPreformatted"/>
+        <w:shd w:val="clear" w:color="auto" w:fill="FCF9F9"/>
+        <w:spacing w:before="303" w:after="303" w:line="360" w:lineRule="atLeast"/>
+        <w:rPr>
+          <w:rFonts w:ascii="Times New Roman" w:hAnsi="Times New Roman" w:cs="Times New Roman"/>
+          <w:color w:val="000000"/>
+          <w:sz w:val="26"/>
+          <w:szCs w:val="26"/>
+        </w:rPr>
+      </w:pPr>
+      <w:r>
+        <w:rPr>
+          <w:rFonts w:ascii="Times New Roman" w:hAnsi="Times New Roman" w:cs="Times New Roman"/>
+          <w:color w:val="000000"/>
+          <w:sz w:val="26"/>
+          <w:szCs w:val="26"/>
+        </w:rPr>
+        <w:t>But O for the touch of a vanished hand,</w:t>
+      </w:r>
+    </w:p>
+    <w:p>
+      <w:pPr>
+        <w:pStyle w:val="HTMLPreformatted"/>
+        <w:shd w:val="clear" w:color="auto" w:fill="FCF9F9"/>
+        <w:spacing w:before="303" w:after="303" w:line="360" w:lineRule="atLeast"/>
+        <w:rPr>
+          <w:rFonts w:ascii="Times New Roman" w:hAnsi="Times New Roman" w:cs="Times New Roman"/>
+          <w:color w:val="000000"/>
+          <w:sz w:val="26"/>
+          <w:szCs w:val="26"/>
+        </w:rPr>
+      </w:pPr>
+      <w:r>
+        <w:rPr>
+          <w:rFonts w:ascii="Times New Roman" w:hAnsi="Times New Roman" w:cs="Times New Roman"/>
+          <w:color w:val="000000"/>
+          <w:sz w:val="26"/>
+          <w:szCs w:val="26"/>
+        </w:rPr>
+        <w:t xml:space="preserve">    And the sound of a voice that is still!</w:t>
+      </w:r>
+    </w:p>
+    <w:p>
+      <w:pPr>
+        <w:pStyle w:val="HTMLPreformatted"/>
+        <w:shd w:val="clear" w:color="auto" w:fill="FCF9F9"/>
+        <w:spacing w:before="303" w:after="303" w:line="360" w:lineRule="atLeast"/>
+        <w:rPr>
+          <w:rFonts w:ascii="Times New Roman" w:hAnsi="Times New Roman" w:cs="Times New Roman"/>
+          <w:color w:val="000000"/>
+          <w:sz w:val="26"/>
+          <w:szCs w:val="26"/>
+        </w:rPr>
+      </w:pPr>
+    </w:p>
+    <w:p>
+      <w:pPr>
+        <w:pStyle w:val="HTMLPreformatted"/>
+        <w:shd w:val="clear" w:color="auto" w:fill="FCF9F9"/>
+        <w:spacing w:before="303" w:after="303" w:line="360" w:lineRule="atLeast"/>
+        <w:rPr>
+          <w:rFonts w:ascii="Times New Roman" w:hAnsi="Times New Roman" w:cs="Times New Roman"/>
+          <w:color w:val="000000"/>
+          <w:sz w:val="26"/>
+          <w:szCs w:val="26"/>
+        </w:rPr>
+      </w:pPr>
+      <w:r>
+        <w:rPr>
+          <w:rFonts w:ascii="Times New Roman" w:hAnsi="Times New Roman" w:cs="Times New Roman"/>
+          <w:color w:val="000000"/>
+          <w:sz w:val="26"/>
+          <w:szCs w:val="26"/>
+        </w:rPr>
+        <w:t xml:space="preserve">Break, break, </w:t>
+      </w:r>
+      <w:proofErr w:type="gramStart"/>
+      <w:r>
+        <w:rPr>
+          <w:rFonts w:ascii="Times New Roman" w:hAnsi="Times New Roman" w:cs="Times New Roman"/>
+          <w:color w:val="000000"/>
+          <w:sz w:val="26"/>
+          <w:szCs w:val="26"/>
+        </w:rPr>
+        <w:t>break</w:t>
+      </w:r>
+      <w:proofErr w:type="gramEnd"/>
+      <w:r>
+        <w:rPr>
+          <w:rFonts w:ascii="Times New Roman" w:hAnsi="Times New Roman" w:cs="Times New Roman"/>
+          <w:color w:val="000000"/>
+          <w:sz w:val="26"/>
+          <w:szCs w:val="26"/>
+        </w:rPr>
+        <w:t>,</w:t>
+      </w:r>
+    </w:p>
+    <w:p>
+      <w:pPr>
+        <w:pStyle w:val="HTMLPreformatted"/>
+        <w:shd w:val="clear" w:color="auto" w:fill="FCF9F9"/>
+        <w:spacing w:before="303" w:after="303" w:line="360" w:lineRule="atLeast"/>
+        <w:rPr>
+          <w:rFonts w:ascii="Times New Roman" w:hAnsi="Times New Roman" w:cs="Times New Roman"/>
+          <w:color w:val="000000"/>
+          <w:sz w:val="26"/>
+          <w:szCs w:val="26"/>
+        </w:rPr>
+      </w:pPr>
+      <w:r>
+        <w:rPr>
+          <w:rFonts w:ascii="Times New Roman" w:hAnsi="Times New Roman" w:cs="Times New Roman"/>
+          <w:color w:val="000000"/>
+          <w:sz w:val="26"/>
+          <w:szCs w:val="26"/>
+        </w:rPr>
+        <w:t xml:space="preserve">    At the foot of thy crags, O sea!</w:t>
+      </w:r>
+    </w:p>
+    <w:p>
+      <w:pPr>
+        <w:pStyle w:val="HTMLPreformatted"/>
+        <w:shd w:val="clear" w:color="auto" w:fill="FCF9F9"/>
+        <w:spacing w:before="303" w:after="303" w:line="360" w:lineRule="atLeast"/>
+        <w:rPr>
+          <w:rFonts w:ascii="Times New Roman" w:hAnsi="Times New Roman" w:cs="Times New Roman"/>
+          <w:color w:val="000000"/>
+          <w:sz w:val="26"/>
+          <w:szCs w:val="26"/>
+        </w:rPr>
+      </w:pPr>
+      <w:r>
+        <w:rPr>
+          <w:rFonts w:ascii="Times New Roman" w:hAnsi="Times New Roman" w:cs="Times New Roman"/>
+          <w:color w:val="000000"/>
+          <w:sz w:val="26"/>
+          <w:szCs w:val="26"/>
+        </w:rPr>
+        <w:t>But the tender grace of a day that is dead</w:t>
+      </w:r>
+    </w:p>
+    <w:p>
+      <w:pPr>
+        <w:pStyle w:val="HTMLPreformatted"/>
+        <w:shd w:val="clear" w:color="auto" w:fill="FCF9F9"/>
+        <w:spacing w:before="303" w:after="303" w:line="360" w:lineRule="atLeast"/>
+        <w:rPr>
+          <w:rFonts w:ascii="Times New Roman" w:hAnsi="Times New Roman" w:cs="Times New Roman"/>
+          <w:color w:val="000000"/>
+          <w:sz w:val="26"/>
+          <w:szCs w:val="26"/>
+        </w:rPr>
+      </w:pPr>
+      <w:r>
+        <w:rPr>
+          <w:rFonts w:ascii="Times New Roman" w:hAnsi="Times New Roman" w:cs="Times New Roman"/>
+          <w:color w:val="000000"/>
+          <w:sz w:val="26"/>
+          <w:szCs w:val="26"/>
+        </w:rPr>
+        <w:t xml:space="preserve">    </w:t>
+      </w:r>
+      <w:proofErr w:type="gramStart"/>
+      <w:r>
+        <w:rPr>
+          <w:rFonts w:ascii="Times New Roman" w:hAnsi="Times New Roman" w:cs="Times New Roman"/>
+          <w:color w:val="000000"/>
+          <w:sz w:val="26"/>
+          <w:szCs w:val="26"/>
+        </w:rPr>
+        <w:t>Will never come back to me.</w:t>
+      </w:r>
+      <w:proofErr w:type="gramEnd"/>
+    </w:p>
+    <w:p>
       <w:bookmarkStart w:id="48" w:name="_GoBack"/>
       <w:bookmarkEnd w:id="48"/>
     </w:p>
@@ -8616,6 +9241,64 @@
       <w:iCs/>
     </w:rPr>
   </w:style>
+  <w:style w:type="character" w:customStyle="1" w:styleId="node-title">
+    <w:name w:val="node-title"/>
+    <w:basedOn w:val="DefaultParagraphFont"/>
+    <w:rsid w:val="005E71F2"/>
+  </w:style>
+  <w:style w:type="character" w:customStyle="1" w:styleId="date-display-single">
+    <w:name w:val="date-display-single"/>
+    <w:basedOn w:val="DefaultParagraphFont"/>
+    <w:rsid w:val="005E71F2"/>
+  </w:style>
+  <w:style w:type="paragraph" w:styleId="HTMLPreformatted">
+    <w:name w:val="HTML Preformatted"/>
+    <w:basedOn w:val="Normal"/>
+    <w:link w:val="HTMLPreformattedChar"/>
+    <w:uiPriority w:val="99"/>
+    <w:semiHidden/>
+    <w:unhideWhenUsed/>
+    <w:rsid w:val="005E71F2"/>
+    <w:pPr>
+      <w:tabs>
+        <w:tab w:val="left" w:pos="916"/>
+        <w:tab w:val="left" w:pos="1832"/>
+        <w:tab w:val="left" w:pos="2748"/>
+        <w:tab w:val="left" w:pos="3664"/>
+        <w:tab w:val="left" w:pos="4580"/>
+        <w:tab w:val="left" w:pos="5496"/>
+        <w:tab w:val="left" w:pos="6412"/>
+        <w:tab w:val="left" w:pos="7328"/>
+        <w:tab w:val="left" w:pos="8244"/>
+        <w:tab w:val="left" w:pos="9160"/>
+        <w:tab w:val="left" w:pos="10076"/>
+        <w:tab w:val="left" w:pos="10992"/>
+        <w:tab w:val="left" w:pos="11908"/>
+        <w:tab w:val="left" w:pos="12824"/>
+        <w:tab w:val="left" w:pos="13740"/>
+        <w:tab w:val="left" w:pos="14656"/>
+      </w:tabs>
+      <w:spacing w:after="0" w:line="240" w:lineRule="auto"/>
+    </w:pPr>
+    <w:rPr>
+      <w:rFonts w:ascii="Courier New" w:eastAsia="Times New Roman" w:hAnsi="Courier New" w:cs="Courier New"/>
+      <w:sz w:val="20"/>
+      <w:szCs w:val="20"/>
+    </w:rPr>
+  </w:style>
+  <w:style w:type="character" w:customStyle="1" w:styleId="HTMLPreformattedChar">
+    <w:name w:val="HTML Preformatted Char"/>
+    <w:basedOn w:val="DefaultParagraphFont"/>
+    <w:link w:val="HTMLPreformatted"/>
+    <w:uiPriority w:val="99"/>
+    <w:semiHidden/>
+    <w:rsid w:val="005E71F2"/>
+    <w:rPr>
+      <w:rFonts w:ascii="Courier New" w:eastAsia="Times New Roman" w:hAnsi="Courier New" w:cs="Courier New"/>
+      <w:sz w:val="20"/>
+      <w:szCs w:val="20"/>
+    </w:rPr>
+  </w:style>
 </w:styles>
 </file>
 
@@ -8900,6 +9583,64 @@
     <w:rPr>
       <w:i/>
       <w:iCs/>
+    </w:rPr>
+  </w:style>
+  <w:style w:type="character" w:customStyle="1" w:styleId="node-title">
+    <w:name w:val="node-title"/>
+    <w:basedOn w:val="DefaultParagraphFont"/>
+    <w:rsid w:val="005E71F2"/>
+  </w:style>
+  <w:style w:type="character" w:customStyle="1" w:styleId="date-display-single">
+    <w:name w:val="date-display-single"/>
+    <w:basedOn w:val="DefaultParagraphFont"/>
+    <w:rsid w:val="005E71F2"/>
+  </w:style>
+  <w:style w:type="paragraph" w:styleId="HTMLPreformatted">
+    <w:name w:val="HTML Preformatted"/>
+    <w:basedOn w:val="Normal"/>
+    <w:link w:val="HTMLPreformattedChar"/>
+    <w:uiPriority w:val="99"/>
+    <w:semiHidden/>
+    <w:unhideWhenUsed/>
+    <w:rsid w:val="005E71F2"/>
+    <w:pPr>
+      <w:tabs>
+        <w:tab w:val="left" w:pos="916"/>
+        <w:tab w:val="left" w:pos="1832"/>
+        <w:tab w:val="left" w:pos="2748"/>
+        <w:tab w:val="left" w:pos="3664"/>
+        <w:tab w:val="left" w:pos="4580"/>
+        <w:tab w:val="left" w:pos="5496"/>
+        <w:tab w:val="left" w:pos="6412"/>
+        <w:tab w:val="left" w:pos="7328"/>
+        <w:tab w:val="left" w:pos="8244"/>
+        <w:tab w:val="left" w:pos="9160"/>
+        <w:tab w:val="left" w:pos="10076"/>
+        <w:tab w:val="left" w:pos="10992"/>
+        <w:tab w:val="left" w:pos="11908"/>
+        <w:tab w:val="left" w:pos="12824"/>
+        <w:tab w:val="left" w:pos="13740"/>
+        <w:tab w:val="left" w:pos="14656"/>
+      </w:tabs>
+      <w:spacing w:after="0" w:line="240" w:lineRule="auto"/>
+    </w:pPr>
+    <w:rPr>
+      <w:rFonts w:ascii="Courier New" w:eastAsia="Times New Roman" w:hAnsi="Courier New" w:cs="Courier New"/>
+      <w:sz w:val="20"/>
+      <w:szCs w:val="20"/>
+    </w:rPr>
+  </w:style>
+  <w:style w:type="character" w:customStyle="1" w:styleId="HTMLPreformattedChar">
+    <w:name w:val="HTML Preformatted Char"/>
+    <w:basedOn w:val="DefaultParagraphFont"/>
+    <w:link w:val="HTMLPreformatted"/>
+    <w:uiPriority w:val="99"/>
+    <w:semiHidden/>
+    <w:rsid w:val="005E71F2"/>
+    <w:rPr>
+      <w:rFonts w:ascii="Courier New" w:eastAsia="Times New Roman" w:hAnsi="Courier New" w:cs="Courier New"/>
+      <w:sz w:val="20"/>
+      <w:szCs w:val="20"/>
     </w:rPr>
   </w:style>
 </w:styles>

</xml_diff>

<commit_message>
Added Tennyson Light Brigade
</commit_message>
<xml_diff>
--- a/GitInPractice.docx
+++ b/GitInPractice.docx
@@ -8945,9 +8945,2193 @@
       <w:proofErr w:type="gramEnd"/>
     </w:p>
     <w:p>
+      <w:pPr>
+        <w:pStyle w:val="Heading2"/>
+        <w:spacing w:before="75" w:after="150" w:line="450" w:lineRule="atLeast"/>
+        <w:rPr>
+          <w:rFonts w:ascii="Arial" w:hAnsi="Arial" w:cs="Arial"/>
+          <w:b w:val="0"/>
+          <w:bCs w:val="0"/>
+          <w:color w:val="424242"/>
+          <w:sz w:val="24"/>
+          <w:szCs w:val="24"/>
+        </w:rPr>
+      </w:pPr>
+      <w:r>
+        <w:rPr>
+          <w:rFonts w:ascii="Arial" w:hAnsi="Arial" w:cs="Arial"/>
+          <w:b w:val="0"/>
+          <w:bCs w:val="0"/>
+          <w:color w:val="424242"/>
+          <w:sz w:val="24"/>
+          <w:szCs w:val="24"/>
+        </w:rPr>
+        <w:t>Alfred Lord Tennyson</w:t>
+      </w:r>
+    </w:p>
+    <w:p>
+      <w:pPr>
+        <w:jc w:val="center"/>
+        <w:rPr>
+          <w:rFonts w:ascii="Arial" w:hAnsi="Arial" w:cs="Arial"/>
+          <w:color w:val="424242"/>
+          <w:sz w:val="33"/>
+          <w:szCs w:val="33"/>
+        </w:rPr>
+      </w:pPr>
+      <w:hyperlink r:id="rId10" w:tooltip="previous" w:history="1">
+        <w:r>
+          <w:rPr>
+            <w:rStyle w:val="Hyperlink"/>
+            <w:rFonts w:ascii="Arial" w:hAnsi="Arial" w:cs="Arial"/>
+            <w:b/>
+            <w:bCs/>
+            <w:color w:val="424242"/>
+            <w:sz w:val="53"/>
+            <w:szCs w:val="53"/>
+            <w:u w:val="none"/>
+            <w:bdr w:val="none" w:sz="0" w:space="0" w:color="auto" w:frame="1"/>
+          </w:rPr>
+          <w:t>←</w:t>
+        </w:r>
+      </w:hyperlink>
+    </w:p>
+    <w:p>
+      <w:pPr>
+        <w:jc w:val="center"/>
+        <w:rPr>
+          <w:rFonts w:ascii="Arial" w:hAnsi="Arial" w:cs="Arial"/>
+          <w:color w:val="424242"/>
+          <w:sz w:val="33"/>
+          <w:szCs w:val="33"/>
+        </w:rPr>
+      </w:pPr>
+      <w:r>
+        <w:rPr>
+          <w:rFonts w:ascii="Arial" w:hAnsi="Arial" w:cs="Arial"/>
+          <w:color w:val="424242"/>
+          <w:sz w:val="33"/>
+          <w:szCs w:val="33"/>
+        </w:rPr>
+        <w:t>“The Charge of the Light Brigade”</w:t>
+      </w:r>
+    </w:p>
+    <w:p>
+      <w:pPr>
+        <w:jc w:val="center"/>
+        <w:rPr>
+          <w:rFonts w:ascii="Arial" w:hAnsi="Arial" w:cs="Arial"/>
+          <w:color w:val="424242"/>
+          <w:sz w:val="33"/>
+          <w:szCs w:val="33"/>
+        </w:rPr>
+      </w:pPr>
+      <w:hyperlink r:id="rId11" w:tooltip="next" w:history="1">
+        <w:r>
+          <w:rPr>
+            <w:rStyle w:val="Hyperlink"/>
+            <w:rFonts w:ascii="Arial" w:hAnsi="Arial" w:cs="Arial"/>
+            <w:b/>
+            <w:bCs/>
+            <w:color w:val="424242"/>
+            <w:sz w:val="53"/>
+            <w:szCs w:val="53"/>
+            <w:u w:val="none"/>
+            <w:bdr w:val="none" w:sz="0" w:space="0" w:color="auto" w:frame="1"/>
+          </w:rPr>
+          <w:t>→</w:t>
+        </w:r>
+      </w:hyperlink>
+    </w:p>
+    <w:p>
+      <w:pPr>
+        <w:pStyle w:val="Heading4"/>
+        <w:spacing w:before="0" w:after="225" w:line="315" w:lineRule="atLeast"/>
+        <w:rPr>
+          <w:rFonts w:ascii="Arial" w:hAnsi="Arial" w:cs="Arial"/>
+          <w:color w:val="424242"/>
+          <w:sz w:val="23"/>
+          <w:szCs w:val="23"/>
+        </w:rPr>
+      </w:pPr>
+      <w:r>
+        <w:rPr>
+          <w:rFonts w:ascii="Arial" w:hAnsi="Arial" w:cs="Arial"/>
+          <w:color w:val="424242"/>
+          <w:sz w:val="23"/>
+          <w:szCs w:val="23"/>
+        </w:rPr>
+        <w:lastRenderedPageBreak/>
+        <w:t>Complete Text</w:t>
+      </w:r>
+    </w:p>
+    <w:p>
+      <w:pPr>
+        <w:spacing w:line="360" w:lineRule="atLeast"/>
+        <w:rPr>
+          <w:rFonts w:ascii="Arial" w:hAnsi="Arial" w:cs="Arial"/>
+          <w:i/>
+          <w:iCs/>
+          <w:color w:val="7B7B7B"/>
+          <w:sz w:val="21"/>
+          <w:szCs w:val="21"/>
+        </w:rPr>
+      </w:pPr>
+      <w:r>
+        <w:rPr>
+          <w:rFonts w:ascii="Arial" w:hAnsi="Arial" w:cs="Arial"/>
+          <w:i/>
+          <w:iCs/>
+          <w:color w:val="7B7B7B"/>
+          <w:sz w:val="21"/>
+          <w:szCs w:val="21"/>
+        </w:rPr>
+        <w:t>Half a league, half a league,</w:t>
+      </w:r>
+      <w:r>
+        <w:rPr>
+          <w:rStyle w:val="apple-converted-space"/>
+          <w:rFonts w:ascii="Arial" w:hAnsi="Arial" w:cs="Arial"/>
+          <w:i/>
+          <w:iCs/>
+          <w:color w:val="7B7B7B"/>
+          <w:sz w:val="21"/>
+          <w:szCs w:val="21"/>
+        </w:rPr>
+        <w:t> </w:t>
+      </w:r>
+      <w:r>
+        <w:rPr>
+          <w:rFonts w:ascii="Arial" w:hAnsi="Arial" w:cs="Arial"/>
+          <w:i/>
+          <w:iCs/>
+          <w:color w:val="7B7B7B"/>
+          <w:sz w:val="21"/>
+          <w:szCs w:val="21"/>
+        </w:rPr>
+        <w:br/>
+      </w:r>
+      <w:proofErr w:type="gramStart"/>
+      <w:r>
+        <w:rPr>
+          <w:rFonts w:ascii="Arial" w:hAnsi="Arial" w:cs="Arial"/>
+          <w:i/>
+          <w:iCs/>
+          <w:color w:val="7B7B7B"/>
+          <w:sz w:val="21"/>
+          <w:szCs w:val="21"/>
+        </w:rPr>
+        <w:t>Half</w:t>
+      </w:r>
+      <w:proofErr w:type="gramEnd"/>
+      <w:r>
+        <w:rPr>
+          <w:rFonts w:ascii="Arial" w:hAnsi="Arial" w:cs="Arial"/>
+          <w:i/>
+          <w:iCs/>
+          <w:color w:val="7B7B7B"/>
+          <w:sz w:val="21"/>
+          <w:szCs w:val="21"/>
+        </w:rPr>
+        <w:t xml:space="preserve"> a league onward,</w:t>
+      </w:r>
+      <w:r>
+        <w:rPr>
+          <w:rStyle w:val="apple-converted-space"/>
+          <w:rFonts w:ascii="Arial" w:hAnsi="Arial" w:cs="Arial"/>
+          <w:i/>
+          <w:iCs/>
+          <w:color w:val="7B7B7B"/>
+          <w:sz w:val="21"/>
+          <w:szCs w:val="21"/>
+        </w:rPr>
+        <w:t> </w:t>
+      </w:r>
+      <w:r>
+        <w:rPr>
+          <w:rFonts w:ascii="Arial" w:hAnsi="Arial" w:cs="Arial"/>
+          <w:i/>
+          <w:iCs/>
+          <w:color w:val="7B7B7B"/>
+          <w:sz w:val="21"/>
+          <w:szCs w:val="21"/>
+        </w:rPr>
+        <w:br/>
+        <w:t>All in the valley of Death</w:t>
+      </w:r>
+      <w:r>
+        <w:rPr>
+          <w:rStyle w:val="apple-converted-space"/>
+          <w:rFonts w:ascii="Arial" w:hAnsi="Arial" w:cs="Arial"/>
+          <w:i/>
+          <w:iCs/>
+          <w:color w:val="7B7B7B"/>
+          <w:sz w:val="21"/>
+          <w:szCs w:val="21"/>
+        </w:rPr>
+        <w:t> </w:t>
+      </w:r>
+      <w:r>
+        <w:rPr>
+          <w:rFonts w:ascii="Arial" w:hAnsi="Arial" w:cs="Arial"/>
+          <w:i/>
+          <w:iCs/>
+          <w:color w:val="7B7B7B"/>
+          <w:sz w:val="21"/>
+          <w:szCs w:val="21"/>
+        </w:rPr>
+        <w:br/>
+        <w:t>   Rode the six hundred.</w:t>
+      </w:r>
+      <w:r>
+        <w:rPr>
+          <w:rStyle w:val="apple-converted-space"/>
+          <w:rFonts w:ascii="Arial" w:hAnsi="Arial" w:cs="Arial"/>
+          <w:i/>
+          <w:iCs/>
+          <w:color w:val="7B7B7B"/>
+          <w:sz w:val="21"/>
+          <w:szCs w:val="21"/>
+        </w:rPr>
+        <w:t> </w:t>
+      </w:r>
+      <w:r>
+        <w:rPr>
+          <w:rFonts w:ascii="Arial" w:hAnsi="Arial" w:cs="Arial"/>
+          <w:i/>
+          <w:iCs/>
+          <w:color w:val="7B7B7B"/>
+          <w:sz w:val="21"/>
+          <w:szCs w:val="21"/>
+        </w:rPr>
+        <w:br/>
+        <w:t>‘Forward, the Light Brigade!</w:t>
+      </w:r>
+      <w:r>
+        <w:rPr>
+          <w:rStyle w:val="apple-converted-space"/>
+          <w:rFonts w:ascii="Arial" w:hAnsi="Arial" w:cs="Arial"/>
+          <w:i/>
+          <w:iCs/>
+          <w:color w:val="7B7B7B"/>
+          <w:sz w:val="21"/>
+          <w:szCs w:val="21"/>
+        </w:rPr>
+        <w:t> </w:t>
+      </w:r>
+      <w:r>
+        <w:rPr>
+          <w:rFonts w:ascii="Arial" w:hAnsi="Arial" w:cs="Arial"/>
+          <w:i/>
+          <w:iCs/>
+          <w:color w:val="7B7B7B"/>
+          <w:sz w:val="21"/>
+          <w:szCs w:val="21"/>
+        </w:rPr>
+        <w:br/>
+        <w:t>Charge for the guns!’ he said:</w:t>
+      </w:r>
+      <w:r>
+        <w:rPr>
+          <w:rStyle w:val="apple-converted-space"/>
+          <w:rFonts w:ascii="Arial" w:hAnsi="Arial" w:cs="Arial"/>
+          <w:i/>
+          <w:iCs/>
+          <w:color w:val="7B7B7B"/>
+          <w:sz w:val="21"/>
+          <w:szCs w:val="21"/>
+        </w:rPr>
+        <w:t> </w:t>
+      </w:r>
+      <w:r>
+        <w:rPr>
+          <w:rFonts w:ascii="Arial" w:hAnsi="Arial" w:cs="Arial"/>
+          <w:i/>
+          <w:iCs/>
+          <w:color w:val="7B7B7B"/>
+          <w:sz w:val="21"/>
+          <w:szCs w:val="21"/>
+        </w:rPr>
+        <w:br/>
+        <w:t>Into the valley of Death</w:t>
+      </w:r>
+      <w:r>
+        <w:rPr>
+          <w:rStyle w:val="apple-converted-space"/>
+          <w:rFonts w:ascii="Arial" w:hAnsi="Arial" w:cs="Arial"/>
+          <w:i/>
+          <w:iCs/>
+          <w:color w:val="7B7B7B"/>
+          <w:sz w:val="21"/>
+          <w:szCs w:val="21"/>
+        </w:rPr>
+        <w:t> </w:t>
+      </w:r>
+      <w:r>
+        <w:rPr>
+          <w:rFonts w:ascii="Arial" w:hAnsi="Arial" w:cs="Arial"/>
+          <w:i/>
+          <w:iCs/>
+          <w:color w:val="7B7B7B"/>
+          <w:sz w:val="21"/>
+          <w:szCs w:val="21"/>
+        </w:rPr>
+        <w:br/>
+        <w:t>   </w:t>
+      </w:r>
+      <w:proofErr w:type="gramStart"/>
+      <w:r>
+        <w:rPr>
+          <w:rFonts w:ascii="Arial" w:hAnsi="Arial" w:cs="Arial"/>
+          <w:i/>
+          <w:iCs/>
+          <w:color w:val="7B7B7B"/>
+          <w:sz w:val="21"/>
+          <w:szCs w:val="21"/>
+        </w:rPr>
+        <w:t>Rode</w:t>
+      </w:r>
+      <w:proofErr w:type="gramEnd"/>
+      <w:r>
+        <w:rPr>
+          <w:rFonts w:ascii="Arial" w:hAnsi="Arial" w:cs="Arial"/>
+          <w:i/>
+          <w:iCs/>
+          <w:color w:val="7B7B7B"/>
+          <w:sz w:val="21"/>
+          <w:szCs w:val="21"/>
+        </w:rPr>
+        <w:t xml:space="preserve"> the six hundred.</w:t>
+      </w:r>
+      <w:r>
+        <w:rPr>
+          <w:rStyle w:val="apple-converted-space"/>
+          <w:rFonts w:ascii="Arial" w:hAnsi="Arial" w:cs="Arial"/>
+          <w:i/>
+          <w:iCs/>
+          <w:color w:val="7B7B7B"/>
+          <w:sz w:val="21"/>
+          <w:szCs w:val="21"/>
+        </w:rPr>
+        <w:t> </w:t>
+      </w:r>
+      <w:r>
+        <w:rPr>
+          <w:rFonts w:ascii="Arial" w:hAnsi="Arial" w:cs="Arial"/>
+          <w:i/>
+          <w:iCs/>
+          <w:color w:val="7B7B7B"/>
+          <w:sz w:val="21"/>
+          <w:szCs w:val="21"/>
+        </w:rPr>
+        <w:br/>
+        <w:t>‘Forward, the Light Brigade!’</w:t>
+      </w:r>
+      <w:r>
+        <w:rPr>
+          <w:rStyle w:val="apple-converted-space"/>
+          <w:rFonts w:ascii="Arial" w:hAnsi="Arial" w:cs="Arial"/>
+          <w:i/>
+          <w:iCs/>
+          <w:color w:val="7B7B7B"/>
+          <w:sz w:val="21"/>
+          <w:szCs w:val="21"/>
+        </w:rPr>
+        <w:t> </w:t>
+      </w:r>
+      <w:r>
+        <w:rPr>
+          <w:rFonts w:ascii="Arial" w:hAnsi="Arial" w:cs="Arial"/>
+          <w:i/>
+          <w:iCs/>
+          <w:color w:val="7B7B7B"/>
+          <w:sz w:val="21"/>
+          <w:szCs w:val="21"/>
+        </w:rPr>
+        <w:br/>
+        <w:t xml:space="preserve">Was there </w:t>
+      </w:r>
+      <w:proofErr w:type="gramStart"/>
+      <w:r>
+        <w:rPr>
+          <w:rFonts w:ascii="Arial" w:hAnsi="Arial" w:cs="Arial"/>
+          <w:i/>
+          <w:iCs/>
+          <w:color w:val="7B7B7B"/>
+          <w:sz w:val="21"/>
+          <w:szCs w:val="21"/>
+        </w:rPr>
+        <w:t>a man</w:t>
+      </w:r>
+      <w:proofErr w:type="gramEnd"/>
+      <w:r>
+        <w:rPr>
+          <w:rFonts w:ascii="Arial" w:hAnsi="Arial" w:cs="Arial"/>
+          <w:i/>
+          <w:iCs/>
+          <w:color w:val="7B7B7B"/>
+          <w:sz w:val="21"/>
+          <w:szCs w:val="21"/>
+        </w:rPr>
+        <w:t xml:space="preserve"> </w:t>
+      </w:r>
+      <w:proofErr w:type="spellStart"/>
+      <w:r>
+        <w:rPr>
+          <w:rFonts w:ascii="Arial" w:hAnsi="Arial" w:cs="Arial"/>
+          <w:i/>
+          <w:iCs/>
+          <w:color w:val="7B7B7B"/>
+          <w:sz w:val="21"/>
+          <w:szCs w:val="21"/>
+        </w:rPr>
+        <w:t>dismay’d</w:t>
+      </w:r>
+      <w:proofErr w:type="spellEnd"/>
+      <w:r>
+        <w:rPr>
+          <w:rFonts w:ascii="Arial" w:hAnsi="Arial" w:cs="Arial"/>
+          <w:i/>
+          <w:iCs/>
+          <w:color w:val="7B7B7B"/>
+          <w:sz w:val="21"/>
+          <w:szCs w:val="21"/>
+        </w:rPr>
+        <w:t>?</w:t>
+      </w:r>
+      <w:r>
+        <w:rPr>
+          <w:rFonts w:ascii="Arial" w:hAnsi="Arial" w:cs="Arial"/>
+          <w:i/>
+          <w:iCs/>
+          <w:color w:val="7B7B7B"/>
+          <w:sz w:val="21"/>
+          <w:szCs w:val="21"/>
+        </w:rPr>
+        <w:br/>
+        <w:t xml:space="preserve">Not </w:t>
+      </w:r>
+      <w:proofErr w:type="spellStart"/>
+      <w:r>
+        <w:rPr>
+          <w:rFonts w:ascii="Arial" w:hAnsi="Arial" w:cs="Arial"/>
+          <w:i/>
+          <w:iCs/>
+          <w:color w:val="7B7B7B"/>
+          <w:sz w:val="21"/>
+          <w:szCs w:val="21"/>
+        </w:rPr>
+        <w:t>tho</w:t>
+      </w:r>
+      <w:proofErr w:type="spellEnd"/>
+      <w:r>
+        <w:rPr>
+          <w:rFonts w:ascii="Arial" w:hAnsi="Arial" w:cs="Arial"/>
+          <w:i/>
+          <w:iCs/>
+          <w:color w:val="7B7B7B"/>
+          <w:sz w:val="21"/>
+          <w:szCs w:val="21"/>
+        </w:rPr>
+        <w:t>’ the soldier knew</w:t>
+      </w:r>
+      <w:r>
+        <w:rPr>
+          <w:rStyle w:val="apple-converted-space"/>
+          <w:rFonts w:ascii="Arial" w:hAnsi="Arial" w:cs="Arial"/>
+          <w:i/>
+          <w:iCs/>
+          <w:color w:val="7B7B7B"/>
+          <w:sz w:val="21"/>
+          <w:szCs w:val="21"/>
+        </w:rPr>
+        <w:t> </w:t>
+      </w:r>
+      <w:r>
+        <w:rPr>
+          <w:rFonts w:ascii="Arial" w:hAnsi="Arial" w:cs="Arial"/>
+          <w:i/>
+          <w:iCs/>
+          <w:color w:val="7B7B7B"/>
+          <w:sz w:val="21"/>
+          <w:szCs w:val="21"/>
+        </w:rPr>
+        <w:br/>
+        <w:t>   </w:t>
+      </w:r>
+      <w:proofErr w:type="gramStart"/>
+      <w:r>
+        <w:rPr>
+          <w:rFonts w:ascii="Arial" w:hAnsi="Arial" w:cs="Arial"/>
+          <w:i/>
+          <w:iCs/>
+          <w:color w:val="7B7B7B"/>
+          <w:sz w:val="21"/>
+          <w:szCs w:val="21"/>
+        </w:rPr>
+        <w:t>Someone</w:t>
+      </w:r>
+      <w:proofErr w:type="gramEnd"/>
+      <w:r>
+        <w:rPr>
+          <w:rFonts w:ascii="Arial" w:hAnsi="Arial" w:cs="Arial"/>
+          <w:i/>
+          <w:iCs/>
+          <w:color w:val="7B7B7B"/>
+          <w:sz w:val="21"/>
+          <w:szCs w:val="21"/>
+        </w:rPr>
+        <w:t xml:space="preserve"> had </w:t>
+      </w:r>
+      <w:proofErr w:type="spellStart"/>
+      <w:r>
+        <w:rPr>
+          <w:rFonts w:ascii="Arial" w:hAnsi="Arial" w:cs="Arial"/>
+          <w:i/>
+          <w:iCs/>
+          <w:color w:val="7B7B7B"/>
+          <w:sz w:val="21"/>
+          <w:szCs w:val="21"/>
+        </w:rPr>
+        <w:t>blunder’d</w:t>
+      </w:r>
+      <w:proofErr w:type="spellEnd"/>
+      <w:r>
+        <w:rPr>
+          <w:rFonts w:ascii="Arial" w:hAnsi="Arial" w:cs="Arial"/>
+          <w:i/>
+          <w:iCs/>
+          <w:color w:val="7B7B7B"/>
+          <w:sz w:val="21"/>
+          <w:szCs w:val="21"/>
+        </w:rPr>
+        <w:t>:</w:t>
+      </w:r>
+      <w:r>
+        <w:rPr>
+          <w:rStyle w:val="apple-converted-space"/>
+          <w:rFonts w:ascii="Arial" w:hAnsi="Arial" w:cs="Arial"/>
+          <w:i/>
+          <w:iCs/>
+          <w:color w:val="7B7B7B"/>
+          <w:sz w:val="21"/>
+          <w:szCs w:val="21"/>
+        </w:rPr>
+        <w:t> </w:t>
+      </w:r>
+      <w:r>
+        <w:rPr>
+          <w:rFonts w:ascii="Arial" w:hAnsi="Arial" w:cs="Arial"/>
+          <w:i/>
+          <w:iCs/>
+          <w:color w:val="7B7B7B"/>
+          <w:sz w:val="21"/>
+          <w:szCs w:val="21"/>
+        </w:rPr>
+        <w:br/>
+      </w:r>
+      <w:proofErr w:type="spellStart"/>
+      <w:r>
+        <w:rPr>
+          <w:rFonts w:ascii="Arial" w:hAnsi="Arial" w:cs="Arial"/>
+          <w:i/>
+          <w:iCs/>
+          <w:color w:val="7B7B7B"/>
+          <w:sz w:val="21"/>
+          <w:szCs w:val="21"/>
+        </w:rPr>
+        <w:t>Their’s</w:t>
+      </w:r>
+      <w:proofErr w:type="spellEnd"/>
+      <w:r>
+        <w:rPr>
+          <w:rFonts w:ascii="Arial" w:hAnsi="Arial" w:cs="Arial"/>
+          <w:i/>
+          <w:iCs/>
+          <w:color w:val="7B7B7B"/>
+          <w:sz w:val="21"/>
+          <w:szCs w:val="21"/>
+        </w:rPr>
+        <w:t xml:space="preserve"> not to make reply,</w:t>
+      </w:r>
+      <w:r>
+        <w:rPr>
+          <w:rStyle w:val="apple-converted-space"/>
+          <w:rFonts w:ascii="Arial" w:hAnsi="Arial" w:cs="Arial"/>
+          <w:i/>
+          <w:iCs/>
+          <w:color w:val="7B7B7B"/>
+          <w:sz w:val="21"/>
+          <w:szCs w:val="21"/>
+        </w:rPr>
+        <w:t> </w:t>
+      </w:r>
+      <w:r>
+        <w:rPr>
+          <w:rFonts w:ascii="Arial" w:hAnsi="Arial" w:cs="Arial"/>
+          <w:i/>
+          <w:iCs/>
+          <w:color w:val="7B7B7B"/>
+          <w:sz w:val="21"/>
+          <w:szCs w:val="21"/>
+        </w:rPr>
+        <w:br/>
+      </w:r>
+      <w:proofErr w:type="spellStart"/>
+      <w:r>
+        <w:rPr>
+          <w:rFonts w:ascii="Arial" w:hAnsi="Arial" w:cs="Arial"/>
+          <w:i/>
+          <w:iCs/>
+          <w:color w:val="7B7B7B"/>
+          <w:sz w:val="21"/>
+          <w:szCs w:val="21"/>
+        </w:rPr>
+        <w:t>Their’s</w:t>
+      </w:r>
+      <w:proofErr w:type="spellEnd"/>
+      <w:r>
+        <w:rPr>
+          <w:rFonts w:ascii="Arial" w:hAnsi="Arial" w:cs="Arial"/>
+          <w:i/>
+          <w:iCs/>
+          <w:color w:val="7B7B7B"/>
+          <w:sz w:val="21"/>
+          <w:szCs w:val="21"/>
+        </w:rPr>
+        <w:t xml:space="preserve"> not to reason why,</w:t>
+      </w:r>
+      <w:r>
+        <w:rPr>
+          <w:rStyle w:val="apple-converted-space"/>
+          <w:rFonts w:ascii="Arial" w:hAnsi="Arial" w:cs="Arial"/>
+          <w:i/>
+          <w:iCs/>
+          <w:color w:val="7B7B7B"/>
+          <w:sz w:val="21"/>
+          <w:szCs w:val="21"/>
+        </w:rPr>
+        <w:t> </w:t>
+      </w:r>
+      <w:r>
+        <w:rPr>
+          <w:rFonts w:ascii="Arial" w:hAnsi="Arial" w:cs="Arial"/>
+          <w:i/>
+          <w:iCs/>
+          <w:color w:val="7B7B7B"/>
+          <w:sz w:val="21"/>
+          <w:szCs w:val="21"/>
+        </w:rPr>
+        <w:br/>
+      </w:r>
+      <w:proofErr w:type="spellStart"/>
+      <w:r>
+        <w:rPr>
+          <w:rFonts w:ascii="Arial" w:hAnsi="Arial" w:cs="Arial"/>
+          <w:i/>
+          <w:iCs/>
+          <w:color w:val="7B7B7B"/>
+          <w:sz w:val="21"/>
+          <w:szCs w:val="21"/>
+        </w:rPr>
+        <w:t>Their’s</w:t>
+      </w:r>
+      <w:proofErr w:type="spellEnd"/>
+      <w:r>
+        <w:rPr>
+          <w:rFonts w:ascii="Arial" w:hAnsi="Arial" w:cs="Arial"/>
+          <w:i/>
+          <w:iCs/>
+          <w:color w:val="7B7B7B"/>
+          <w:sz w:val="21"/>
+          <w:szCs w:val="21"/>
+        </w:rPr>
+        <w:t xml:space="preserve"> but to do and die:</w:t>
+      </w:r>
+      <w:r>
+        <w:rPr>
+          <w:rStyle w:val="apple-converted-space"/>
+          <w:rFonts w:ascii="Arial" w:hAnsi="Arial" w:cs="Arial"/>
+          <w:i/>
+          <w:iCs/>
+          <w:color w:val="7B7B7B"/>
+          <w:sz w:val="21"/>
+          <w:szCs w:val="21"/>
+        </w:rPr>
+        <w:t> </w:t>
+      </w:r>
+      <w:r>
+        <w:rPr>
+          <w:rFonts w:ascii="Arial" w:hAnsi="Arial" w:cs="Arial"/>
+          <w:i/>
+          <w:iCs/>
+          <w:color w:val="7B7B7B"/>
+          <w:sz w:val="21"/>
+          <w:szCs w:val="21"/>
+        </w:rPr>
+        <w:br/>
+        <w:t>Into the valley of Death</w:t>
+      </w:r>
+      <w:r>
+        <w:rPr>
+          <w:rStyle w:val="apple-converted-space"/>
+          <w:rFonts w:ascii="Arial" w:hAnsi="Arial" w:cs="Arial"/>
+          <w:i/>
+          <w:iCs/>
+          <w:color w:val="7B7B7B"/>
+          <w:sz w:val="21"/>
+          <w:szCs w:val="21"/>
+        </w:rPr>
+        <w:t> </w:t>
+      </w:r>
+      <w:r>
+        <w:rPr>
+          <w:rFonts w:ascii="Arial" w:hAnsi="Arial" w:cs="Arial"/>
+          <w:i/>
+          <w:iCs/>
+          <w:color w:val="7B7B7B"/>
+          <w:sz w:val="21"/>
+          <w:szCs w:val="21"/>
+        </w:rPr>
+        <w:br/>
+        <w:t>   Rode the six hundred.</w:t>
+      </w:r>
+      <w:r>
+        <w:rPr>
+          <w:rStyle w:val="apple-converted-space"/>
+          <w:rFonts w:ascii="Arial" w:hAnsi="Arial" w:cs="Arial"/>
+          <w:i/>
+          <w:iCs/>
+          <w:color w:val="7B7B7B"/>
+          <w:sz w:val="21"/>
+          <w:szCs w:val="21"/>
+        </w:rPr>
+        <w:t> </w:t>
+      </w:r>
+      <w:r>
+        <w:rPr>
+          <w:rFonts w:ascii="Arial" w:hAnsi="Arial" w:cs="Arial"/>
+          <w:i/>
+          <w:iCs/>
+          <w:color w:val="7B7B7B"/>
+          <w:sz w:val="21"/>
+          <w:szCs w:val="21"/>
+        </w:rPr>
+        <w:br/>
+        <w:t>Cannon to right of them,</w:t>
+      </w:r>
+      <w:r>
+        <w:rPr>
+          <w:rStyle w:val="apple-converted-space"/>
+          <w:rFonts w:ascii="Arial" w:hAnsi="Arial" w:cs="Arial"/>
+          <w:i/>
+          <w:iCs/>
+          <w:color w:val="7B7B7B"/>
+          <w:sz w:val="21"/>
+          <w:szCs w:val="21"/>
+        </w:rPr>
+        <w:t> </w:t>
+      </w:r>
+      <w:r>
+        <w:rPr>
+          <w:rFonts w:ascii="Arial" w:hAnsi="Arial" w:cs="Arial"/>
+          <w:i/>
+          <w:iCs/>
+          <w:color w:val="7B7B7B"/>
+          <w:sz w:val="21"/>
+          <w:szCs w:val="21"/>
+        </w:rPr>
+        <w:br/>
+        <w:t>Cannon to left of them,</w:t>
+      </w:r>
+      <w:r>
+        <w:rPr>
+          <w:rStyle w:val="apple-converted-space"/>
+          <w:rFonts w:ascii="Arial" w:hAnsi="Arial" w:cs="Arial"/>
+          <w:i/>
+          <w:iCs/>
+          <w:color w:val="7B7B7B"/>
+          <w:sz w:val="21"/>
+          <w:szCs w:val="21"/>
+        </w:rPr>
+        <w:t> </w:t>
+      </w:r>
+      <w:r>
+        <w:rPr>
+          <w:rFonts w:ascii="Arial" w:hAnsi="Arial" w:cs="Arial"/>
+          <w:i/>
+          <w:iCs/>
+          <w:color w:val="7B7B7B"/>
+          <w:sz w:val="21"/>
+          <w:szCs w:val="21"/>
+        </w:rPr>
+        <w:br/>
+        <w:t>Cannon in front of them</w:t>
+      </w:r>
+      <w:r>
+        <w:rPr>
+          <w:rStyle w:val="apple-converted-space"/>
+          <w:rFonts w:ascii="Arial" w:hAnsi="Arial" w:cs="Arial"/>
+          <w:i/>
+          <w:iCs/>
+          <w:color w:val="7B7B7B"/>
+          <w:sz w:val="21"/>
+          <w:szCs w:val="21"/>
+        </w:rPr>
+        <w:t> </w:t>
+      </w:r>
+      <w:r>
+        <w:rPr>
+          <w:rFonts w:ascii="Arial" w:hAnsi="Arial" w:cs="Arial"/>
+          <w:i/>
+          <w:iCs/>
+          <w:color w:val="7B7B7B"/>
+          <w:sz w:val="21"/>
+          <w:szCs w:val="21"/>
+        </w:rPr>
+        <w:br/>
+        <w:t>   </w:t>
+      </w:r>
+      <w:proofErr w:type="spellStart"/>
+      <w:r>
+        <w:rPr>
+          <w:rFonts w:ascii="Arial" w:hAnsi="Arial" w:cs="Arial"/>
+          <w:i/>
+          <w:iCs/>
+          <w:color w:val="7B7B7B"/>
+          <w:sz w:val="21"/>
+          <w:szCs w:val="21"/>
+        </w:rPr>
+        <w:t>Volley’d</w:t>
+      </w:r>
+      <w:proofErr w:type="spellEnd"/>
+      <w:r>
+        <w:rPr>
+          <w:rFonts w:ascii="Arial" w:hAnsi="Arial" w:cs="Arial"/>
+          <w:i/>
+          <w:iCs/>
+          <w:color w:val="7B7B7B"/>
+          <w:sz w:val="21"/>
+          <w:szCs w:val="21"/>
+        </w:rPr>
+        <w:t xml:space="preserve"> and </w:t>
+      </w:r>
+      <w:proofErr w:type="spellStart"/>
+      <w:r>
+        <w:rPr>
+          <w:rFonts w:ascii="Arial" w:hAnsi="Arial" w:cs="Arial"/>
+          <w:i/>
+          <w:iCs/>
+          <w:color w:val="7B7B7B"/>
+          <w:sz w:val="21"/>
+          <w:szCs w:val="21"/>
+        </w:rPr>
+        <w:t>thunder’d</w:t>
+      </w:r>
+      <w:proofErr w:type="spellEnd"/>
+      <w:r>
+        <w:rPr>
+          <w:rFonts w:ascii="Arial" w:hAnsi="Arial" w:cs="Arial"/>
+          <w:i/>
+          <w:iCs/>
+          <w:color w:val="7B7B7B"/>
+          <w:sz w:val="21"/>
+          <w:szCs w:val="21"/>
+        </w:rPr>
+        <w:t>;</w:t>
+      </w:r>
+      <w:r>
+        <w:rPr>
+          <w:rFonts w:ascii="Arial" w:hAnsi="Arial" w:cs="Arial"/>
+          <w:i/>
+          <w:iCs/>
+          <w:color w:val="7B7B7B"/>
+          <w:sz w:val="21"/>
+          <w:szCs w:val="21"/>
+        </w:rPr>
+        <w:br/>
+      </w:r>
+      <w:r>
+        <w:rPr>
+          <w:rFonts w:ascii="Arial" w:hAnsi="Arial" w:cs="Arial"/>
+          <w:i/>
+          <w:iCs/>
+          <w:color w:val="7B7B7B"/>
+          <w:sz w:val="21"/>
+          <w:szCs w:val="21"/>
+        </w:rPr>
+        <w:br/>
+      </w:r>
+      <w:proofErr w:type="spellStart"/>
+      <w:r>
+        <w:rPr>
+          <w:rFonts w:ascii="Arial" w:hAnsi="Arial" w:cs="Arial"/>
+          <w:i/>
+          <w:iCs/>
+          <w:color w:val="7B7B7B"/>
+          <w:sz w:val="21"/>
+          <w:szCs w:val="21"/>
+        </w:rPr>
+        <w:t>Storm’d</w:t>
+      </w:r>
+      <w:proofErr w:type="spellEnd"/>
+      <w:r>
+        <w:rPr>
+          <w:rFonts w:ascii="Arial" w:hAnsi="Arial" w:cs="Arial"/>
+          <w:i/>
+          <w:iCs/>
+          <w:color w:val="7B7B7B"/>
+          <w:sz w:val="21"/>
+          <w:szCs w:val="21"/>
+        </w:rPr>
+        <w:t xml:space="preserve"> at with shot and shell,</w:t>
+      </w:r>
+      <w:r>
+        <w:rPr>
+          <w:rStyle w:val="apple-converted-space"/>
+          <w:rFonts w:ascii="Arial" w:hAnsi="Arial" w:cs="Arial"/>
+          <w:i/>
+          <w:iCs/>
+          <w:color w:val="7B7B7B"/>
+          <w:sz w:val="21"/>
+          <w:szCs w:val="21"/>
+        </w:rPr>
+        <w:t> </w:t>
+      </w:r>
+      <w:r>
+        <w:rPr>
+          <w:rFonts w:ascii="Arial" w:hAnsi="Arial" w:cs="Arial"/>
+          <w:i/>
+          <w:iCs/>
+          <w:color w:val="7B7B7B"/>
+          <w:sz w:val="21"/>
+          <w:szCs w:val="21"/>
+        </w:rPr>
+        <w:br/>
+        <w:t>Boldly they rode and well,</w:t>
+      </w:r>
+      <w:r>
+        <w:rPr>
+          <w:rStyle w:val="apple-converted-space"/>
+          <w:rFonts w:ascii="Arial" w:hAnsi="Arial" w:cs="Arial"/>
+          <w:i/>
+          <w:iCs/>
+          <w:color w:val="7B7B7B"/>
+          <w:sz w:val="21"/>
+          <w:szCs w:val="21"/>
+        </w:rPr>
+        <w:t> </w:t>
+      </w:r>
+      <w:r>
+        <w:rPr>
+          <w:rFonts w:ascii="Arial" w:hAnsi="Arial" w:cs="Arial"/>
+          <w:i/>
+          <w:iCs/>
+          <w:color w:val="7B7B7B"/>
+          <w:sz w:val="21"/>
+          <w:szCs w:val="21"/>
+        </w:rPr>
+        <w:br/>
+        <w:t>Into the jaws of Death,</w:t>
+      </w:r>
+      <w:r>
+        <w:rPr>
+          <w:rStyle w:val="apple-converted-space"/>
+          <w:rFonts w:ascii="Arial" w:hAnsi="Arial" w:cs="Arial"/>
+          <w:i/>
+          <w:iCs/>
+          <w:color w:val="7B7B7B"/>
+          <w:sz w:val="21"/>
+          <w:szCs w:val="21"/>
+        </w:rPr>
+        <w:t> </w:t>
+      </w:r>
+      <w:r>
+        <w:rPr>
+          <w:rFonts w:ascii="Arial" w:hAnsi="Arial" w:cs="Arial"/>
+          <w:i/>
+          <w:iCs/>
+          <w:color w:val="7B7B7B"/>
+          <w:sz w:val="21"/>
+          <w:szCs w:val="21"/>
+        </w:rPr>
+        <w:br/>
+        <w:t>Into the mouth of Hell</w:t>
+      </w:r>
+      <w:r>
+        <w:rPr>
+          <w:rStyle w:val="apple-converted-space"/>
+          <w:rFonts w:ascii="Arial" w:hAnsi="Arial" w:cs="Arial"/>
+          <w:i/>
+          <w:iCs/>
+          <w:color w:val="7B7B7B"/>
+          <w:sz w:val="21"/>
+          <w:szCs w:val="21"/>
+        </w:rPr>
+        <w:t> </w:t>
+      </w:r>
+      <w:r>
+        <w:rPr>
+          <w:rFonts w:ascii="Arial" w:hAnsi="Arial" w:cs="Arial"/>
+          <w:i/>
+          <w:iCs/>
+          <w:color w:val="7B7B7B"/>
+          <w:sz w:val="21"/>
+          <w:szCs w:val="21"/>
+        </w:rPr>
+        <w:br/>
+        <w:t>   Rode the six hundred.</w:t>
+      </w:r>
+      <w:r>
+        <w:rPr>
+          <w:rStyle w:val="apple-converted-space"/>
+          <w:rFonts w:ascii="Arial" w:hAnsi="Arial" w:cs="Arial"/>
+          <w:i/>
+          <w:iCs/>
+          <w:color w:val="7B7B7B"/>
+          <w:sz w:val="21"/>
+          <w:szCs w:val="21"/>
+        </w:rPr>
+        <w:t> </w:t>
+      </w:r>
+      <w:r>
+        <w:rPr>
+          <w:rFonts w:ascii="Arial" w:hAnsi="Arial" w:cs="Arial"/>
+          <w:i/>
+          <w:iCs/>
+          <w:color w:val="7B7B7B"/>
+          <w:sz w:val="21"/>
+          <w:szCs w:val="21"/>
+        </w:rPr>
+        <w:br/>
+      </w:r>
+      <w:proofErr w:type="spellStart"/>
+      <w:r>
+        <w:rPr>
+          <w:rFonts w:ascii="Arial" w:hAnsi="Arial" w:cs="Arial"/>
+          <w:i/>
+          <w:iCs/>
+          <w:color w:val="7B7B7B"/>
+          <w:sz w:val="21"/>
+          <w:szCs w:val="21"/>
+        </w:rPr>
+        <w:t>Flash’d</w:t>
+      </w:r>
+      <w:proofErr w:type="spellEnd"/>
+      <w:r>
+        <w:rPr>
+          <w:rFonts w:ascii="Arial" w:hAnsi="Arial" w:cs="Arial"/>
+          <w:i/>
+          <w:iCs/>
+          <w:color w:val="7B7B7B"/>
+          <w:sz w:val="21"/>
+          <w:szCs w:val="21"/>
+        </w:rPr>
+        <w:t xml:space="preserve"> all their </w:t>
+      </w:r>
+      <w:proofErr w:type="spellStart"/>
+      <w:r>
+        <w:rPr>
+          <w:rFonts w:ascii="Arial" w:hAnsi="Arial" w:cs="Arial"/>
+          <w:i/>
+          <w:iCs/>
+          <w:color w:val="7B7B7B"/>
+          <w:sz w:val="21"/>
+          <w:szCs w:val="21"/>
+        </w:rPr>
+        <w:t>sabres</w:t>
+      </w:r>
+      <w:proofErr w:type="spellEnd"/>
+      <w:r>
+        <w:rPr>
+          <w:rFonts w:ascii="Arial" w:hAnsi="Arial" w:cs="Arial"/>
+          <w:i/>
+          <w:iCs/>
+          <w:color w:val="7B7B7B"/>
+          <w:sz w:val="21"/>
+          <w:szCs w:val="21"/>
+        </w:rPr>
+        <w:t xml:space="preserve"> bare,</w:t>
+      </w:r>
+      <w:r>
+        <w:rPr>
+          <w:rStyle w:val="apple-converted-space"/>
+          <w:rFonts w:ascii="Arial" w:hAnsi="Arial" w:cs="Arial"/>
+          <w:i/>
+          <w:iCs/>
+          <w:color w:val="7B7B7B"/>
+          <w:sz w:val="21"/>
+          <w:szCs w:val="21"/>
+        </w:rPr>
+        <w:t> </w:t>
+      </w:r>
+      <w:r>
+        <w:rPr>
+          <w:rFonts w:ascii="Arial" w:hAnsi="Arial" w:cs="Arial"/>
+          <w:i/>
+          <w:iCs/>
+          <w:color w:val="7B7B7B"/>
+          <w:sz w:val="21"/>
+          <w:szCs w:val="21"/>
+        </w:rPr>
+        <w:br/>
+      </w:r>
+      <w:proofErr w:type="spellStart"/>
+      <w:r>
+        <w:rPr>
+          <w:rFonts w:ascii="Arial" w:hAnsi="Arial" w:cs="Arial"/>
+          <w:i/>
+          <w:iCs/>
+          <w:color w:val="7B7B7B"/>
+          <w:sz w:val="21"/>
+          <w:szCs w:val="21"/>
+        </w:rPr>
+        <w:t>Flash’d</w:t>
+      </w:r>
+      <w:proofErr w:type="spellEnd"/>
+      <w:r>
+        <w:rPr>
+          <w:rFonts w:ascii="Arial" w:hAnsi="Arial" w:cs="Arial"/>
+          <w:i/>
+          <w:iCs/>
+          <w:color w:val="7B7B7B"/>
+          <w:sz w:val="21"/>
+          <w:szCs w:val="21"/>
+        </w:rPr>
+        <w:t xml:space="preserve"> as they </w:t>
+      </w:r>
+      <w:proofErr w:type="spellStart"/>
+      <w:r>
+        <w:rPr>
+          <w:rFonts w:ascii="Arial" w:hAnsi="Arial" w:cs="Arial"/>
+          <w:i/>
+          <w:iCs/>
+          <w:color w:val="7B7B7B"/>
+          <w:sz w:val="21"/>
+          <w:szCs w:val="21"/>
+        </w:rPr>
+        <w:t>turn’d</w:t>
+      </w:r>
+      <w:proofErr w:type="spellEnd"/>
+      <w:r>
+        <w:rPr>
+          <w:rFonts w:ascii="Arial" w:hAnsi="Arial" w:cs="Arial"/>
+          <w:i/>
+          <w:iCs/>
+          <w:color w:val="7B7B7B"/>
+          <w:sz w:val="21"/>
+          <w:szCs w:val="21"/>
+        </w:rPr>
+        <w:t xml:space="preserve"> in air</w:t>
+      </w:r>
+      <w:r>
+        <w:rPr>
+          <w:rStyle w:val="apple-converted-space"/>
+          <w:rFonts w:ascii="Arial" w:hAnsi="Arial" w:cs="Arial"/>
+          <w:i/>
+          <w:iCs/>
+          <w:color w:val="7B7B7B"/>
+          <w:sz w:val="21"/>
+          <w:szCs w:val="21"/>
+        </w:rPr>
+        <w:t> </w:t>
+      </w:r>
+      <w:r>
+        <w:rPr>
+          <w:rFonts w:ascii="Arial" w:hAnsi="Arial" w:cs="Arial"/>
+          <w:i/>
+          <w:iCs/>
+          <w:color w:val="7B7B7B"/>
+          <w:sz w:val="21"/>
+          <w:szCs w:val="21"/>
+        </w:rPr>
+        <w:br/>
+      </w:r>
+      <w:proofErr w:type="spellStart"/>
+      <w:r>
+        <w:rPr>
+          <w:rFonts w:ascii="Arial" w:hAnsi="Arial" w:cs="Arial"/>
+          <w:i/>
+          <w:iCs/>
+          <w:color w:val="7B7B7B"/>
+          <w:sz w:val="21"/>
+          <w:szCs w:val="21"/>
+        </w:rPr>
+        <w:t>Sabring</w:t>
+      </w:r>
+      <w:proofErr w:type="spellEnd"/>
+      <w:r>
+        <w:rPr>
+          <w:rFonts w:ascii="Arial" w:hAnsi="Arial" w:cs="Arial"/>
+          <w:i/>
+          <w:iCs/>
+          <w:color w:val="7B7B7B"/>
+          <w:sz w:val="21"/>
+          <w:szCs w:val="21"/>
+        </w:rPr>
+        <w:t xml:space="preserve"> the gunners there,</w:t>
+      </w:r>
+      <w:r>
+        <w:rPr>
+          <w:rStyle w:val="apple-converted-space"/>
+          <w:rFonts w:ascii="Arial" w:hAnsi="Arial" w:cs="Arial"/>
+          <w:i/>
+          <w:iCs/>
+          <w:color w:val="7B7B7B"/>
+          <w:sz w:val="21"/>
+          <w:szCs w:val="21"/>
+        </w:rPr>
+        <w:t> </w:t>
+      </w:r>
+      <w:r>
+        <w:rPr>
+          <w:rFonts w:ascii="Arial" w:hAnsi="Arial" w:cs="Arial"/>
+          <w:i/>
+          <w:iCs/>
+          <w:color w:val="7B7B7B"/>
+          <w:sz w:val="21"/>
+          <w:szCs w:val="21"/>
+        </w:rPr>
+        <w:br/>
+        <w:t>Charging an army, while</w:t>
+      </w:r>
+      <w:r>
+        <w:rPr>
+          <w:rStyle w:val="apple-converted-space"/>
+          <w:rFonts w:ascii="Arial" w:hAnsi="Arial" w:cs="Arial"/>
+          <w:i/>
+          <w:iCs/>
+          <w:color w:val="7B7B7B"/>
+          <w:sz w:val="21"/>
+          <w:szCs w:val="21"/>
+        </w:rPr>
+        <w:t> </w:t>
+      </w:r>
+      <w:r>
+        <w:rPr>
+          <w:rFonts w:ascii="Arial" w:hAnsi="Arial" w:cs="Arial"/>
+          <w:i/>
+          <w:iCs/>
+          <w:color w:val="7B7B7B"/>
+          <w:sz w:val="21"/>
+          <w:szCs w:val="21"/>
+        </w:rPr>
+        <w:br/>
+        <w:t xml:space="preserve">   All the world </w:t>
+      </w:r>
+      <w:proofErr w:type="spellStart"/>
+      <w:r>
+        <w:rPr>
+          <w:rFonts w:ascii="Arial" w:hAnsi="Arial" w:cs="Arial"/>
+          <w:i/>
+          <w:iCs/>
+          <w:color w:val="7B7B7B"/>
+          <w:sz w:val="21"/>
+          <w:szCs w:val="21"/>
+        </w:rPr>
+        <w:t>wonder’d</w:t>
+      </w:r>
+      <w:proofErr w:type="spellEnd"/>
+      <w:r>
+        <w:rPr>
+          <w:rFonts w:ascii="Arial" w:hAnsi="Arial" w:cs="Arial"/>
+          <w:i/>
+          <w:iCs/>
+          <w:color w:val="7B7B7B"/>
+          <w:sz w:val="21"/>
+          <w:szCs w:val="21"/>
+        </w:rPr>
+        <w:t>:</w:t>
+      </w:r>
+      <w:r>
+        <w:rPr>
+          <w:rStyle w:val="apple-converted-space"/>
+          <w:rFonts w:ascii="Arial" w:hAnsi="Arial" w:cs="Arial"/>
+          <w:i/>
+          <w:iCs/>
+          <w:color w:val="7B7B7B"/>
+          <w:sz w:val="21"/>
+          <w:szCs w:val="21"/>
+        </w:rPr>
+        <w:t> </w:t>
+      </w:r>
+      <w:r>
+        <w:rPr>
+          <w:rFonts w:ascii="Arial" w:hAnsi="Arial" w:cs="Arial"/>
+          <w:i/>
+          <w:iCs/>
+          <w:color w:val="7B7B7B"/>
+          <w:sz w:val="21"/>
+          <w:szCs w:val="21"/>
+        </w:rPr>
+        <w:br/>
+        <w:t>Plunged in the battery-smoke</w:t>
+      </w:r>
+      <w:r>
+        <w:rPr>
+          <w:rStyle w:val="apple-converted-space"/>
+          <w:rFonts w:ascii="Arial" w:hAnsi="Arial" w:cs="Arial"/>
+          <w:i/>
+          <w:iCs/>
+          <w:color w:val="7B7B7B"/>
+          <w:sz w:val="21"/>
+          <w:szCs w:val="21"/>
+        </w:rPr>
+        <w:t> </w:t>
+      </w:r>
+      <w:r>
+        <w:rPr>
+          <w:rFonts w:ascii="Arial" w:hAnsi="Arial" w:cs="Arial"/>
+          <w:i/>
+          <w:iCs/>
+          <w:color w:val="7B7B7B"/>
+          <w:sz w:val="21"/>
+          <w:szCs w:val="21"/>
+        </w:rPr>
+        <w:br/>
+        <w:t xml:space="preserve">Right </w:t>
+      </w:r>
+      <w:proofErr w:type="spellStart"/>
+      <w:r>
+        <w:rPr>
+          <w:rFonts w:ascii="Arial" w:hAnsi="Arial" w:cs="Arial"/>
+          <w:i/>
+          <w:iCs/>
+          <w:color w:val="7B7B7B"/>
+          <w:sz w:val="21"/>
+          <w:szCs w:val="21"/>
+        </w:rPr>
+        <w:t>thro</w:t>
+      </w:r>
+      <w:proofErr w:type="spellEnd"/>
+      <w:r>
+        <w:rPr>
+          <w:rFonts w:ascii="Arial" w:hAnsi="Arial" w:cs="Arial"/>
+          <w:i/>
+          <w:iCs/>
+          <w:color w:val="7B7B7B"/>
+          <w:sz w:val="21"/>
+          <w:szCs w:val="21"/>
+        </w:rPr>
+        <w:t>’ the line they broke;</w:t>
+      </w:r>
+      <w:r>
+        <w:rPr>
+          <w:rStyle w:val="apple-converted-space"/>
+          <w:rFonts w:ascii="Arial" w:hAnsi="Arial" w:cs="Arial"/>
+          <w:i/>
+          <w:iCs/>
+          <w:color w:val="7B7B7B"/>
+          <w:sz w:val="21"/>
+          <w:szCs w:val="21"/>
+        </w:rPr>
+        <w:t> </w:t>
+      </w:r>
+      <w:r>
+        <w:rPr>
+          <w:rFonts w:ascii="Arial" w:hAnsi="Arial" w:cs="Arial"/>
+          <w:i/>
+          <w:iCs/>
+          <w:color w:val="7B7B7B"/>
+          <w:sz w:val="21"/>
+          <w:szCs w:val="21"/>
+        </w:rPr>
+        <w:br/>
+      </w:r>
+      <w:r>
+        <w:rPr>
+          <w:rFonts w:ascii="Arial" w:hAnsi="Arial" w:cs="Arial"/>
+          <w:i/>
+          <w:iCs/>
+          <w:color w:val="7B7B7B"/>
+          <w:sz w:val="21"/>
+          <w:szCs w:val="21"/>
+        </w:rPr>
+        <w:lastRenderedPageBreak/>
+        <w:t>Cossack and Russian</w:t>
+      </w:r>
+      <w:r>
+        <w:rPr>
+          <w:rStyle w:val="apple-converted-space"/>
+          <w:rFonts w:ascii="Arial" w:hAnsi="Arial" w:cs="Arial"/>
+          <w:i/>
+          <w:iCs/>
+          <w:color w:val="7B7B7B"/>
+          <w:sz w:val="21"/>
+          <w:szCs w:val="21"/>
+        </w:rPr>
+        <w:t> </w:t>
+      </w:r>
+      <w:r>
+        <w:rPr>
+          <w:rFonts w:ascii="Arial" w:hAnsi="Arial" w:cs="Arial"/>
+          <w:i/>
+          <w:iCs/>
+          <w:color w:val="7B7B7B"/>
+          <w:sz w:val="21"/>
+          <w:szCs w:val="21"/>
+        </w:rPr>
+        <w:br/>
+      </w:r>
+      <w:proofErr w:type="spellStart"/>
+      <w:r>
+        <w:rPr>
+          <w:rFonts w:ascii="Arial" w:hAnsi="Arial" w:cs="Arial"/>
+          <w:i/>
+          <w:iCs/>
+          <w:color w:val="7B7B7B"/>
+          <w:sz w:val="21"/>
+          <w:szCs w:val="21"/>
+        </w:rPr>
+        <w:t>Reel’d</w:t>
+      </w:r>
+      <w:proofErr w:type="spellEnd"/>
+      <w:r>
+        <w:rPr>
+          <w:rFonts w:ascii="Arial" w:hAnsi="Arial" w:cs="Arial"/>
+          <w:i/>
+          <w:iCs/>
+          <w:color w:val="7B7B7B"/>
+          <w:sz w:val="21"/>
+          <w:szCs w:val="21"/>
+        </w:rPr>
+        <w:t xml:space="preserve"> from the sabre-stroke</w:t>
+      </w:r>
+      <w:r>
+        <w:rPr>
+          <w:rStyle w:val="apple-converted-space"/>
+          <w:rFonts w:ascii="Arial" w:hAnsi="Arial" w:cs="Arial"/>
+          <w:i/>
+          <w:iCs/>
+          <w:color w:val="7B7B7B"/>
+          <w:sz w:val="21"/>
+          <w:szCs w:val="21"/>
+        </w:rPr>
+        <w:t> </w:t>
+      </w:r>
+      <w:r>
+        <w:rPr>
+          <w:rFonts w:ascii="Arial" w:hAnsi="Arial" w:cs="Arial"/>
+          <w:i/>
+          <w:iCs/>
+          <w:color w:val="7B7B7B"/>
+          <w:sz w:val="21"/>
+          <w:szCs w:val="21"/>
+        </w:rPr>
+        <w:br/>
+      </w:r>
+      <w:proofErr w:type="spellStart"/>
+      <w:r>
+        <w:rPr>
+          <w:rFonts w:ascii="Arial" w:hAnsi="Arial" w:cs="Arial"/>
+          <w:i/>
+          <w:iCs/>
+          <w:color w:val="7B7B7B"/>
+          <w:sz w:val="21"/>
+          <w:szCs w:val="21"/>
+        </w:rPr>
+        <w:t>Shatter’d</w:t>
+      </w:r>
+      <w:proofErr w:type="spellEnd"/>
+      <w:r>
+        <w:rPr>
+          <w:rFonts w:ascii="Arial" w:hAnsi="Arial" w:cs="Arial"/>
+          <w:i/>
+          <w:iCs/>
+          <w:color w:val="7B7B7B"/>
+          <w:sz w:val="21"/>
+          <w:szCs w:val="21"/>
+        </w:rPr>
+        <w:t xml:space="preserve"> and </w:t>
+      </w:r>
+      <w:proofErr w:type="spellStart"/>
+      <w:r>
+        <w:rPr>
+          <w:rFonts w:ascii="Arial" w:hAnsi="Arial" w:cs="Arial"/>
+          <w:i/>
+          <w:iCs/>
+          <w:color w:val="7B7B7B"/>
+          <w:sz w:val="21"/>
+          <w:szCs w:val="21"/>
+        </w:rPr>
+        <w:t>sunder’d</w:t>
+      </w:r>
+      <w:proofErr w:type="spellEnd"/>
+      <w:r>
+        <w:rPr>
+          <w:rFonts w:ascii="Arial" w:hAnsi="Arial" w:cs="Arial"/>
+          <w:i/>
+          <w:iCs/>
+          <w:color w:val="7B7B7B"/>
+          <w:sz w:val="21"/>
+          <w:szCs w:val="21"/>
+        </w:rPr>
+        <w:t>.</w:t>
+      </w:r>
+      <w:r>
+        <w:rPr>
+          <w:rStyle w:val="apple-converted-space"/>
+          <w:rFonts w:ascii="Arial" w:hAnsi="Arial" w:cs="Arial"/>
+          <w:i/>
+          <w:iCs/>
+          <w:color w:val="7B7B7B"/>
+          <w:sz w:val="21"/>
+          <w:szCs w:val="21"/>
+        </w:rPr>
+        <w:t> </w:t>
+      </w:r>
+      <w:r>
+        <w:rPr>
+          <w:rFonts w:ascii="Arial" w:hAnsi="Arial" w:cs="Arial"/>
+          <w:i/>
+          <w:iCs/>
+          <w:color w:val="7B7B7B"/>
+          <w:sz w:val="21"/>
+          <w:szCs w:val="21"/>
+        </w:rPr>
+        <w:br/>
+        <w:t>Then they rode back, but not</w:t>
+      </w:r>
+      <w:r>
+        <w:rPr>
+          <w:rStyle w:val="apple-converted-space"/>
+          <w:rFonts w:ascii="Arial" w:hAnsi="Arial" w:cs="Arial"/>
+          <w:i/>
+          <w:iCs/>
+          <w:color w:val="7B7B7B"/>
+          <w:sz w:val="21"/>
+          <w:szCs w:val="21"/>
+        </w:rPr>
+        <w:t> </w:t>
+      </w:r>
+      <w:r>
+        <w:rPr>
+          <w:rFonts w:ascii="Arial" w:hAnsi="Arial" w:cs="Arial"/>
+          <w:i/>
+          <w:iCs/>
+          <w:color w:val="7B7B7B"/>
+          <w:sz w:val="21"/>
+          <w:szCs w:val="21"/>
+        </w:rPr>
+        <w:br/>
+        <w:t>   </w:t>
+      </w:r>
+      <w:proofErr w:type="spellStart"/>
+      <w:proofErr w:type="gramStart"/>
+      <w:r>
+        <w:rPr>
+          <w:rFonts w:ascii="Arial" w:hAnsi="Arial" w:cs="Arial"/>
+          <w:i/>
+          <w:iCs/>
+          <w:color w:val="7B7B7B"/>
+          <w:sz w:val="21"/>
+          <w:szCs w:val="21"/>
+        </w:rPr>
+        <w:t>Not</w:t>
+      </w:r>
+      <w:proofErr w:type="spellEnd"/>
+      <w:proofErr w:type="gramEnd"/>
+      <w:r>
+        <w:rPr>
+          <w:rFonts w:ascii="Arial" w:hAnsi="Arial" w:cs="Arial"/>
+          <w:i/>
+          <w:iCs/>
+          <w:color w:val="7B7B7B"/>
+          <w:sz w:val="21"/>
+          <w:szCs w:val="21"/>
+        </w:rPr>
+        <w:t xml:space="preserve"> the six hundred.</w:t>
+      </w:r>
+      <w:r>
+        <w:rPr>
+          <w:rStyle w:val="apple-converted-space"/>
+          <w:rFonts w:ascii="Arial" w:hAnsi="Arial" w:cs="Arial"/>
+          <w:i/>
+          <w:iCs/>
+          <w:color w:val="7B7B7B"/>
+          <w:sz w:val="21"/>
+          <w:szCs w:val="21"/>
+        </w:rPr>
+        <w:t> </w:t>
+      </w:r>
+      <w:r>
+        <w:rPr>
+          <w:rFonts w:ascii="Arial" w:hAnsi="Arial" w:cs="Arial"/>
+          <w:i/>
+          <w:iCs/>
+          <w:color w:val="7B7B7B"/>
+          <w:sz w:val="21"/>
+          <w:szCs w:val="21"/>
+        </w:rPr>
+        <w:br/>
+        <w:t>Cannon to right of them,</w:t>
+      </w:r>
+      <w:r>
+        <w:rPr>
+          <w:rStyle w:val="apple-converted-space"/>
+          <w:rFonts w:ascii="Arial" w:hAnsi="Arial" w:cs="Arial"/>
+          <w:i/>
+          <w:iCs/>
+          <w:color w:val="7B7B7B"/>
+          <w:sz w:val="21"/>
+          <w:szCs w:val="21"/>
+        </w:rPr>
+        <w:t> </w:t>
+      </w:r>
+      <w:r>
+        <w:rPr>
+          <w:rFonts w:ascii="Arial" w:hAnsi="Arial" w:cs="Arial"/>
+          <w:i/>
+          <w:iCs/>
+          <w:color w:val="7B7B7B"/>
+          <w:sz w:val="21"/>
+          <w:szCs w:val="21"/>
+        </w:rPr>
+        <w:br/>
+        <w:t>Cannon to left of them,</w:t>
+      </w:r>
+      <w:r>
+        <w:rPr>
+          <w:rStyle w:val="apple-converted-space"/>
+          <w:rFonts w:ascii="Arial" w:hAnsi="Arial" w:cs="Arial"/>
+          <w:i/>
+          <w:iCs/>
+          <w:color w:val="7B7B7B"/>
+          <w:sz w:val="21"/>
+          <w:szCs w:val="21"/>
+        </w:rPr>
+        <w:t> </w:t>
+      </w:r>
+      <w:r>
+        <w:rPr>
+          <w:rFonts w:ascii="Arial" w:hAnsi="Arial" w:cs="Arial"/>
+          <w:i/>
+          <w:iCs/>
+          <w:color w:val="7B7B7B"/>
+          <w:sz w:val="21"/>
+          <w:szCs w:val="21"/>
+        </w:rPr>
+        <w:br/>
+        <w:t>Cannon behind them</w:t>
+      </w:r>
+      <w:r>
+        <w:rPr>
+          <w:rStyle w:val="apple-converted-space"/>
+          <w:rFonts w:ascii="Arial" w:hAnsi="Arial" w:cs="Arial"/>
+          <w:i/>
+          <w:iCs/>
+          <w:color w:val="7B7B7B"/>
+          <w:sz w:val="21"/>
+          <w:szCs w:val="21"/>
+        </w:rPr>
+        <w:t> </w:t>
+      </w:r>
+      <w:r>
+        <w:rPr>
+          <w:rFonts w:ascii="Arial" w:hAnsi="Arial" w:cs="Arial"/>
+          <w:i/>
+          <w:iCs/>
+          <w:color w:val="7B7B7B"/>
+          <w:sz w:val="21"/>
+          <w:szCs w:val="21"/>
+        </w:rPr>
+        <w:br/>
+        <w:t>   </w:t>
+      </w:r>
+      <w:proofErr w:type="spellStart"/>
+      <w:r>
+        <w:rPr>
+          <w:rFonts w:ascii="Arial" w:hAnsi="Arial" w:cs="Arial"/>
+          <w:i/>
+          <w:iCs/>
+          <w:color w:val="7B7B7B"/>
+          <w:sz w:val="21"/>
+          <w:szCs w:val="21"/>
+        </w:rPr>
+        <w:t>Volley’d</w:t>
+      </w:r>
+      <w:proofErr w:type="spellEnd"/>
+      <w:r>
+        <w:rPr>
+          <w:rFonts w:ascii="Arial" w:hAnsi="Arial" w:cs="Arial"/>
+          <w:i/>
+          <w:iCs/>
+          <w:color w:val="7B7B7B"/>
+          <w:sz w:val="21"/>
+          <w:szCs w:val="21"/>
+        </w:rPr>
+        <w:t xml:space="preserve"> and </w:t>
+      </w:r>
+      <w:proofErr w:type="spellStart"/>
+      <w:r>
+        <w:rPr>
+          <w:rFonts w:ascii="Arial" w:hAnsi="Arial" w:cs="Arial"/>
+          <w:i/>
+          <w:iCs/>
+          <w:color w:val="7B7B7B"/>
+          <w:sz w:val="21"/>
+          <w:szCs w:val="21"/>
+        </w:rPr>
+        <w:t>thunder’d</w:t>
+      </w:r>
+      <w:proofErr w:type="spellEnd"/>
+      <w:r>
+        <w:rPr>
+          <w:rFonts w:ascii="Arial" w:hAnsi="Arial" w:cs="Arial"/>
+          <w:i/>
+          <w:iCs/>
+          <w:color w:val="7B7B7B"/>
+          <w:sz w:val="21"/>
+          <w:szCs w:val="21"/>
+        </w:rPr>
+        <w:t>;</w:t>
+      </w:r>
+      <w:r>
+        <w:rPr>
+          <w:rStyle w:val="apple-converted-space"/>
+          <w:rFonts w:ascii="Arial" w:hAnsi="Arial" w:cs="Arial"/>
+          <w:i/>
+          <w:iCs/>
+          <w:color w:val="7B7B7B"/>
+          <w:sz w:val="21"/>
+          <w:szCs w:val="21"/>
+        </w:rPr>
+        <w:t> </w:t>
+      </w:r>
+      <w:r>
+        <w:rPr>
+          <w:rFonts w:ascii="Arial" w:hAnsi="Arial" w:cs="Arial"/>
+          <w:i/>
+          <w:iCs/>
+          <w:color w:val="7B7B7B"/>
+          <w:sz w:val="21"/>
+          <w:szCs w:val="21"/>
+        </w:rPr>
+        <w:br/>
+      </w:r>
+      <w:proofErr w:type="spellStart"/>
+      <w:r>
+        <w:rPr>
+          <w:rFonts w:ascii="Arial" w:hAnsi="Arial" w:cs="Arial"/>
+          <w:i/>
+          <w:iCs/>
+          <w:color w:val="7B7B7B"/>
+          <w:sz w:val="21"/>
+          <w:szCs w:val="21"/>
+        </w:rPr>
+        <w:t>Storm’d</w:t>
+      </w:r>
+      <w:proofErr w:type="spellEnd"/>
+      <w:r>
+        <w:rPr>
+          <w:rFonts w:ascii="Arial" w:hAnsi="Arial" w:cs="Arial"/>
+          <w:i/>
+          <w:iCs/>
+          <w:color w:val="7B7B7B"/>
+          <w:sz w:val="21"/>
+          <w:szCs w:val="21"/>
+        </w:rPr>
+        <w:t xml:space="preserve"> at with shot and shell,</w:t>
+      </w:r>
+      <w:r>
+        <w:rPr>
+          <w:rStyle w:val="apple-converted-space"/>
+          <w:rFonts w:ascii="Arial" w:hAnsi="Arial" w:cs="Arial"/>
+          <w:i/>
+          <w:iCs/>
+          <w:color w:val="7B7B7B"/>
+          <w:sz w:val="21"/>
+          <w:szCs w:val="21"/>
+        </w:rPr>
+        <w:t> </w:t>
+      </w:r>
+      <w:r>
+        <w:rPr>
+          <w:rFonts w:ascii="Arial" w:hAnsi="Arial" w:cs="Arial"/>
+          <w:i/>
+          <w:iCs/>
+          <w:color w:val="7B7B7B"/>
+          <w:sz w:val="21"/>
+          <w:szCs w:val="21"/>
+        </w:rPr>
+        <w:br/>
+        <w:t>While horse and hero fell,</w:t>
+      </w:r>
+      <w:r>
+        <w:rPr>
+          <w:rStyle w:val="apple-converted-space"/>
+          <w:rFonts w:ascii="Arial" w:hAnsi="Arial" w:cs="Arial"/>
+          <w:i/>
+          <w:iCs/>
+          <w:color w:val="7B7B7B"/>
+          <w:sz w:val="21"/>
+          <w:szCs w:val="21"/>
+        </w:rPr>
+        <w:t> </w:t>
+      </w:r>
+      <w:r>
+        <w:rPr>
+          <w:rFonts w:ascii="Arial" w:hAnsi="Arial" w:cs="Arial"/>
+          <w:i/>
+          <w:iCs/>
+          <w:color w:val="7B7B7B"/>
+          <w:sz w:val="21"/>
+          <w:szCs w:val="21"/>
+        </w:rPr>
+        <w:br/>
+        <w:t>They that had fought so well</w:t>
+      </w:r>
+      <w:r>
+        <w:rPr>
+          <w:rStyle w:val="apple-converted-space"/>
+          <w:rFonts w:ascii="Arial" w:hAnsi="Arial" w:cs="Arial"/>
+          <w:i/>
+          <w:iCs/>
+          <w:color w:val="7B7B7B"/>
+          <w:sz w:val="21"/>
+          <w:szCs w:val="21"/>
+        </w:rPr>
+        <w:t> </w:t>
+      </w:r>
+      <w:r>
+        <w:rPr>
+          <w:rFonts w:ascii="Arial" w:hAnsi="Arial" w:cs="Arial"/>
+          <w:i/>
+          <w:iCs/>
+          <w:color w:val="7B7B7B"/>
+          <w:sz w:val="21"/>
+          <w:szCs w:val="21"/>
+        </w:rPr>
+        <w:br/>
+        <w:t xml:space="preserve">Came </w:t>
+      </w:r>
+      <w:proofErr w:type="spellStart"/>
+      <w:r>
+        <w:rPr>
+          <w:rFonts w:ascii="Arial" w:hAnsi="Arial" w:cs="Arial"/>
+          <w:i/>
+          <w:iCs/>
+          <w:color w:val="7B7B7B"/>
+          <w:sz w:val="21"/>
+          <w:szCs w:val="21"/>
+        </w:rPr>
+        <w:t>thro</w:t>
+      </w:r>
+      <w:proofErr w:type="spellEnd"/>
+      <w:r>
+        <w:rPr>
+          <w:rFonts w:ascii="Arial" w:hAnsi="Arial" w:cs="Arial"/>
+          <w:i/>
+          <w:iCs/>
+          <w:color w:val="7B7B7B"/>
+          <w:sz w:val="21"/>
+          <w:szCs w:val="21"/>
+        </w:rPr>
+        <w:t>’ the jaws of Death,</w:t>
+      </w:r>
+      <w:r>
+        <w:rPr>
+          <w:rStyle w:val="apple-converted-space"/>
+          <w:rFonts w:ascii="Arial" w:hAnsi="Arial" w:cs="Arial"/>
+          <w:i/>
+          <w:iCs/>
+          <w:color w:val="7B7B7B"/>
+          <w:sz w:val="21"/>
+          <w:szCs w:val="21"/>
+        </w:rPr>
+        <w:t> </w:t>
+      </w:r>
+      <w:r>
+        <w:rPr>
+          <w:rFonts w:ascii="Arial" w:hAnsi="Arial" w:cs="Arial"/>
+          <w:i/>
+          <w:iCs/>
+          <w:color w:val="7B7B7B"/>
+          <w:sz w:val="21"/>
+          <w:szCs w:val="21"/>
+        </w:rPr>
+        <w:br/>
+        <w:t>Back from the mouth of Hell,</w:t>
+      </w:r>
+      <w:r>
+        <w:rPr>
+          <w:rStyle w:val="apple-converted-space"/>
+          <w:rFonts w:ascii="Arial" w:hAnsi="Arial" w:cs="Arial"/>
+          <w:i/>
+          <w:iCs/>
+          <w:color w:val="7B7B7B"/>
+          <w:sz w:val="21"/>
+          <w:szCs w:val="21"/>
+        </w:rPr>
+        <w:t> </w:t>
+      </w:r>
+      <w:r>
+        <w:rPr>
+          <w:rFonts w:ascii="Arial" w:hAnsi="Arial" w:cs="Arial"/>
+          <w:i/>
+          <w:iCs/>
+          <w:color w:val="7B7B7B"/>
+          <w:sz w:val="21"/>
+          <w:szCs w:val="21"/>
+        </w:rPr>
+        <w:br/>
+        <w:t>All that was left of them,</w:t>
+      </w:r>
+      <w:r>
+        <w:rPr>
+          <w:rStyle w:val="apple-converted-space"/>
+          <w:rFonts w:ascii="Arial" w:hAnsi="Arial" w:cs="Arial"/>
+          <w:i/>
+          <w:iCs/>
+          <w:color w:val="7B7B7B"/>
+          <w:sz w:val="21"/>
+          <w:szCs w:val="21"/>
+        </w:rPr>
+        <w:t> </w:t>
+      </w:r>
+      <w:r>
+        <w:rPr>
+          <w:rFonts w:ascii="Arial" w:hAnsi="Arial" w:cs="Arial"/>
+          <w:i/>
+          <w:iCs/>
+          <w:color w:val="7B7B7B"/>
+          <w:sz w:val="21"/>
+          <w:szCs w:val="21"/>
+        </w:rPr>
+        <w:br/>
+        <w:t>   Left of six hundred.</w:t>
+      </w:r>
+      <w:r>
+        <w:rPr>
+          <w:rStyle w:val="apple-converted-space"/>
+          <w:rFonts w:ascii="Arial" w:hAnsi="Arial" w:cs="Arial"/>
+          <w:i/>
+          <w:iCs/>
+          <w:color w:val="7B7B7B"/>
+          <w:sz w:val="21"/>
+          <w:szCs w:val="21"/>
+        </w:rPr>
+        <w:t> </w:t>
+      </w:r>
       <w:bookmarkStart w:id="48" w:name="_GoBack"/>
       <w:bookmarkEnd w:id="48"/>
+      <w:r>
+        <w:rPr>
+          <w:rFonts w:ascii="Arial" w:hAnsi="Arial" w:cs="Arial"/>
+          <w:i/>
+          <w:iCs/>
+          <w:color w:val="7B7B7B"/>
+          <w:sz w:val="21"/>
+          <w:szCs w:val="21"/>
+        </w:rPr>
+        <w:br/>
+        <w:t xml:space="preserve">When can their glory </w:t>
+      </w:r>
+      <w:proofErr w:type="gramStart"/>
+      <w:r>
+        <w:rPr>
+          <w:rFonts w:ascii="Arial" w:hAnsi="Arial" w:cs="Arial"/>
+          <w:i/>
+          <w:iCs/>
+          <w:color w:val="7B7B7B"/>
+          <w:sz w:val="21"/>
+          <w:szCs w:val="21"/>
+        </w:rPr>
+        <w:t>fade ?</w:t>
+      </w:r>
+      <w:r>
+        <w:rPr>
+          <w:rStyle w:val="apple-converted-space"/>
+          <w:rFonts w:ascii="Arial" w:hAnsi="Arial" w:cs="Arial"/>
+          <w:i/>
+          <w:iCs/>
+          <w:color w:val="7B7B7B"/>
+          <w:sz w:val="21"/>
+          <w:szCs w:val="21"/>
+        </w:rPr>
+        <w:t> </w:t>
+      </w:r>
+      <w:proofErr w:type="gramEnd"/>
+      <w:r>
+        <w:rPr>
+          <w:rFonts w:ascii="Arial" w:hAnsi="Arial" w:cs="Arial"/>
+          <w:i/>
+          <w:iCs/>
+          <w:color w:val="7B7B7B"/>
+          <w:sz w:val="21"/>
+          <w:szCs w:val="21"/>
+        </w:rPr>
+        <w:br/>
+        <w:t>O the wild charge they made!</w:t>
+      </w:r>
+      <w:r>
+        <w:rPr>
+          <w:rStyle w:val="apple-converted-space"/>
+          <w:rFonts w:ascii="Arial" w:hAnsi="Arial" w:cs="Arial"/>
+          <w:i/>
+          <w:iCs/>
+          <w:color w:val="7B7B7B"/>
+          <w:sz w:val="21"/>
+          <w:szCs w:val="21"/>
+        </w:rPr>
+        <w:t> </w:t>
+      </w:r>
+      <w:r>
+        <w:rPr>
+          <w:rFonts w:ascii="Arial" w:hAnsi="Arial" w:cs="Arial"/>
+          <w:i/>
+          <w:iCs/>
+          <w:color w:val="7B7B7B"/>
+          <w:sz w:val="21"/>
+          <w:szCs w:val="21"/>
+        </w:rPr>
+        <w:br/>
+        <w:t xml:space="preserve">   All the world </w:t>
+      </w:r>
+      <w:proofErr w:type="spellStart"/>
+      <w:r>
+        <w:rPr>
+          <w:rFonts w:ascii="Arial" w:hAnsi="Arial" w:cs="Arial"/>
+          <w:i/>
+          <w:iCs/>
+          <w:color w:val="7B7B7B"/>
+          <w:sz w:val="21"/>
+          <w:szCs w:val="21"/>
+        </w:rPr>
+        <w:t>wonder’d</w:t>
+      </w:r>
+      <w:proofErr w:type="spellEnd"/>
+      <w:r>
+        <w:rPr>
+          <w:rFonts w:ascii="Arial" w:hAnsi="Arial" w:cs="Arial"/>
+          <w:i/>
+          <w:iCs/>
+          <w:color w:val="7B7B7B"/>
+          <w:sz w:val="21"/>
+          <w:szCs w:val="21"/>
+        </w:rPr>
+        <w:t>.</w:t>
+      </w:r>
+      <w:r>
+        <w:rPr>
+          <w:rStyle w:val="apple-converted-space"/>
+          <w:rFonts w:ascii="Arial" w:hAnsi="Arial" w:cs="Arial"/>
+          <w:i/>
+          <w:iCs/>
+          <w:color w:val="7B7B7B"/>
+          <w:sz w:val="21"/>
+          <w:szCs w:val="21"/>
+        </w:rPr>
+        <w:t> </w:t>
+      </w:r>
+      <w:r>
+        <w:rPr>
+          <w:rFonts w:ascii="Arial" w:hAnsi="Arial" w:cs="Arial"/>
+          <w:i/>
+          <w:iCs/>
+          <w:color w:val="7B7B7B"/>
+          <w:sz w:val="21"/>
+          <w:szCs w:val="21"/>
+        </w:rPr>
+        <w:br/>
+      </w:r>
+      <w:proofErr w:type="spellStart"/>
+      <w:r>
+        <w:rPr>
+          <w:rFonts w:ascii="Arial" w:hAnsi="Arial" w:cs="Arial"/>
+          <w:i/>
+          <w:iCs/>
+          <w:color w:val="7B7B7B"/>
+          <w:sz w:val="21"/>
+          <w:szCs w:val="21"/>
+        </w:rPr>
+        <w:t>Honour</w:t>
+      </w:r>
+      <w:proofErr w:type="spellEnd"/>
+      <w:r>
+        <w:rPr>
+          <w:rFonts w:ascii="Arial" w:hAnsi="Arial" w:cs="Arial"/>
+          <w:i/>
+          <w:iCs/>
+          <w:color w:val="7B7B7B"/>
+          <w:sz w:val="21"/>
+          <w:szCs w:val="21"/>
+        </w:rPr>
+        <w:t xml:space="preserve"> the charge they made!</w:t>
+      </w:r>
+      <w:r>
+        <w:rPr>
+          <w:rStyle w:val="apple-converted-space"/>
+          <w:rFonts w:ascii="Arial" w:hAnsi="Arial" w:cs="Arial"/>
+          <w:i/>
+          <w:iCs/>
+          <w:color w:val="7B7B7B"/>
+          <w:sz w:val="21"/>
+          <w:szCs w:val="21"/>
+        </w:rPr>
+        <w:t> </w:t>
+      </w:r>
+      <w:r>
+        <w:rPr>
+          <w:rFonts w:ascii="Arial" w:hAnsi="Arial" w:cs="Arial"/>
+          <w:i/>
+          <w:iCs/>
+          <w:color w:val="7B7B7B"/>
+          <w:sz w:val="21"/>
+          <w:szCs w:val="21"/>
+        </w:rPr>
+        <w:br/>
+      </w:r>
+      <w:proofErr w:type="spellStart"/>
+      <w:r>
+        <w:rPr>
+          <w:rFonts w:ascii="Arial" w:hAnsi="Arial" w:cs="Arial"/>
+          <w:i/>
+          <w:iCs/>
+          <w:color w:val="7B7B7B"/>
+          <w:sz w:val="21"/>
+          <w:szCs w:val="21"/>
+        </w:rPr>
+        <w:t>Honour</w:t>
+      </w:r>
+      <w:proofErr w:type="spellEnd"/>
+      <w:r>
+        <w:rPr>
+          <w:rFonts w:ascii="Arial" w:hAnsi="Arial" w:cs="Arial"/>
+          <w:i/>
+          <w:iCs/>
+          <w:color w:val="7B7B7B"/>
+          <w:sz w:val="21"/>
+          <w:szCs w:val="21"/>
+        </w:rPr>
+        <w:t xml:space="preserve"> the Light Brigade,</w:t>
+      </w:r>
+      <w:r>
+        <w:rPr>
+          <w:rStyle w:val="apple-converted-space"/>
+          <w:rFonts w:ascii="Arial" w:hAnsi="Arial" w:cs="Arial"/>
+          <w:i/>
+          <w:iCs/>
+          <w:color w:val="7B7B7B"/>
+          <w:sz w:val="21"/>
+          <w:szCs w:val="21"/>
+        </w:rPr>
+        <w:t> </w:t>
+      </w:r>
+      <w:r>
+        <w:rPr>
+          <w:rFonts w:ascii="Arial" w:hAnsi="Arial" w:cs="Arial"/>
+          <w:i/>
+          <w:iCs/>
+          <w:color w:val="7B7B7B"/>
+          <w:sz w:val="21"/>
+          <w:szCs w:val="21"/>
+        </w:rPr>
+        <w:br/>
+        <w:t>   Noble six hundred!</w:t>
+      </w:r>
     </w:p>
+    <w:p/>
     <w:sectPr>
       <w:pgSz w:w="12240" w:h="15840"/>
       <w:pgMar w:top="1440" w:right="1440" w:bottom="1440" w:left="1440" w:header="720" w:footer="720" w:gutter="0"/>
@@ -9138,6 +11322,56 @@
       <w:szCs w:val="48"/>
     </w:rPr>
   </w:style>
+  <w:style w:type="paragraph" w:styleId="Heading2">
+    <w:name w:val="heading 2"/>
+    <w:basedOn w:val="Normal"/>
+    <w:next w:val="Normal"/>
+    <w:link w:val="Heading2Char"/>
+    <w:uiPriority w:val="9"/>
+    <w:semiHidden/>
+    <w:unhideWhenUsed/>
+    <w:qFormat/>
+    <w:rsid w:val="001024D2"/>
+    <w:pPr>
+      <w:keepNext/>
+      <w:keepLines/>
+      <w:spacing w:before="200" w:after="0"/>
+      <w:outlineLvl w:val="1"/>
+    </w:pPr>
+    <w:rPr>
+      <w:rFonts w:asciiTheme="majorHAnsi" w:eastAsiaTheme="majorEastAsia" w:hAnsiTheme="majorHAnsi" w:cstheme="majorBidi"/>
+      <w:b/>
+      <w:bCs/>
+      <w:color w:val="4F81BD" w:themeColor="accent1"/>
+      <w:sz w:val="26"/>
+      <w:szCs w:val="26"/>
+    </w:rPr>
+  </w:style>
+  <w:style w:type="paragraph" w:styleId="Heading4">
+    <w:name w:val="heading 4"/>
+    <w:basedOn w:val="Normal"/>
+    <w:next w:val="Normal"/>
+    <w:link w:val="Heading4Char"/>
+    <w:uiPriority w:val="9"/>
+    <w:semiHidden/>
+    <w:unhideWhenUsed/>
+    <w:qFormat/>
+    <w:rsid w:val="001024D2"/>
+    <w:pPr>
+      <w:keepNext/>
+      <w:keepLines/>
+      <w:spacing w:before="200" w:after="0"/>
+      <w:outlineLvl w:val="3"/>
+    </w:pPr>
+    <w:rPr>
+      <w:rFonts w:asciiTheme="majorHAnsi" w:eastAsiaTheme="majorEastAsia" w:hAnsiTheme="majorHAnsi" w:cstheme="majorBidi"/>
+      <w:b/>
+      <w:bCs/>
+      <w:i/>
+      <w:iCs/>
+      <w:color w:val="4F81BD" w:themeColor="accent1"/>
+    </w:rPr>
+  </w:style>
   <w:style w:type="character" w:default="1" w:styleId="DefaultParagraphFont">
     <w:name w:val="Default Paragraph Font"/>
     <w:uiPriority w:val="1"/>
@@ -9297,6 +11531,38 @@
       <w:rFonts w:ascii="Courier New" w:eastAsia="Times New Roman" w:hAnsi="Courier New" w:cs="Courier New"/>
       <w:sz w:val="20"/>
       <w:szCs w:val="20"/>
+    </w:rPr>
+  </w:style>
+  <w:style w:type="character" w:customStyle="1" w:styleId="Heading2Char">
+    <w:name w:val="Heading 2 Char"/>
+    <w:basedOn w:val="DefaultParagraphFont"/>
+    <w:link w:val="Heading2"/>
+    <w:uiPriority w:val="9"/>
+    <w:semiHidden/>
+    <w:rsid w:val="001024D2"/>
+    <w:rPr>
+      <w:rFonts w:asciiTheme="majorHAnsi" w:eastAsiaTheme="majorEastAsia" w:hAnsiTheme="majorHAnsi" w:cstheme="majorBidi"/>
+      <w:b/>
+      <w:bCs/>
+      <w:color w:val="4F81BD" w:themeColor="accent1"/>
+      <w:sz w:val="26"/>
+      <w:szCs w:val="26"/>
+    </w:rPr>
+  </w:style>
+  <w:style w:type="character" w:customStyle="1" w:styleId="Heading4Char">
+    <w:name w:val="Heading 4 Char"/>
+    <w:basedOn w:val="DefaultParagraphFont"/>
+    <w:link w:val="Heading4"/>
+    <w:uiPriority w:val="9"/>
+    <w:semiHidden/>
+    <w:rsid w:val="001024D2"/>
+    <w:rPr>
+      <w:rFonts w:asciiTheme="majorHAnsi" w:eastAsiaTheme="majorEastAsia" w:hAnsiTheme="majorHAnsi" w:cstheme="majorBidi"/>
+      <w:b/>
+      <w:bCs/>
+      <w:i/>
+      <w:iCs/>
+      <w:color w:val="4F81BD" w:themeColor="accent1"/>
     </w:rPr>
   </w:style>
 </w:styles>
@@ -9482,6 +11748,56 @@
       <w:szCs w:val="48"/>
     </w:rPr>
   </w:style>
+  <w:style w:type="paragraph" w:styleId="Heading2">
+    <w:name w:val="heading 2"/>
+    <w:basedOn w:val="Normal"/>
+    <w:next w:val="Normal"/>
+    <w:link w:val="Heading2Char"/>
+    <w:uiPriority w:val="9"/>
+    <w:semiHidden/>
+    <w:unhideWhenUsed/>
+    <w:qFormat/>
+    <w:rsid w:val="001024D2"/>
+    <w:pPr>
+      <w:keepNext/>
+      <w:keepLines/>
+      <w:spacing w:before="200" w:after="0"/>
+      <w:outlineLvl w:val="1"/>
+    </w:pPr>
+    <w:rPr>
+      <w:rFonts w:asciiTheme="majorHAnsi" w:eastAsiaTheme="majorEastAsia" w:hAnsiTheme="majorHAnsi" w:cstheme="majorBidi"/>
+      <w:b/>
+      <w:bCs/>
+      <w:color w:val="4F81BD" w:themeColor="accent1"/>
+      <w:sz w:val="26"/>
+      <w:szCs w:val="26"/>
+    </w:rPr>
+  </w:style>
+  <w:style w:type="paragraph" w:styleId="Heading4">
+    <w:name w:val="heading 4"/>
+    <w:basedOn w:val="Normal"/>
+    <w:next w:val="Normal"/>
+    <w:link w:val="Heading4Char"/>
+    <w:uiPriority w:val="9"/>
+    <w:semiHidden/>
+    <w:unhideWhenUsed/>
+    <w:qFormat/>
+    <w:rsid w:val="001024D2"/>
+    <w:pPr>
+      <w:keepNext/>
+      <w:keepLines/>
+      <w:spacing w:before="200" w:after="0"/>
+      <w:outlineLvl w:val="3"/>
+    </w:pPr>
+    <w:rPr>
+      <w:rFonts w:asciiTheme="majorHAnsi" w:eastAsiaTheme="majorEastAsia" w:hAnsiTheme="majorHAnsi" w:cstheme="majorBidi"/>
+      <w:b/>
+      <w:bCs/>
+      <w:i/>
+      <w:iCs/>
+      <w:color w:val="4F81BD" w:themeColor="accent1"/>
+    </w:rPr>
+  </w:style>
   <w:style w:type="character" w:default="1" w:styleId="DefaultParagraphFont">
     <w:name w:val="Default Paragraph Font"/>
     <w:uiPriority w:val="1"/>
@@ -9641,6 +11957,38 @@
       <w:rFonts w:ascii="Courier New" w:eastAsia="Times New Roman" w:hAnsi="Courier New" w:cs="Courier New"/>
       <w:sz w:val="20"/>
       <w:szCs w:val="20"/>
+    </w:rPr>
+  </w:style>
+  <w:style w:type="character" w:customStyle="1" w:styleId="Heading2Char">
+    <w:name w:val="Heading 2 Char"/>
+    <w:basedOn w:val="DefaultParagraphFont"/>
+    <w:link w:val="Heading2"/>
+    <w:uiPriority w:val="9"/>
+    <w:semiHidden/>
+    <w:rsid w:val="001024D2"/>
+    <w:rPr>
+      <w:rFonts w:asciiTheme="majorHAnsi" w:eastAsiaTheme="majorEastAsia" w:hAnsiTheme="majorHAnsi" w:cstheme="majorBidi"/>
+      <w:b/>
+      <w:bCs/>
+      <w:color w:val="4F81BD" w:themeColor="accent1"/>
+      <w:sz w:val="26"/>
+      <w:szCs w:val="26"/>
+    </w:rPr>
+  </w:style>
+  <w:style w:type="character" w:customStyle="1" w:styleId="Heading4Char">
+    <w:name w:val="Heading 4 Char"/>
+    <w:basedOn w:val="DefaultParagraphFont"/>
+    <w:link w:val="Heading4"/>
+    <w:uiPriority w:val="9"/>
+    <w:semiHidden/>
+    <w:rsid w:val="001024D2"/>
+    <w:rPr>
+      <w:rFonts w:asciiTheme="majorHAnsi" w:eastAsiaTheme="majorEastAsia" w:hAnsiTheme="majorHAnsi" w:cstheme="majorBidi"/>
+      <w:b/>
+      <w:bCs/>
+      <w:i/>
+      <w:iCs/>
+      <w:color w:val="4F81BD" w:themeColor="accent1"/>
     </w:rPr>
   </w:style>
 </w:styles>

</xml_diff>

<commit_message>
Added Clouds, Road Not Taken, Where the Sidewalk Ends
</commit_message>
<xml_diff>
--- a/GitInPractice.docx
+++ b/GitInPractice.docx
@@ -10516,7 +10516,413 @@
         <w:br/>
         <w:t>   </w:t>
       </w:r>
+      <w:proofErr w:type="gramStart"/>
+      <w:r>
+        <w:rPr>
+          <w:rFonts w:ascii="Arial" w:hAnsi="Arial" w:cs="Arial"/>
+          <w:i/>
+          <w:iCs/>
+          <w:color w:val="7B7B7B"/>
+          <w:sz w:val="21"/>
+          <w:szCs w:val="21"/>
+        </w:rPr>
+        <w:t>Not</w:t>
+      </w:r>
+      <w:proofErr w:type="gramEnd"/>
+      <w:r>
+        <w:rPr>
+          <w:rFonts w:ascii="Arial" w:hAnsi="Arial" w:cs="Arial"/>
+          <w:i/>
+          <w:iCs/>
+          <w:color w:val="7B7B7B"/>
+          <w:sz w:val="21"/>
+          <w:szCs w:val="21"/>
+        </w:rPr>
+        <w:t xml:space="preserve"> the six hundred.</w:t>
+      </w:r>
+      <w:r>
+        <w:rPr>
+          <w:rStyle w:val="apple-converted-space"/>
+          <w:rFonts w:ascii="Arial" w:hAnsi="Arial" w:cs="Arial"/>
+          <w:i/>
+          <w:iCs/>
+          <w:color w:val="7B7B7B"/>
+          <w:sz w:val="21"/>
+          <w:szCs w:val="21"/>
+        </w:rPr>
+        <w:t> </w:t>
+      </w:r>
+      <w:r>
+        <w:rPr>
+          <w:rFonts w:ascii="Arial" w:hAnsi="Arial" w:cs="Arial"/>
+          <w:i/>
+          <w:iCs/>
+          <w:color w:val="7B7B7B"/>
+          <w:sz w:val="21"/>
+          <w:szCs w:val="21"/>
+        </w:rPr>
+        <w:br/>
+        <w:t>Cannon to right of them,</w:t>
+      </w:r>
+      <w:r>
+        <w:rPr>
+          <w:rStyle w:val="apple-converted-space"/>
+          <w:rFonts w:ascii="Arial" w:hAnsi="Arial" w:cs="Arial"/>
+          <w:i/>
+          <w:iCs/>
+          <w:color w:val="7B7B7B"/>
+          <w:sz w:val="21"/>
+          <w:szCs w:val="21"/>
+        </w:rPr>
+        <w:t> </w:t>
+      </w:r>
+      <w:r>
+        <w:rPr>
+          <w:rFonts w:ascii="Arial" w:hAnsi="Arial" w:cs="Arial"/>
+          <w:i/>
+          <w:iCs/>
+          <w:color w:val="7B7B7B"/>
+          <w:sz w:val="21"/>
+          <w:szCs w:val="21"/>
+        </w:rPr>
+        <w:br/>
+        <w:t>Cannon to left of them,</w:t>
+      </w:r>
+      <w:r>
+        <w:rPr>
+          <w:rStyle w:val="apple-converted-space"/>
+          <w:rFonts w:ascii="Arial" w:hAnsi="Arial" w:cs="Arial"/>
+          <w:i/>
+          <w:iCs/>
+          <w:color w:val="7B7B7B"/>
+          <w:sz w:val="21"/>
+          <w:szCs w:val="21"/>
+        </w:rPr>
+        <w:t> </w:t>
+      </w:r>
+      <w:r>
+        <w:rPr>
+          <w:rFonts w:ascii="Arial" w:hAnsi="Arial" w:cs="Arial"/>
+          <w:i/>
+          <w:iCs/>
+          <w:color w:val="7B7B7B"/>
+          <w:sz w:val="21"/>
+          <w:szCs w:val="21"/>
+        </w:rPr>
+        <w:br/>
+        <w:t>Cannon behind them</w:t>
+      </w:r>
+      <w:r>
+        <w:rPr>
+          <w:rStyle w:val="apple-converted-space"/>
+          <w:rFonts w:ascii="Arial" w:hAnsi="Arial" w:cs="Arial"/>
+          <w:i/>
+          <w:iCs/>
+          <w:color w:val="7B7B7B"/>
+          <w:sz w:val="21"/>
+          <w:szCs w:val="21"/>
+        </w:rPr>
+        <w:t> </w:t>
+      </w:r>
+      <w:r>
+        <w:rPr>
+          <w:rFonts w:ascii="Arial" w:hAnsi="Arial" w:cs="Arial"/>
+          <w:i/>
+          <w:iCs/>
+          <w:color w:val="7B7B7B"/>
+          <w:sz w:val="21"/>
+          <w:szCs w:val="21"/>
+        </w:rPr>
+        <w:br/>
+        <w:t>   </w:t>
+      </w:r>
       <w:proofErr w:type="spellStart"/>
+      <w:r>
+        <w:rPr>
+          <w:rFonts w:ascii="Arial" w:hAnsi="Arial" w:cs="Arial"/>
+          <w:i/>
+          <w:iCs/>
+          <w:color w:val="7B7B7B"/>
+          <w:sz w:val="21"/>
+          <w:szCs w:val="21"/>
+        </w:rPr>
+        <w:t>Volley’d</w:t>
+      </w:r>
+      <w:proofErr w:type="spellEnd"/>
+      <w:r>
+        <w:rPr>
+          <w:rFonts w:ascii="Arial" w:hAnsi="Arial" w:cs="Arial"/>
+          <w:i/>
+          <w:iCs/>
+          <w:color w:val="7B7B7B"/>
+          <w:sz w:val="21"/>
+          <w:szCs w:val="21"/>
+        </w:rPr>
+        <w:t xml:space="preserve"> and </w:t>
+      </w:r>
+      <w:proofErr w:type="spellStart"/>
+      <w:r>
+        <w:rPr>
+          <w:rFonts w:ascii="Arial" w:hAnsi="Arial" w:cs="Arial"/>
+          <w:i/>
+          <w:iCs/>
+          <w:color w:val="7B7B7B"/>
+          <w:sz w:val="21"/>
+          <w:szCs w:val="21"/>
+        </w:rPr>
+        <w:t>thunder’d</w:t>
+      </w:r>
+      <w:proofErr w:type="spellEnd"/>
+      <w:r>
+        <w:rPr>
+          <w:rFonts w:ascii="Arial" w:hAnsi="Arial" w:cs="Arial"/>
+          <w:i/>
+          <w:iCs/>
+          <w:color w:val="7B7B7B"/>
+          <w:sz w:val="21"/>
+          <w:szCs w:val="21"/>
+        </w:rPr>
+        <w:t>;</w:t>
+      </w:r>
+      <w:r>
+        <w:rPr>
+          <w:rStyle w:val="apple-converted-space"/>
+          <w:rFonts w:ascii="Arial" w:hAnsi="Arial" w:cs="Arial"/>
+          <w:i/>
+          <w:iCs/>
+          <w:color w:val="7B7B7B"/>
+          <w:sz w:val="21"/>
+          <w:szCs w:val="21"/>
+        </w:rPr>
+        <w:t> </w:t>
+      </w:r>
+      <w:r>
+        <w:rPr>
+          <w:rFonts w:ascii="Arial" w:hAnsi="Arial" w:cs="Arial"/>
+          <w:i/>
+          <w:iCs/>
+          <w:color w:val="7B7B7B"/>
+          <w:sz w:val="21"/>
+          <w:szCs w:val="21"/>
+        </w:rPr>
+        <w:br/>
+      </w:r>
+      <w:proofErr w:type="spellStart"/>
+      <w:r>
+        <w:rPr>
+          <w:rFonts w:ascii="Arial" w:hAnsi="Arial" w:cs="Arial"/>
+          <w:i/>
+          <w:iCs/>
+          <w:color w:val="7B7B7B"/>
+          <w:sz w:val="21"/>
+          <w:szCs w:val="21"/>
+        </w:rPr>
+        <w:t>Storm’d</w:t>
+      </w:r>
+      <w:proofErr w:type="spellEnd"/>
+      <w:r>
+        <w:rPr>
+          <w:rFonts w:ascii="Arial" w:hAnsi="Arial" w:cs="Arial"/>
+          <w:i/>
+          <w:iCs/>
+          <w:color w:val="7B7B7B"/>
+          <w:sz w:val="21"/>
+          <w:szCs w:val="21"/>
+        </w:rPr>
+        <w:t xml:space="preserve"> at with shot and shell,</w:t>
+      </w:r>
+      <w:r>
+        <w:rPr>
+          <w:rStyle w:val="apple-converted-space"/>
+          <w:rFonts w:ascii="Arial" w:hAnsi="Arial" w:cs="Arial"/>
+          <w:i/>
+          <w:iCs/>
+          <w:color w:val="7B7B7B"/>
+          <w:sz w:val="21"/>
+          <w:szCs w:val="21"/>
+        </w:rPr>
+        <w:t> </w:t>
+      </w:r>
+      <w:r>
+        <w:rPr>
+          <w:rFonts w:ascii="Arial" w:hAnsi="Arial" w:cs="Arial"/>
+          <w:i/>
+          <w:iCs/>
+          <w:color w:val="7B7B7B"/>
+          <w:sz w:val="21"/>
+          <w:szCs w:val="21"/>
+        </w:rPr>
+        <w:br/>
+        <w:t>While horse and hero fell,</w:t>
+      </w:r>
+      <w:r>
+        <w:rPr>
+          <w:rStyle w:val="apple-converted-space"/>
+          <w:rFonts w:ascii="Arial" w:hAnsi="Arial" w:cs="Arial"/>
+          <w:i/>
+          <w:iCs/>
+          <w:color w:val="7B7B7B"/>
+          <w:sz w:val="21"/>
+          <w:szCs w:val="21"/>
+        </w:rPr>
+        <w:t> </w:t>
+      </w:r>
+      <w:r>
+        <w:rPr>
+          <w:rFonts w:ascii="Arial" w:hAnsi="Arial" w:cs="Arial"/>
+          <w:i/>
+          <w:iCs/>
+          <w:color w:val="7B7B7B"/>
+          <w:sz w:val="21"/>
+          <w:szCs w:val="21"/>
+        </w:rPr>
+        <w:br/>
+        <w:t>They that had fought so well</w:t>
+      </w:r>
+      <w:r>
+        <w:rPr>
+          <w:rStyle w:val="apple-converted-space"/>
+          <w:rFonts w:ascii="Arial" w:hAnsi="Arial" w:cs="Arial"/>
+          <w:i/>
+          <w:iCs/>
+          <w:color w:val="7B7B7B"/>
+          <w:sz w:val="21"/>
+          <w:szCs w:val="21"/>
+        </w:rPr>
+        <w:t> </w:t>
+      </w:r>
+      <w:r>
+        <w:rPr>
+          <w:rFonts w:ascii="Arial" w:hAnsi="Arial" w:cs="Arial"/>
+          <w:i/>
+          <w:iCs/>
+          <w:color w:val="7B7B7B"/>
+          <w:sz w:val="21"/>
+          <w:szCs w:val="21"/>
+        </w:rPr>
+        <w:br/>
+        <w:t xml:space="preserve">Came </w:t>
+      </w:r>
+      <w:proofErr w:type="spellStart"/>
+      <w:r>
+        <w:rPr>
+          <w:rFonts w:ascii="Arial" w:hAnsi="Arial" w:cs="Arial"/>
+          <w:i/>
+          <w:iCs/>
+          <w:color w:val="7B7B7B"/>
+          <w:sz w:val="21"/>
+          <w:szCs w:val="21"/>
+        </w:rPr>
+        <w:t>thro</w:t>
+      </w:r>
+      <w:proofErr w:type="spellEnd"/>
+      <w:r>
+        <w:rPr>
+          <w:rFonts w:ascii="Arial" w:hAnsi="Arial" w:cs="Arial"/>
+          <w:i/>
+          <w:iCs/>
+          <w:color w:val="7B7B7B"/>
+          <w:sz w:val="21"/>
+          <w:szCs w:val="21"/>
+        </w:rPr>
+        <w:t>’ the jaws of Death,</w:t>
+      </w:r>
+      <w:r>
+        <w:rPr>
+          <w:rStyle w:val="apple-converted-space"/>
+          <w:rFonts w:ascii="Arial" w:hAnsi="Arial" w:cs="Arial"/>
+          <w:i/>
+          <w:iCs/>
+          <w:color w:val="7B7B7B"/>
+          <w:sz w:val="21"/>
+          <w:szCs w:val="21"/>
+        </w:rPr>
+        <w:t> </w:t>
+      </w:r>
+      <w:r>
+        <w:rPr>
+          <w:rFonts w:ascii="Arial" w:hAnsi="Arial" w:cs="Arial"/>
+          <w:i/>
+          <w:iCs/>
+          <w:color w:val="7B7B7B"/>
+          <w:sz w:val="21"/>
+          <w:szCs w:val="21"/>
+        </w:rPr>
+        <w:br/>
+        <w:t>Back from the mouth of Hell,</w:t>
+      </w:r>
+      <w:r>
+        <w:rPr>
+          <w:rStyle w:val="apple-converted-space"/>
+          <w:rFonts w:ascii="Arial" w:hAnsi="Arial" w:cs="Arial"/>
+          <w:i/>
+          <w:iCs/>
+          <w:color w:val="7B7B7B"/>
+          <w:sz w:val="21"/>
+          <w:szCs w:val="21"/>
+        </w:rPr>
+        <w:t> </w:t>
+      </w:r>
+      <w:r>
+        <w:rPr>
+          <w:rFonts w:ascii="Arial" w:hAnsi="Arial" w:cs="Arial"/>
+          <w:i/>
+          <w:iCs/>
+          <w:color w:val="7B7B7B"/>
+          <w:sz w:val="21"/>
+          <w:szCs w:val="21"/>
+        </w:rPr>
+        <w:br/>
+        <w:t>All that was left of them,</w:t>
+      </w:r>
+      <w:r>
+        <w:rPr>
+          <w:rStyle w:val="apple-converted-space"/>
+          <w:rFonts w:ascii="Arial" w:hAnsi="Arial" w:cs="Arial"/>
+          <w:i/>
+          <w:iCs/>
+          <w:color w:val="7B7B7B"/>
+          <w:sz w:val="21"/>
+          <w:szCs w:val="21"/>
+        </w:rPr>
+        <w:t> </w:t>
+      </w:r>
+      <w:r>
+        <w:rPr>
+          <w:rFonts w:ascii="Arial" w:hAnsi="Arial" w:cs="Arial"/>
+          <w:i/>
+          <w:iCs/>
+          <w:color w:val="7B7B7B"/>
+          <w:sz w:val="21"/>
+          <w:szCs w:val="21"/>
+        </w:rPr>
+        <w:br/>
+        <w:t>   Left of six hundred.</w:t>
+      </w:r>
+      <w:r>
+        <w:rPr>
+          <w:rStyle w:val="apple-converted-space"/>
+          <w:rFonts w:ascii="Arial" w:hAnsi="Arial" w:cs="Arial"/>
+          <w:i/>
+          <w:iCs/>
+          <w:color w:val="7B7B7B"/>
+          <w:sz w:val="21"/>
+          <w:szCs w:val="21"/>
+        </w:rPr>
+        <w:t> </w:t>
+      </w:r>
+      <w:r>
+        <w:rPr>
+          <w:rFonts w:ascii="Arial" w:hAnsi="Arial" w:cs="Arial"/>
+          <w:i/>
+          <w:iCs/>
+          <w:color w:val="7B7B7B"/>
+          <w:sz w:val="21"/>
+          <w:szCs w:val="21"/>
+        </w:rPr>
+        <w:br/>
+        <w:t xml:space="preserve">When can their glory </w:t>
+      </w:r>
       <w:proofErr w:type="gramStart"/>
       <w:r>
         <w:rPr>
@@ -10527,611 +10933,1184 @@
           <w:sz w:val="21"/>
           <w:szCs w:val="21"/>
         </w:rPr>
-        <w:t>Not</w:t>
+        <w:t>fade ?</w:t>
+      </w:r>
+      <w:r>
+        <w:rPr>
+          <w:rStyle w:val="apple-converted-space"/>
+          <w:rFonts w:ascii="Arial" w:hAnsi="Arial" w:cs="Arial"/>
+          <w:i/>
+          <w:iCs/>
+          <w:color w:val="7B7B7B"/>
+          <w:sz w:val="21"/>
+          <w:szCs w:val="21"/>
+        </w:rPr>
+        <w:t> </w:t>
+      </w:r>
+      <w:proofErr w:type="gramEnd"/>
+      <w:r>
+        <w:rPr>
+          <w:rFonts w:ascii="Arial" w:hAnsi="Arial" w:cs="Arial"/>
+          <w:i/>
+          <w:iCs/>
+          <w:color w:val="7B7B7B"/>
+          <w:sz w:val="21"/>
+          <w:szCs w:val="21"/>
+        </w:rPr>
+        <w:br/>
+        <w:t>O the wild charge they made!</w:t>
+      </w:r>
+      <w:r>
+        <w:rPr>
+          <w:rStyle w:val="apple-converted-space"/>
+          <w:rFonts w:ascii="Arial" w:hAnsi="Arial" w:cs="Arial"/>
+          <w:i/>
+          <w:iCs/>
+          <w:color w:val="7B7B7B"/>
+          <w:sz w:val="21"/>
+          <w:szCs w:val="21"/>
+        </w:rPr>
+        <w:t> </w:t>
+      </w:r>
+      <w:r>
+        <w:rPr>
+          <w:rFonts w:ascii="Arial" w:hAnsi="Arial" w:cs="Arial"/>
+          <w:i/>
+          <w:iCs/>
+          <w:color w:val="7B7B7B"/>
+          <w:sz w:val="21"/>
+          <w:szCs w:val="21"/>
+        </w:rPr>
+        <w:br/>
+        <w:t xml:space="preserve">   All the world </w:t>
+      </w:r>
+      <w:proofErr w:type="spellStart"/>
+      <w:r>
+        <w:rPr>
+          <w:rFonts w:ascii="Arial" w:hAnsi="Arial" w:cs="Arial"/>
+          <w:i/>
+          <w:iCs/>
+          <w:color w:val="7B7B7B"/>
+          <w:sz w:val="21"/>
+          <w:szCs w:val="21"/>
+        </w:rPr>
+        <w:t>wonder’d</w:t>
       </w:r>
       <w:proofErr w:type="spellEnd"/>
+      <w:r>
+        <w:rPr>
+          <w:rFonts w:ascii="Arial" w:hAnsi="Arial" w:cs="Arial"/>
+          <w:i/>
+          <w:iCs/>
+          <w:color w:val="7B7B7B"/>
+          <w:sz w:val="21"/>
+          <w:szCs w:val="21"/>
+        </w:rPr>
+        <w:t>.</w:t>
+      </w:r>
+      <w:r>
+        <w:rPr>
+          <w:rStyle w:val="apple-converted-space"/>
+          <w:rFonts w:ascii="Arial" w:hAnsi="Arial" w:cs="Arial"/>
+          <w:i/>
+          <w:iCs/>
+          <w:color w:val="7B7B7B"/>
+          <w:sz w:val="21"/>
+          <w:szCs w:val="21"/>
+        </w:rPr>
+        <w:t> </w:t>
+      </w:r>
+      <w:r>
+        <w:rPr>
+          <w:rFonts w:ascii="Arial" w:hAnsi="Arial" w:cs="Arial"/>
+          <w:i/>
+          <w:iCs/>
+          <w:color w:val="7B7B7B"/>
+          <w:sz w:val="21"/>
+          <w:szCs w:val="21"/>
+        </w:rPr>
+        <w:br/>
+      </w:r>
+      <w:proofErr w:type="spellStart"/>
+      <w:r>
+        <w:rPr>
+          <w:rFonts w:ascii="Arial" w:hAnsi="Arial" w:cs="Arial"/>
+          <w:i/>
+          <w:iCs/>
+          <w:color w:val="7B7B7B"/>
+          <w:sz w:val="21"/>
+          <w:szCs w:val="21"/>
+        </w:rPr>
+        <w:t>Honour</w:t>
+      </w:r>
+      <w:proofErr w:type="spellEnd"/>
+      <w:r>
+        <w:rPr>
+          <w:rFonts w:ascii="Arial" w:hAnsi="Arial" w:cs="Arial"/>
+          <w:i/>
+          <w:iCs/>
+          <w:color w:val="7B7B7B"/>
+          <w:sz w:val="21"/>
+          <w:szCs w:val="21"/>
+        </w:rPr>
+        <w:t xml:space="preserve"> the charge they made!</w:t>
+      </w:r>
+      <w:r>
+        <w:rPr>
+          <w:rStyle w:val="apple-converted-space"/>
+          <w:rFonts w:ascii="Arial" w:hAnsi="Arial" w:cs="Arial"/>
+          <w:i/>
+          <w:iCs/>
+          <w:color w:val="7B7B7B"/>
+          <w:sz w:val="21"/>
+          <w:szCs w:val="21"/>
+        </w:rPr>
+        <w:t> </w:t>
+      </w:r>
+      <w:r>
+        <w:rPr>
+          <w:rFonts w:ascii="Arial" w:hAnsi="Arial" w:cs="Arial"/>
+          <w:i/>
+          <w:iCs/>
+          <w:color w:val="7B7B7B"/>
+          <w:sz w:val="21"/>
+          <w:szCs w:val="21"/>
+        </w:rPr>
+        <w:br/>
+      </w:r>
+      <w:proofErr w:type="spellStart"/>
+      <w:r>
+        <w:rPr>
+          <w:rFonts w:ascii="Arial" w:hAnsi="Arial" w:cs="Arial"/>
+          <w:i/>
+          <w:iCs/>
+          <w:color w:val="7B7B7B"/>
+          <w:sz w:val="21"/>
+          <w:szCs w:val="21"/>
+        </w:rPr>
+        <w:t>Honour</w:t>
+      </w:r>
+      <w:proofErr w:type="spellEnd"/>
+      <w:r>
+        <w:rPr>
+          <w:rFonts w:ascii="Arial" w:hAnsi="Arial" w:cs="Arial"/>
+          <w:i/>
+          <w:iCs/>
+          <w:color w:val="7B7B7B"/>
+          <w:sz w:val="21"/>
+          <w:szCs w:val="21"/>
+        </w:rPr>
+        <w:t xml:space="preserve"> the Light Brigade,</w:t>
+      </w:r>
+      <w:r>
+        <w:rPr>
+          <w:rStyle w:val="apple-converted-space"/>
+          <w:rFonts w:ascii="Arial" w:hAnsi="Arial" w:cs="Arial"/>
+          <w:i/>
+          <w:iCs/>
+          <w:color w:val="7B7B7B"/>
+          <w:sz w:val="21"/>
+          <w:szCs w:val="21"/>
+        </w:rPr>
+        <w:t> </w:t>
+      </w:r>
+      <w:r>
+        <w:rPr>
+          <w:rFonts w:ascii="Arial" w:hAnsi="Arial" w:cs="Arial"/>
+          <w:i/>
+          <w:iCs/>
+          <w:color w:val="7B7B7B"/>
+          <w:sz w:val="21"/>
+          <w:szCs w:val="21"/>
+        </w:rPr>
+        <w:br/>
+        <w:t>   Noble six hundred!</w:t>
+      </w:r>
+    </w:p>
+    <w:p>
+      <w:pPr>
+        <w:spacing w:line="360" w:lineRule="atLeast"/>
+        <w:rPr>
+          <w:rFonts w:ascii="Arial" w:hAnsi="Arial" w:cs="Arial"/>
+          <w:i/>
+          <w:iCs/>
+          <w:color w:val="7B7B7B"/>
+          <w:sz w:val="21"/>
+          <w:szCs w:val="21"/>
+        </w:rPr>
+      </w:pPr>
+    </w:p>
+    <w:p>
+      <w:pPr>
+        <w:spacing w:line="360" w:lineRule="atLeast"/>
+        <w:rPr>
+          <w:rFonts w:ascii="Arial" w:hAnsi="Arial" w:cs="Arial"/>
+          <w:i/>
+          <w:iCs/>
+          <w:color w:val="7B7B7B"/>
+          <w:sz w:val="21"/>
+          <w:szCs w:val="21"/>
+        </w:rPr>
+      </w:pPr>
+    </w:p>
+    <w:p>
+      <w:pPr>
+        <w:spacing w:after="0" w:line="240" w:lineRule="auto"/>
+        <w:rPr>
+          <w:rFonts w:ascii="Tahoma" w:eastAsia="Times New Roman" w:hAnsi="Tahoma" w:cs="Tahoma"/>
+          <w:color w:val="000000"/>
+          <w:sz w:val="17"/>
+          <w:szCs w:val="17"/>
+        </w:rPr>
+      </w:pPr>
+      <w:r>
+        <w:rPr>
+          <w:rFonts w:ascii="Times New Roman" w:eastAsia="Times New Roman" w:hAnsi="Times New Roman" w:cs="Times New Roman"/>
+          <w:b/>
+          <w:bCs/>
+          <w:color w:val="3C605B"/>
+          <w:sz w:val="24"/>
+          <w:szCs w:val="24"/>
+        </w:rPr>
+        <w:t xml:space="preserve">I Wandered Lonely As </w:t>
+      </w:r>
+      <w:proofErr w:type="gramStart"/>
+      <w:r>
+        <w:rPr>
+          <w:rFonts w:ascii="Times New Roman" w:eastAsia="Times New Roman" w:hAnsi="Times New Roman" w:cs="Times New Roman"/>
+          <w:b/>
+          <w:bCs/>
+          <w:color w:val="3C605B"/>
+          <w:sz w:val="24"/>
+          <w:szCs w:val="24"/>
+        </w:rPr>
+        <w:t>A</w:t>
+      </w:r>
       <w:proofErr w:type="gramEnd"/>
       <w:r>
         <w:rPr>
-          <w:rFonts w:ascii="Arial" w:hAnsi="Arial" w:cs="Arial"/>
-          <w:i/>
-          <w:iCs/>
-          <w:color w:val="7B7B7B"/>
-          <w:sz w:val="21"/>
-          <w:szCs w:val="21"/>
-        </w:rPr>
-        <w:t xml:space="preserve"> the six hundred.</w:t>
-      </w:r>
-      <w:r>
-        <w:rPr>
-          <w:rStyle w:val="apple-converted-space"/>
-          <w:rFonts w:ascii="Arial" w:hAnsi="Arial" w:cs="Arial"/>
-          <w:i/>
-          <w:iCs/>
-          <w:color w:val="7B7B7B"/>
-          <w:sz w:val="21"/>
-          <w:szCs w:val="21"/>
-        </w:rPr>
-        <w:t> </w:t>
-      </w:r>
-      <w:r>
-        <w:rPr>
-          <w:rFonts w:ascii="Arial" w:hAnsi="Arial" w:cs="Arial"/>
-          <w:i/>
-          <w:iCs/>
-          <w:color w:val="7B7B7B"/>
-          <w:sz w:val="21"/>
-          <w:szCs w:val="21"/>
-        </w:rPr>
-        <w:br/>
-        <w:t>Cannon to right of them,</w:t>
-      </w:r>
-      <w:r>
-        <w:rPr>
-          <w:rStyle w:val="apple-converted-space"/>
-          <w:rFonts w:ascii="Arial" w:hAnsi="Arial" w:cs="Arial"/>
-          <w:i/>
-          <w:iCs/>
-          <w:color w:val="7B7B7B"/>
-          <w:sz w:val="21"/>
-          <w:szCs w:val="21"/>
-        </w:rPr>
-        <w:t> </w:t>
-      </w:r>
-      <w:r>
-        <w:rPr>
-          <w:rFonts w:ascii="Arial" w:hAnsi="Arial" w:cs="Arial"/>
-          <w:i/>
-          <w:iCs/>
-          <w:color w:val="7B7B7B"/>
-          <w:sz w:val="21"/>
-          <w:szCs w:val="21"/>
-        </w:rPr>
-        <w:br/>
-        <w:t>Cannon to left of them,</w:t>
-      </w:r>
-      <w:r>
-        <w:rPr>
-          <w:rStyle w:val="apple-converted-space"/>
-          <w:rFonts w:ascii="Arial" w:hAnsi="Arial" w:cs="Arial"/>
-          <w:i/>
-          <w:iCs/>
-          <w:color w:val="7B7B7B"/>
-          <w:sz w:val="21"/>
-          <w:szCs w:val="21"/>
-        </w:rPr>
-        <w:t> </w:t>
-      </w:r>
-      <w:r>
-        <w:rPr>
-          <w:rFonts w:ascii="Arial" w:hAnsi="Arial" w:cs="Arial"/>
-          <w:i/>
-          <w:iCs/>
-          <w:color w:val="7B7B7B"/>
-          <w:sz w:val="21"/>
-          <w:szCs w:val="21"/>
-        </w:rPr>
-        <w:br/>
-        <w:t>Cannon behind them</w:t>
-      </w:r>
-      <w:r>
-        <w:rPr>
-          <w:rStyle w:val="apple-converted-space"/>
-          <w:rFonts w:ascii="Arial" w:hAnsi="Arial" w:cs="Arial"/>
-          <w:i/>
-          <w:iCs/>
-          <w:color w:val="7B7B7B"/>
-          <w:sz w:val="21"/>
-          <w:szCs w:val="21"/>
-        </w:rPr>
-        <w:t> </w:t>
-      </w:r>
-      <w:r>
-        <w:rPr>
-          <w:rFonts w:ascii="Arial" w:hAnsi="Arial" w:cs="Arial"/>
-          <w:i/>
-          <w:iCs/>
-          <w:color w:val="7B7B7B"/>
-          <w:sz w:val="21"/>
-          <w:szCs w:val="21"/>
-        </w:rPr>
-        <w:br/>
-        <w:t>   </w:t>
+          <w:rFonts w:ascii="Times New Roman" w:eastAsia="Times New Roman" w:hAnsi="Times New Roman" w:cs="Times New Roman"/>
+          <w:b/>
+          <w:bCs/>
+          <w:color w:val="3C605B"/>
+          <w:sz w:val="24"/>
+          <w:szCs w:val="24"/>
+        </w:rPr>
+        <w:t xml:space="preserve"> Cloud </w:t>
+      </w:r>
+      <w:r>
+        <w:rPr>
+          <w:rFonts w:ascii="Times New Roman" w:eastAsia="Times New Roman" w:hAnsi="Times New Roman" w:cs="Times New Roman"/>
+          <w:b/>
+          <w:bCs/>
+          <w:color w:val="000000"/>
+          <w:sz w:val="24"/>
+          <w:szCs w:val="24"/>
+        </w:rPr>
+        <w:t>by William Wordsworth</w:t>
+      </w:r>
+    </w:p>
+    <w:p>
+      <w:pPr>
+        <w:spacing w:after="0" w:line="240" w:lineRule="auto"/>
+        <w:rPr>
+          <w:rFonts w:ascii="Arial" w:eastAsia="Times New Roman" w:hAnsi="Arial" w:cs="Arial"/>
+          <w:color w:val="000000"/>
+          <w:sz w:val="20"/>
+          <w:szCs w:val="20"/>
+        </w:rPr>
+      </w:pPr>
+      <w:r>
+        <w:rPr>
+          <w:rFonts w:ascii="Arial" w:eastAsia="Times New Roman" w:hAnsi="Arial" w:cs="Arial"/>
+          <w:color w:val="000000"/>
+          <w:sz w:val="20"/>
+          <w:szCs w:val="20"/>
+        </w:rPr>
+        <w:t>I wandered lonely as a cloud</w:t>
+      </w:r>
+      <w:r>
+        <w:rPr>
+          <w:rFonts w:ascii="Arial" w:eastAsia="Times New Roman" w:hAnsi="Arial" w:cs="Arial"/>
+          <w:color w:val="000000"/>
+          <w:sz w:val="20"/>
+          <w:szCs w:val="20"/>
+        </w:rPr>
+        <w:br/>
+        <w:t>That floats on high o'er vales and hills,</w:t>
+      </w:r>
+      <w:r>
+        <w:rPr>
+          <w:rFonts w:ascii="Arial" w:eastAsia="Times New Roman" w:hAnsi="Arial" w:cs="Arial"/>
+          <w:color w:val="000000"/>
+          <w:sz w:val="20"/>
+          <w:szCs w:val="20"/>
+        </w:rPr>
+        <w:br/>
+        <w:t>When all at once I saw a crowd,</w:t>
+      </w:r>
+      <w:r>
+        <w:rPr>
+          <w:rFonts w:ascii="Arial" w:eastAsia="Times New Roman" w:hAnsi="Arial" w:cs="Arial"/>
+          <w:color w:val="000000"/>
+          <w:sz w:val="20"/>
+          <w:szCs w:val="20"/>
+        </w:rPr>
+        <w:br/>
+        <w:t>A host, of golden daffodils;</w:t>
+      </w:r>
+      <w:r>
+        <w:rPr>
+          <w:rFonts w:ascii="Arial" w:eastAsia="Times New Roman" w:hAnsi="Arial" w:cs="Arial"/>
+          <w:color w:val="000000"/>
+          <w:sz w:val="20"/>
+          <w:szCs w:val="20"/>
+        </w:rPr>
+        <w:br/>
+        <w:t>Beside the lake, beneath the trees,</w:t>
+      </w:r>
+      <w:r>
+        <w:rPr>
+          <w:rFonts w:ascii="Arial" w:eastAsia="Times New Roman" w:hAnsi="Arial" w:cs="Arial"/>
+          <w:color w:val="000000"/>
+          <w:sz w:val="20"/>
+          <w:szCs w:val="20"/>
+        </w:rPr>
+        <w:br/>
+        <w:t>Fluttering and dancing in the breeze.</w:t>
+      </w:r>
+      <w:r>
+        <w:rPr>
+          <w:rFonts w:ascii="Arial" w:eastAsia="Times New Roman" w:hAnsi="Arial" w:cs="Arial"/>
+          <w:color w:val="000000"/>
+          <w:sz w:val="20"/>
+          <w:szCs w:val="20"/>
+        </w:rPr>
+        <w:br/>
+      </w:r>
+      <w:r>
+        <w:rPr>
+          <w:rFonts w:ascii="Arial" w:eastAsia="Times New Roman" w:hAnsi="Arial" w:cs="Arial"/>
+          <w:color w:val="000000"/>
+          <w:sz w:val="20"/>
+          <w:szCs w:val="20"/>
+        </w:rPr>
+        <w:br/>
+        <w:t>Continuous as the stars that shine</w:t>
+      </w:r>
+      <w:r>
+        <w:rPr>
+          <w:rFonts w:ascii="Arial" w:eastAsia="Times New Roman" w:hAnsi="Arial" w:cs="Arial"/>
+          <w:color w:val="000000"/>
+          <w:sz w:val="20"/>
+          <w:szCs w:val="20"/>
+        </w:rPr>
+        <w:br/>
+        <w:t>And twinkle on the milky way</w:t>
+      </w:r>
+      <w:proofErr w:type="gramStart"/>
+      <w:r>
+        <w:rPr>
+          <w:rFonts w:ascii="Arial" w:eastAsia="Times New Roman" w:hAnsi="Arial" w:cs="Arial"/>
+          <w:color w:val="000000"/>
+          <w:sz w:val="20"/>
+          <w:szCs w:val="20"/>
+        </w:rPr>
+        <w:t>,</w:t>
+      </w:r>
+      <w:proofErr w:type="gramEnd"/>
+      <w:r>
+        <w:rPr>
+          <w:rFonts w:ascii="Arial" w:eastAsia="Times New Roman" w:hAnsi="Arial" w:cs="Arial"/>
+          <w:color w:val="000000"/>
+          <w:sz w:val="20"/>
+          <w:szCs w:val="20"/>
+        </w:rPr>
+        <w:br/>
+        <w:t>They stretched in never-ending line</w:t>
+      </w:r>
+      <w:r>
+        <w:rPr>
+          <w:rFonts w:ascii="Arial" w:eastAsia="Times New Roman" w:hAnsi="Arial" w:cs="Arial"/>
+          <w:color w:val="000000"/>
+          <w:sz w:val="20"/>
+          <w:szCs w:val="20"/>
+        </w:rPr>
+        <w:br/>
+        <w:t>Along the margin of a bay:</w:t>
+      </w:r>
+      <w:r>
+        <w:rPr>
+          <w:rFonts w:ascii="Arial" w:eastAsia="Times New Roman" w:hAnsi="Arial" w:cs="Arial"/>
+          <w:color w:val="000000"/>
+          <w:sz w:val="20"/>
+          <w:szCs w:val="20"/>
+        </w:rPr>
+        <w:br/>
+        <w:t>Ten thousand saw I at a glance,</w:t>
+      </w:r>
+      <w:r>
+        <w:rPr>
+          <w:rFonts w:ascii="Arial" w:eastAsia="Times New Roman" w:hAnsi="Arial" w:cs="Arial"/>
+          <w:color w:val="000000"/>
+          <w:sz w:val="20"/>
+          <w:szCs w:val="20"/>
+        </w:rPr>
+        <w:br/>
+        <w:t>Tossing their heads in sprightly dance.</w:t>
+      </w:r>
+      <w:r>
+        <w:rPr>
+          <w:rFonts w:ascii="Arial" w:eastAsia="Times New Roman" w:hAnsi="Arial" w:cs="Arial"/>
+          <w:color w:val="000000"/>
+          <w:sz w:val="20"/>
+          <w:szCs w:val="20"/>
+        </w:rPr>
+        <w:br/>
+      </w:r>
+    </w:p>
+    <w:p>
+      <w:pPr>
+        <w:spacing w:after="0" w:line="240" w:lineRule="auto"/>
+        <w:rPr>
+          <w:rFonts w:ascii="Arial" w:eastAsia="Times New Roman" w:hAnsi="Arial" w:cs="Arial"/>
+          <w:color w:val="000000"/>
+          <w:sz w:val="20"/>
+          <w:szCs w:val="20"/>
+        </w:rPr>
+      </w:pPr>
+      <w:r>
+        <w:rPr>
+          <w:rFonts w:ascii="Arial" w:eastAsia="Times New Roman" w:hAnsi="Arial" w:cs="Arial"/>
+          <w:color w:val="000000"/>
+          <w:sz w:val="20"/>
+          <w:szCs w:val="20"/>
+        </w:rPr>
+        <w:lastRenderedPageBreak/>
+        <w:br/>
+        <w:t>The waves beside them danced, but they</w:t>
+      </w:r>
+      <w:r>
+        <w:rPr>
+          <w:rFonts w:ascii="Arial" w:eastAsia="Times New Roman" w:hAnsi="Arial" w:cs="Arial"/>
+          <w:color w:val="000000"/>
+          <w:sz w:val="20"/>
+          <w:szCs w:val="20"/>
+        </w:rPr>
+        <w:br/>
+        <w:t>Out-did the sparkling leaves in glee</w:t>
+      </w:r>
+      <w:proofErr w:type="gramStart"/>
+      <w:r>
+        <w:rPr>
+          <w:rFonts w:ascii="Arial" w:eastAsia="Times New Roman" w:hAnsi="Arial" w:cs="Arial"/>
+          <w:color w:val="000000"/>
+          <w:sz w:val="20"/>
+          <w:szCs w:val="20"/>
+        </w:rPr>
+        <w:t>;</w:t>
+      </w:r>
+      <w:proofErr w:type="gramEnd"/>
+      <w:r>
+        <w:rPr>
+          <w:rFonts w:ascii="Arial" w:eastAsia="Times New Roman" w:hAnsi="Arial" w:cs="Arial"/>
+          <w:color w:val="000000"/>
+          <w:sz w:val="20"/>
+          <w:szCs w:val="20"/>
+        </w:rPr>
+        <w:br/>
+        <w:t>A poet could not be but gay,</w:t>
+      </w:r>
+      <w:r>
+        <w:rPr>
+          <w:rFonts w:ascii="Arial" w:eastAsia="Times New Roman" w:hAnsi="Arial" w:cs="Arial"/>
+          <w:color w:val="000000"/>
+          <w:sz w:val="20"/>
+          <w:szCs w:val="20"/>
+        </w:rPr>
+        <w:br/>
+        <w:t>In such a jocund company!</w:t>
+      </w:r>
+      <w:r>
+        <w:rPr>
+          <w:rFonts w:ascii="Arial" w:eastAsia="Times New Roman" w:hAnsi="Arial" w:cs="Arial"/>
+          <w:color w:val="000000"/>
+          <w:sz w:val="20"/>
+          <w:szCs w:val="20"/>
+        </w:rPr>
+        <w:br/>
+        <w:t>I gazed—and gazed—but little thought</w:t>
+      </w:r>
+      <w:r>
+        <w:rPr>
+          <w:rFonts w:ascii="Arial" w:eastAsia="Times New Roman" w:hAnsi="Arial" w:cs="Arial"/>
+          <w:color w:val="000000"/>
+          <w:sz w:val="20"/>
+          <w:szCs w:val="20"/>
+        </w:rPr>
+        <w:br/>
+        <w:t>What wealth the show to me had brought:</w:t>
+      </w:r>
+      <w:r>
+        <w:rPr>
+          <w:rFonts w:ascii="Arial" w:eastAsia="Times New Roman" w:hAnsi="Arial" w:cs="Arial"/>
+          <w:color w:val="000000"/>
+          <w:sz w:val="20"/>
+          <w:szCs w:val="20"/>
+        </w:rPr>
+        <w:br/>
+      </w:r>
+      <w:r>
+        <w:rPr>
+          <w:rFonts w:ascii="Arial" w:eastAsia="Times New Roman" w:hAnsi="Arial" w:cs="Arial"/>
+          <w:color w:val="000000"/>
+          <w:sz w:val="20"/>
+          <w:szCs w:val="20"/>
+        </w:rPr>
+        <w:br/>
+        <w:t>For oft, when on my couch I lie</w:t>
+      </w:r>
+      <w:r>
+        <w:rPr>
+          <w:rFonts w:ascii="Arial" w:eastAsia="Times New Roman" w:hAnsi="Arial" w:cs="Arial"/>
+          <w:color w:val="000000"/>
+          <w:sz w:val="20"/>
+          <w:szCs w:val="20"/>
+        </w:rPr>
+        <w:br/>
+        <w:t>In vacant or in pensive mood,</w:t>
+      </w:r>
+      <w:r>
+        <w:rPr>
+          <w:rFonts w:ascii="Arial" w:eastAsia="Times New Roman" w:hAnsi="Arial" w:cs="Arial"/>
+          <w:color w:val="000000"/>
+          <w:sz w:val="20"/>
+          <w:szCs w:val="20"/>
+        </w:rPr>
+        <w:br/>
+        <w:t>They flash upon that inward eye</w:t>
+      </w:r>
+      <w:r>
+        <w:rPr>
+          <w:rFonts w:ascii="Arial" w:eastAsia="Times New Roman" w:hAnsi="Arial" w:cs="Arial"/>
+          <w:color w:val="000000"/>
+          <w:sz w:val="20"/>
+          <w:szCs w:val="20"/>
+        </w:rPr>
+        <w:br/>
+        <w:t>Which is the bliss of solitude;</w:t>
+      </w:r>
+      <w:r>
+        <w:rPr>
+          <w:rFonts w:ascii="Arial" w:eastAsia="Times New Roman" w:hAnsi="Arial" w:cs="Arial"/>
+          <w:color w:val="000000"/>
+          <w:sz w:val="20"/>
+          <w:szCs w:val="20"/>
+        </w:rPr>
+        <w:br/>
+        <w:t>And then my heart with pleasure fills,</w:t>
+      </w:r>
+      <w:r>
+        <w:rPr>
+          <w:rFonts w:ascii="Arial" w:eastAsia="Times New Roman" w:hAnsi="Arial" w:cs="Arial"/>
+          <w:color w:val="000000"/>
+          <w:sz w:val="20"/>
+          <w:szCs w:val="20"/>
+        </w:rPr>
+        <w:br/>
+        <w:t>And dances with the daffodils.</w:t>
+      </w:r>
+    </w:p>
+    <w:p/>
+    <w:p/>
+    <w:p>
+      <w:pPr>
+        <w:spacing w:after="0" w:line="240" w:lineRule="auto"/>
+        <w:rPr>
+          <w:rFonts w:ascii="Tahoma" w:eastAsia="Times New Roman" w:hAnsi="Tahoma" w:cs="Tahoma"/>
+          <w:color w:val="000000"/>
+          <w:sz w:val="17"/>
+          <w:szCs w:val="17"/>
+        </w:rPr>
+      </w:pPr>
+      <w:r>
+        <w:rPr>
+          <w:rFonts w:ascii="Times New Roman" w:eastAsia="Times New Roman" w:hAnsi="Times New Roman" w:cs="Times New Roman"/>
+          <w:b/>
+          <w:bCs/>
+          <w:color w:val="3C605B"/>
+          <w:sz w:val="24"/>
+          <w:szCs w:val="24"/>
+        </w:rPr>
+        <w:t>The Road Not Taken </w:t>
+      </w:r>
+      <w:r>
+        <w:rPr>
+          <w:rFonts w:ascii="Times New Roman" w:eastAsia="Times New Roman" w:hAnsi="Times New Roman" w:cs="Times New Roman"/>
+          <w:b/>
+          <w:bCs/>
+          <w:color w:val="000000"/>
+          <w:sz w:val="24"/>
+          <w:szCs w:val="24"/>
+        </w:rPr>
+        <w:t>by Robert Frost</w:t>
+      </w:r>
+    </w:p>
+    <w:p>
+      <w:pPr>
+        <w:spacing w:after="0" w:line="240" w:lineRule="auto"/>
+        <w:rPr>
+          <w:rFonts w:ascii="Arial" w:eastAsia="Times New Roman" w:hAnsi="Arial" w:cs="Arial"/>
+          <w:color w:val="000000"/>
+          <w:sz w:val="20"/>
+          <w:szCs w:val="20"/>
+        </w:rPr>
+      </w:pPr>
+      <w:r>
+        <w:rPr>
+          <w:rFonts w:ascii="Arial" w:eastAsia="Times New Roman" w:hAnsi="Arial" w:cs="Arial"/>
+          <w:color w:val="000000"/>
+          <w:sz w:val="20"/>
+          <w:szCs w:val="20"/>
+        </w:rPr>
+        <w:t>Two roads diverged in a yellow wood</w:t>
+      </w:r>
+      <w:proofErr w:type="gramStart"/>
+      <w:r>
+        <w:rPr>
+          <w:rFonts w:ascii="Arial" w:eastAsia="Times New Roman" w:hAnsi="Arial" w:cs="Arial"/>
+          <w:color w:val="000000"/>
+          <w:sz w:val="20"/>
+          <w:szCs w:val="20"/>
+        </w:rPr>
+        <w:t>,</w:t>
+      </w:r>
+      <w:proofErr w:type="gramEnd"/>
+      <w:r>
+        <w:rPr>
+          <w:rFonts w:ascii="Arial" w:eastAsia="Times New Roman" w:hAnsi="Arial" w:cs="Arial"/>
+          <w:color w:val="000000"/>
+          <w:sz w:val="20"/>
+          <w:szCs w:val="20"/>
+        </w:rPr>
+        <w:br/>
+        <w:t>And sorry I could not travel both</w:t>
+      </w:r>
+      <w:r>
+        <w:rPr>
+          <w:rFonts w:ascii="Arial" w:eastAsia="Times New Roman" w:hAnsi="Arial" w:cs="Arial"/>
+          <w:color w:val="000000"/>
+          <w:sz w:val="20"/>
+          <w:szCs w:val="20"/>
+        </w:rPr>
+        <w:br/>
+        <w:t>And be one traveler, long I stood</w:t>
+      </w:r>
+      <w:r>
+        <w:rPr>
+          <w:rFonts w:ascii="Arial" w:eastAsia="Times New Roman" w:hAnsi="Arial" w:cs="Arial"/>
+          <w:color w:val="000000"/>
+          <w:sz w:val="20"/>
+          <w:szCs w:val="20"/>
+        </w:rPr>
+        <w:br/>
+        <w:t>And looked down one as far as I could</w:t>
+      </w:r>
+      <w:r>
+        <w:rPr>
+          <w:rFonts w:ascii="Arial" w:eastAsia="Times New Roman" w:hAnsi="Arial" w:cs="Arial"/>
+          <w:color w:val="000000"/>
+          <w:sz w:val="20"/>
+          <w:szCs w:val="20"/>
+        </w:rPr>
+        <w:br/>
+        <w:t>To where it bent in the undergrowth;</w:t>
+      </w:r>
+      <w:r>
+        <w:rPr>
+          <w:rFonts w:ascii="Arial" w:eastAsia="Times New Roman" w:hAnsi="Arial" w:cs="Arial"/>
+          <w:color w:val="000000"/>
+          <w:sz w:val="20"/>
+          <w:szCs w:val="20"/>
+        </w:rPr>
+        <w:br/>
+        <w:t>Then took the other, as just as fair,</w:t>
+      </w:r>
+      <w:r>
+        <w:rPr>
+          <w:rFonts w:ascii="Arial" w:eastAsia="Times New Roman" w:hAnsi="Arial" w:cs="Arial"/>
+          <w:color w:val="000000"/>
+          <w:sz w:val="20"/>
+          <w:szCs w:val="20"/>
+        </w:rPr>
+        <w:br/>
+        <w:t>And having perhaps the better claim,</w:t>
+      </w:r>
+      <w:r>
+        <w:rPr>
+          <w:rFonts w:ascii="Arial" w:eastAsia="Times New Roman" w:hAnsi="Arial" w:cs="Arial"/>
+          <w:color w:val="000000"/>
+          <w:sz w:val="20"/>
+          <w:szCs w:val="20"/>
+        </w:rPr>
+        <w:br/>
+        <w:t>Because it was grassy and wanted wear;</w:t>
+      </w:r>
+      <w:r>
+        <w:rPr>
+          <w:rFonts w:ascii="Arial" w:eastAsia="Times New Roman" w:hAnsi="Arial" w:cs="Arial"/>
+          <w:color w:val="000000"/>
+          <w:sz w:val="20"/>
+          <w:szCs w:val="20"/>
+        </w:rPr>
+        <w:br/>
+        <w:t>Though as for that the passing there</w:t>
+      </w:r>
+      <w:r>
+        <w:rPr>
+          <w:rFonts w:ascii="Arial" w:eastAsia="Times New Roman" w:hAnsi="Arial" w:cs="Arial"/>
+          <w:color w:val="000000"/>
+          <w:sz w:val="20"/>
+          <w:szCs w:val="20"/>
+        </w:rPr>
+        <w:br/>
+        <w:t>Had worn them really about the same,</w:t>
+      </w:r>
+      <w:r>
+        <w:rPr>
+          <w:rFonts w:ascii="Arial" w:eastAsia="Times New Roman" w:hAnsi="Arial" w:cs="Arial"/>
+          <w:color w:val="000000"/>
+          <w:sz w:val="20"/>
+          <w:szCs w:val="20"/>
+        </w:rPr>
+        <w:br/>
+        <w:t>And both that morning equally lay</w:t>
+      </w:r>
+      <w:r>
+        <w:rPr>
+          <w:rFonts w:ascii="Arial" w:eastAsia="Times New Roman" w:hAnsi="Arial" w:cs="Arial"/>
+          <w:color w:val="000000"/>
+          <w:sz w:val="20"/>
+          <w:szCs w:val="20"/>
+        </w:rPr>
+        <w:br/>
+        <w:t>In leaves no step had trodden black.</w:t>
+      </w:r>
+      <w:r>
+        <w:rPr>
+          <w:rFonts w:ascii="Arial" w:eastAsia="Times New Roman" w:hAnsi="Arial" w:cs="Arial"/>
+          <w:color w:val="000000"/>
+          <w:sz w:val="20"/>
+          <w:szCs w:val="20"/>
+        </w:rPr>
+        <w:br/>
+        <w:t>Oh, I kept the first for another day!</w:t>
+      </w:r>
+      <w:r>
+        <w:rPr>
+          <w:rFonts w:ascii="Arial" w:eastAsia="Times New Roman" w:hAnsi="Arial" w:cs="Arial"/>
+          <w:color w:val="000000"/>
+          <w:sz w:val="20"/>
+          <w:szCs w:val="20"/>
+        </w:rPr>
+        <w:br/>
+        <w:t>Yet knowing how way leads on to way</w:t>
+      </w:r>
+      <w:proofErr w:type="gramStart"/>
+      <w:r>
+        <w:rPr>
+          <w:rFonts w:ascii="Arial" w:eastAsia="Times New Roman" w:hAnsi="Arial" w:cs="Arial"/>
+          <w:color w:val="000000"/>
+          <w:sz w:val="20"/>
+          <w:szCs w:val="20"/>
+        </w:rPr>
+        <w:t>,</w:t>
+      </w:r>
+      <w:proofErr w:type="gramEnd"/>
+      <w:r>
+        <w:rPr>
+          <w:rFonts w:ascii="Arial" w:eastAsia="Times New Roman" w:hAnsi="Arial" w:cs="Arial"/>
+          <w:color w:val="000000"/>
+          <w:sz w:val="20"/>
+          <w:szCs w:val="20"/>
+        </w:rPr>
+        <w:br/>
+        <w:t>I doubted if I should ever come back.</w:t>
+      </w:r>
+      <w:r>
+        <w:rPr>
+          <w:rFonts w:ascii="Arial" w:eastAsia="Times New Roman" w:hAnsi="Arial" w:cs="Arial"/>
+          <w:color w:val="000000"/>
+          <w:sz w:val="20"/>
+          <w:szCs w:val="20"/>
+        </w:rPr>
+        <w:br/>
+        <w:t>I shall be telling this with a sigh</w:t>
+      </w:r>
+      <w:r>
+        <w:rPr>
+          <w:rFonts w:ascii="Arial" w:eastAsia="Times New Roman" w:hAnsi="Arial" w:cs="Arial"/>
+          <w:color w:val="000000"/>
+          <w:sz w:val="20"/>
+          <w:szCs w:val="20"/>
+        </w:rPr>
+        <w:br/>
+        <w:t>Somewhere ages and ages hence</w:t>
+      </w:r>
+      <w:proofErr w:type="gramStart"/>
+      <w:r>
+        <w:rPr>
+          <w:rFonts w:ascii="Arial" w:eastAsia="Times New Roman" w:hAnsi="Arial" w:cs="Arial"/>
+          <w:color w:val="000000"/>
+          <w:sz w:val="20"/>
+          <w:szCs w:val="20"/>
+        </w:rPr>
+        <w:t>:</w:t>
+      </w:r>
+      <w:proofErr w:type="gramEnd"/>
+      <w:r>
+        <w:rPr>
+          <w:rFonts w:ascii="Arial" w:eastAsia="Times New Roman" w:hAnsi="Arial" w:cs="Arial"/>
+          <w:color w:val="000000"/>
+          <w:sz w:val="20"/>
+          <w:szCs w:val="20"/>
+        </w:rPr>
+        <w:br/>
+        <w:t>Two roads diverged in a wood, and I-</w:t>
+      </w:r>
+      <w:r>
+        <w:rPr>
+          <w:rFonts w:ascii="Arial" w:eastAsia="Times New Roman" w:hAnsi="Arial" w:cs="Arial"/>
+          <w:color w:val="000000"/>
+          <w:sz w:val="20"/>
+          <w:szCs w:val="20"/>
+        </w:rPr>
+        <w:br/>
+        <w:t>I took the one less traveled by,</w:t>
+      </w:r>
+      <w:r>
+        <w:rPr>
+          <w:rFonts w:ascii="Arial" w:eastAsia="Times New Roman" w:hAnsi="Arial" w:cs="Arial"/>
+          <w:color w:val="000000"/>
+          <w:sz w:val="20"/>
+          <w:szCs w:val="20"/>
+        </w:rPr>
+        <w:br/>
+        <w:t>And that has made all the difference.</w:t>
+      </w:r>
+    </w:p>
+    <w:p/>
+    <w:p/>
+    <w:p>
+      <w:pPr>
+        <w:spacing w:after="0" w:line="240" w:lineRule="auto"/>
+        <w:rPr>
+          <w:rFonts w:ascii="Tahoma" w:eastAsia="Times New Roman" w:hAnsi="Tahoma" w:cs="Tahoma"/>
+          <w:color w:val="000000"/>
+          <w:sz w:val="17"/>
+          <w:szCs w:val="17"/>
+        </w:rPr>
+      </w:pPr>
+      <w:r>
+        <w:rPr>
+          <w:rFonts w:ascii="Times New Roman" w:eastAsia="Times New Roman" w:hAnsi="Times New Roman" w:cs="Times New Roman"/>
+          <w:b/>
+          <w:bCs/>
+          <w:color w:val="3C605B"/>
+          <w:sz w:val="24"/>
+          <w:szCs w:val="24"/>
+        </w:rPr>
+        <w:t>Where the Sidewalk Ends </w:t>
+      </w:r>
+      <w:r>
+        <w:rPr>
+          <w:rFonts w:ascii="Times New Roman" w:eastAsia="Times New Roman" w:hAnsi="Times New Roman" w:cs="Times New Roman"/>
+          <w:b/>
+          <w:bCs/>
+          <w:color w:val="000000"/>
+          <w:sz w:val="24"/>
+          <w:szCs w:val="24"/>
+        </w:rPr>
+        <w:t xml:space="preserve">by </w:t>
       </w:r>
       <w:proofErr w:type="spellStart"/>
       <w:r>
         <w:rPr>
-          <w:rFonts w:ascii="Arial" w:hAnsi="Arial" w:cs="Arial"/>
-          <w:i/>
-          <w:iCs/>
-          <w:color w:val="7B7B7B"/>
-          <w:sz w:val="21"/>
-          <w:szCs w:val="21"/>
-        </w:rPr>
-        <w:t>Volley’d</w:t>
+          <w:rFonts w:ascii="Times New Roman" w:eastAsia="Times New Roman" w:hAnsi="Times New Roman" w:cs="Times New Roman"/>
+          <w:b/>
+          <w:bCs/>
+          <w:color w:val="000000"/>
+          <w:sz w:val="24"/>
+          <w:szCs w:val="24"/>
+        </w:rPr>
+        <w:t>Shel</w:t>
       </w:r>
       <w:proofErr w:type="spellEnd"/>
       <w:r>
         <w:rPr>
-          <w:rFonts w:ascii="Arial" w:hAnsi="Arial" w:cs="Arial"/>
-          <w:i/>
-          <w:iCs/>
-          <w:color w:val="7B7B7B"/>
-          <w:sz w:val="21"/>
-          <w:szCs w:val="21"/>
-        </w:rPr>
-        <w:t xml:space="preserve"> and </w:t>
-      </w:r>
-      <w:proofErr w:type="spellStart"/>
-      <w:r>
-        <w:rPr>
-          <w:rFonts w:ascii="Arial" w:hAnsi="Arial" w:cs="Arial"/>
-          <w:i/>
-          <w:iCs/>
-          <w:color w:val="7B7B7B"/>
-          <w:sz w:val="21"/>
-          <w:szCs w:val="21"/>
-        </w:rPr>
-        <w:t>thunder’d</w:t>
-      </w:r>
-      <w:proofErr w:type="spellEnd"/>
-      <w:r>
-        <w:rPr>
-          <w:rFonts w:ascii="Arial" w:hAnsi="Arial" w:cs="Arial"/>
-          <w:i/>
-          <w:iCs/>
-          <w:color w:val="7B7B7B"/>
-          <w:sz w:val="21"/>
-          <w:szCs w:val="21"/>
-        </w:rPr>
-        <w:t>;</w:t>
-      </w:r>
-      <w:r>
-        <w:rPr>
-          <w:rStyle w:val="apple-converted-space"/>
-          <w:rFonts w:ascii="Arial" w:hAnsi="Arial" w:cs="Arial"/>
-          <w:i/>
-          <w:iCs/>
-          <w:color w:val="7B7B7B"/>
-          <w:sz w:val="21"/>
-          <w:szCs w:val="21"/>
-        </w:rPr>
-        <w:t> </w:t>
-      </w:r>
-      <w:r>
-        <w:rPr>
-          <w:rFonts w:ascii="Arial" w:hAnsi="Arial" w:cs="Arial"/>
-          <w:i/>
-          <w:iCs/>
-          <w:color w:val="7B7B7B"/>
-          <w:sz w:val="21"/>
-          <w:szCs w:val="21"/>
-        </w:rPr>
-        <w:br/>
-      </w:r>
-      <w:proofErr w:type="spellStart"/>
-      <w:r>
-        <w:rPr>
-          <w:rFonts w:ascii="Arial" w:hAnsi="Arial" w:cs="Arial"/>
-          <w:i/>
-          <w:iCs/>
-          <w:color w:val="7B7B7B"/>
-          <w:sz w:val="21"/>
-          <w:szCs w:val="21"/>
-        </w:rPr>
-        <w:t>Storm’d</w:t>
-      </w:r>
-      <w:proofErr w:type="spellEnd"/>
-      <w:r>
-        <w:rPr>
-          <w:rFonts w:ascii="Arial" w:hAnsi="Arial" w:cs="Arial"/>
-          <w:i/>
-          <w:iCs/>
-          <w:color w:val="7B7B7B"/>
-          <w:sz w:val="21"/>
-          <w:szCs w:val="21"/>
-        </w:rPr>
-        <w:t xml:space="preserve"> at with shot and shell,</w:t>
-      </w:r>
-      <w:r>
-        <w:rPr>
-          <w:rStyle w:val="apple-converted-space"/>
-          <w:rFonts w:ascii="Arial" w:hAnsi="Arial" w:cs="Arial"/>
-          <w:i/>
-          <w:iCs/>
-          <w:color w:val="7B7B7B"/>
-          <w:sz w:val="21"/>
-          <w:szCs w:val="21"/>
-        </w:rPr>
-        <w:t> </w:t>
-      </w:r>
-      <w:r>
-        <w:rPr>
-          <w:rFonts w:ascii="Arial" w:hAnsi="Arial" w:cs="Arial"/>
-          <w:i/>
-          <w:iCs/>
-          <w:color w:val="7B7B7B"/>
-          <w:sz w:val="21"/>
-          <w:szCs w:val="21"/>
-        </w:rPr>
-        <w:br/>
-        <w:t>While horse and hero fell,</w:t>
-      </w:r>
-      <w:r>
-        <w:rPr>
-          <w:rStyle w:val="apple-converted-space"/>
-          <w:rFonts w:ascii="Arial" w:hAnsi="Arial" w:cs="Arial"/>
-          <w:i/>
-          <w:iCs/>
-          <w:color w:val="7B7B7B"/>
-          <w:sz w:val="21"/>
-          <w:szCs w:val="21"/>
-        </w:rPr>
-        <w:t> </w:t>
-      </w:r>
-      <w:r>
-        <w:rPr>
-          <w:rFonts w:ascii="Arial" w:hAnsi="Arial" w:cs="Arial"/>
-          <w:i/>
-          <w:iCs/>
-          <w:color w:val="7B7B7B"/>
-          <w:sz w:val="21"/>
-          <w:szCs w:val="21"/>
-        </w:rPr>
-        <w:br/>
-        <w:t>They that had fought so well</w:t>
-      </w:r>
-      <w:r>
-        <w:rPr>
-          <w:rStyle w:val="apple-converted-space"/>
-          <w:rFonts w:ascii="Arial" w:hAnsi="Arial" w:cs="Arial"/>
-          <w:i/>
-          <w:iCs/>
-          <w:color w:val="7B7B7B"/>
-          <w:sz w:val="21"/>
-          <w:szCs w:val="21"/>
-        </w:rPr>
-        <w:t> </w:t>
-      </w:r>
-      <w:r>
-        <w:rPr>
-          <w:rFonts w:ascii="Arial" w:hAnsi="Arial" w:cs="Arial"/>
-          <w:i/>
-          <w:iCs/>
-          <w:color w:val="7B7B7B"/>
-          <w:sz w:val="21"/>
-          <w:szCs w:val="21"/>
-        </w:rPr>
-        <w:br/>
-        <w:t xml:space="preserve">Came </w:t>
-      </w:r>
-      <w:proofErr w:type="spellStart"/>
-      <w:r>
-        <w:rPr>
-          <w:rFonts w:ascii="Arial" w:hAnsi="Arial" w:cs="Arial"/>
-          <w:i/>
-          <w:iCs/>
-          <w:color w:val="7B7B7B"/>
-          <w:sz w:val="21"/>
-          <w:szCs w:val="21"/>
-        </w:rPr>
-        <w:t>thro</w:t>
-      </w:r>
-      <w:proofErr w:type="spellEnd"/>
-      <w:r>
-        <w:rPr>
-          <w:rFonts w:ascii="Arial" w:hAnsi="Arial" w:cs="Arial"/>
-          <w:i/>
-          <w:iCs/>
-          <w:color w:val="7B7B7B"/>
-          <w:sz w:val="21"/>
-          <w:szCs w:val="21"/>
-        </w:rPr>
-        <w:t>’ the jaws of Death,</w:t>
-      </w:r>
-      <w:r>
-        <w:rPr>
-          <w:rStyle w:val="apple-converted-space"/>
-          <w:rFonts w:ascii="Arial" w:hAnsi="Arial" w:cs="Arial"/>
-          <w:i/>
-          <w:iCs/>
-          <w:color w:val="7B7B7B"/>
-          <w:sz w:val="21"/>
-          <w:szCs w:val="21"/>
-        </w:rPr>
-        <w:t> </w:t>
-      </w:r>
-      <w:r>
-        <w:rPr>
-          <w:rFonts w:ascii="Arial" w:hAnsi="Arial" w:cs="Arial"/>
-          <w:i/>
-          <w:iCs/>
-          <w:color w:val="7B7B7B"/>
-          <w:sz w:val="21"/>
-          <w:szCs w:val="21"/>
-        </w:rPr>
-        <w:br/>
-        <w:t>Back from the mouth of Hell,</w:t>
-      </w:r>
-      <w:r>
-        <w:rPr>
-          <w:rStyle w:val="apple-converted-space"/>
-          <w:rFonts w:ascii="Arial" w:hAnsi="Arial" w:cs="Arial"/>
-          <w:i/>
-          <w:iCs/>
-          <w:color w:val="7B7B7B"/>
-          <w:sz w:val="21"/>
-          <w:szCs w:val="21"/>
-        </w:rPr>
-        <w:t> </w:t>
-      </w:r>
-      <w:r>
-        <w:rPr>
-          <w:rFonts w:ascii="Arial" w:hAnsi="Arial" w:cs="Arial"/>
-          <w:i/>
-          <w:iCs/>
-          <w:color w:val="7B7B7B"/>
-          <w:sz w:val="21"/>
-          <w:szCs w:val="21"/>
-        </w:rPr>
-        <w:br/>
-        <w:t>All that was left of them,</w:t>
-      </w:r>
-      <w:r>
-        <w:rPr>
-          <w:rStyle w:val="apple-converted-space"/>
-          <w:rFonts w:ascii="Arial" w:hAnsi="Arial" w:cs="Arial"/>
-          <w:i/>
-          <w:iCs/>
-          <w:color w:val="7B7B7B"/>
-          <w:sz w:val="21"/>
-          <w:szCs w:val="21"/>
-        </w:rPr>
-        <w:t> </w:t>
-      </w:r>
-      <w:r>
-        <w:rPr>
-          <w:rFonts w:ascii="Arial" w:hAnsi="Arial" w:cs="Arial"/>
-          <w:i/>
-          <w:iCs/>
-          <w:color w:val="7B7B7B"/>
-          <w:sz w:val="21"/>
-          <w:szCs w:val="21"/>
-        </w:rPr>
-        <w:br/>
-        <w:t>   Left of six hundred.</w:t>
-      </w:r>
-      <w:r>
-        <w:rPr>
-          <w:rStyle w:val="apple-converted-space"/>
-          <w:rFonts w:ascii="Arial" w:hAnsi="Arial" w:cs="Arial"/>
-          <w:i/>
-          <w:iCs/>
-          <w:color w:val="7B7B7B"/>
-          <w:sz w:val="21"/>
-          <w:szCs w:val="21"/>
-        </w:rPr>
-        <w:t> </w:t>
-      </w:r>
+          <w:rFonts w:ascii="Times New Roman" w:eastAsia="Times New Roman" w:hAnsi="Times New Roman" w:cs="Times New Roman"/>
+          <w:b/>
+          <w:bCs/>
+          <w:color w:val="000000"/>
+          <w:sz w:val="24"/>
+          <w:szCs w:val="24"/>
+        </w:rPr>
+        <w:t xml:space="preserve"> Silverstein</w:t>
+      </w:r>
+    </w:p>
+    <w:p>
+      <w:pPr>
+        <w:spacing w:after="0" w:line="240" w:lineRule="auto"/>
+        <w:rPr>
+          <w:rFonts w:ascii="Arial" w:eastAsia="Times New Roman" w:hAnsi="Arial" w:cs="Arial"/>
+          <w:color w:val="000000"/>
+          <w:sz w:val="20"/>
+          <w:szCs w:val="20"/>
+        </w:rPr>
+      </w:pPr>
+      <w:r>
+        <w:rPr>
+          <w:rFonts w:ascii="Arial" w:eastAsia="Times New Roman" w:hAnsi="Arial" w:cs="Arial"/>
+          <w:color w:val="000000"/>
+          <w:sz w:val="20"/>
+          <w:szCs w:val="20"/>
+        </w:rPr>
+        <w:t>There is a place where the sidewalk ends</w:t>
+      </w:r>
+      <w:r>
+        <w:rPr>
+          <w:rFonts w:ascii="Arial" w:eastAsia="Times New Roman" w:hAnsi="Arial" w:cs="Arial"/>
+          <w:color w:val="000000"/>
+          <w:sz w:val="20"/>
+          <w:szCs w:val="20"/>
+        </w:rPr>
+        <w:br/>
+        <w:t>And before the street begins</w:t>
+      </w:r>
+      <w:proofErr w:type="gramStart"/>
+      <w:r>
+        <w:rPr>
+          <w:rFonts w:ascii="Arial" w:eastAsia="Times New Roman" w:hAnsi="Arial" w:cs="Arial"/>
+          <w:color w:val="000000"/>
+          <w:sz w:val="20"/>
+          <w:szCs w:val="20"/>
+        </w:rPr>
+        <w:t>,</w:t>
+      </w:r>
+      <w:proofErr w:type="gramEnd"/>
+      <w:r>
+        <w:rPr>
+          <w:rFonts w:ascii="Arial" w:eastAsia="Times New Roman" w:hAnsi="Arial" w:cs="Arial"/>
+          <w:color w:val="000000"/>
+          <w:sz w:val="20"/>
+          <w:szCs w:val="20"/>
+        </w:rPr>
+        <w:br/>
+        <w:t>And there the grass grows soft and white,</w:t>
+      </w:r>
+      <w:r>
+        <w:rPr>
+          <w:rFonts w:ascii="Arial" w:eastAsia="Times New Roman" w:hAnsi="Arial" w:cs="Arial"/>
+          <w:color w:val="000000"/>
+          <w:sz w:val="20"/>
+          <w:szCs w:val="20"/>
+        </w:rPr>
+        <w:br/>
+        <w:t>And there the sun burns crimson bright,</w:t>
+      </w:r>
+      <w:r>
+        <w:rPr>
+          <w:rFonts w:ascii="Arial" w:eastAsia="Times New Roman" w:hAnsi="Arial" w:cs="Arial"/>
+          <w:color w:val="000000"/>
+          <w:sz w:val="20"/>
+          <w:szCs w:val="20"/>
+        </w:rPr>
+        <w:br/>
+        <w:t>And there the moon-bird rests from his flight</w:t>
+      </w:r>
+      <w:r>
+        <w:rPr>
+          <w:rFonts w:ascii="Arial" w:eastAsia="Times New Roman" w:hAnsi="Arial" w:cs="Arial"/>
+          <w:color w:val="000000"/>
+          <w:sz w:val="20"/>
+          <w:szCs w:val="20"/>
+        </w:rPr>
+        <w:br/>
+        <w:t>To cool in the peppermint wind.</w:t>
+      </w:r>
+      <w:r>
+        <w:rPr>
+          <w:rFonts w:ascii="Arial" w:eastAsia="Times New Roman" w:hAnsi="Arial" w:cs="Arial"/>
+          <w:color w:val="000000"/>
+          <w:sz w:val="20"/>
+          <w:szCs w:val="20"/>
+        </w:rPr>
+        <w:br/>
+      </w:r>
+      <w:r>
+        <w:rPr>
+          <w:rFonts w:ascii="Arial" w:eastAsia="Times New Roman" w:hAnsi="Arial" w:cs="Arial"/>
+          <w:color w:val="000000"/>
+          <w:sz w:val="20"/>
+          <w:szCs w:val="20"/>
+        </w:rPr>
+        <w:br/>
+        <w:t>Let us leave this place where the smoke blows black</w:t>
+      </w:r>
+      <w:r>
+        <w:rPr>
+          <w:rFonts w:ascii="Arial" w:eastAsia="Times New Roman" w:hAnsi="Arial" w:cs="Arial"/>
+          <w:color w:val="000000"/>
+          <w:sz w:val="20"/>
+          <w:szCs w:val="20"/>
+        </w:rPr>
+        <w:br/>
+      </w:r>
+      <w:proofErr w:type="gramStart"/>
+      <w:r>
+        <w:rPr>
+          <w:rFonts w:ascii="Arial" w:eastAsia="Times New Roman" w:hAnsi="Arial" w:cs="Arial"/>
+          <w:color w:val="000000"/>
+          <w:sz w:val="20"/>
+          <w:szCs w:val="20"/>
+        </w:rPr>
+        <w:t>And</w:t>
+      </w:r>
+      <w:proofErr w:type="gramEnd"/>
+      <w:r>
+        <w:rPr>
+          <w:rFonts w:ascii="Arial" w:eastAsia="Times New Roman" w:hAnsi="Arial" w:cs="Arial"/>
+          <w:color w:val="000000"/>
+          <w:sz w:val="20"/>
+          <w:szCs w:val="20"/>
+        </w:rPr>
+        <w:t xml:space="preserve"> the dark street winds and bends.</w:t>
+      </w:r>
+      <w:r>
+        <w:rPr>
+          <w:rFonts w:ascii="Arial" w:eastAsia="Times New Roman" w:hAnsi="Arial" w:cs="Arial"/>
+          <w:color w:val="000000"/>
+          <w:sz w:val="20"/>
+          <w:szCs w:val="20"/>
+        </w:rPr>
+        <w:br/>
+        <w:t>Past the pits where the asphalt flowers grow</w:t>
+      </w:r>
+      <w:r>
+        <w:rPr>
+          <w:rFonts w:ascii="Arial" w:eastAsia="Times New Roman" w:hAnsi="Arial" w:cs="Arial"/>
+          <w:color w:val="000000"/>
+          <w:sz w:val="20"/>
+          <w:szCs w:val="20"/>
+        </w:rPr>
+        <w:br/>
+        <w:t>We shall walk with a walk that is measured and slow</w:t>
+      </w:r>
+      <w:proofErr w:type="gramStart"/>
+      <w:r>
+        <w:rPr>
+          <w:rFonts w:ascii="Arial" w:eastAsia="Times New Roman" w:hAnsi="Arial" w:cs="Arial"/>
+          <w:color w:val="000000"/>
+          <w:sz w:val="20"/>
+          <w:szCs w:val="20"/>
+        </w:rPr>
+        <w:t>,</w:t>
+      </w:r>
+      <w:proofErr w:type="gramEnd"/>
+      <w:r>
+        <w:rPr>
+          <w:rFonts w:ascii="Arial" w:eastAsia="Times New Roman" w:hAnsi="Arial" w:cs="Arial"/>
+          <w:color w:val="000000"/>
+          <w:sz w:val="20"/>
+          <w:szCs w:val="20"/>
+        </w:rPr>
+        <w:br/>
+      </w:r>
+      <w:r>
+        <w:rPr>
+          <w:rFonts w:ascii="Arial" w:eastAsia="Times New Roman" w:hAnsi="Arial" w:cs="Arial"/>
+          <w:color w:val="000000"/>
+          <w:sz w:val="20"/>
+          <w:szCs w:val="20"/>
+        </w:rPr>
+        <w:lastRenderedPageBreak/>
+        <w:t>And watch where the chalk-white arrows go</w:t>
+      </w:r>
+      <w:r>
+        <w:rPr>
+          <w:rFonts w:ascii="Arial" w:eastAsia="Times New Roman" w:hAnsi="Arial" w:cs="Arial"/>
+          <w:color w:val="000000"/>
+          <w:sz w:val="20"/>
+          <w:szCs w:val="20"/>
+        </w:rPr>
+        <w:br/>
+        <w:t>To the place where the sidewalk ends.</w:t>
+      </w:r>
+      <w:r>
+        <w:rPr>
+          <w:rFonts w:ascii="Arial" w:eastAsia="Times New Roman" w:hAnsi="Arial" w:cs="Arial"/>
+          <w:color w:val="000000"/>
+          <w:sz w:val="20"/>
+          <w:szCs w:val="20"/>
+        </w:rPr>
+        <w:br/>
+      </w:r>
+      <w:r>
+        <w:rPr>
+          <w:rFonts w:ascii="Arial" w:eastAsia="Times New Roman" w:hAnsi="Arial" w:cs="Arial"/>
+          <w:color w:val="000000"/>
+          <w:sz w:val="20"/>
+          <w:szCs w:val="20"/>
+        </w:rPr>
+        <w:br/>
+        <w:t>Yes we'll walk with a walk that is measured and slow</w:t>
+      </w:r>
+      <w:proofErr w:type="gramStart"/>
+      <w:r>
+        <w:rPr>
+          <w:rFonts w:ascii="Arial" w:eastAsia="Times New Roman" w:hAnsi="Arial" w:cs="Arial"/>
+          <w:color w:val="000000"/>
+          <w:sz w:val="20"/>
+          <w:szCs w:val="20"/>
+        </w:rPr>
+        <w:t>,</w:t>
+      </w:r>
+      <w:proofErr w:type="gramEnd"/>
+      <w:r>
+        <w:rPr>
+          <w:rFonts w:ascii="Arial" w:eastAsia="Times New Roman" w:hAnsi="Arial" w:cs="Arial"/>
+          <w:color w:val="000000"/>
+          <w:sz w:val="20"/>
+          <w:szCs w:val="20"/>
+        </w:rPr>
+        <w:br/>
+        <w:t>And we'll go where the chalk-white arrows go,</w:t>
+      </w:r>
+      <w:r>
+        <w:rPr>
+          <w:rFonts w:ascii="Arial" w:eastAsia="Times New Roman" w:hAnsi="Arial" w:cs="Arial"/>
+          <w:color w:val="000000"/>
+          <w:sz w:val="20"/>
+          <w:szCs w:val="20"/>
+        </w:rPr>
+        <w:br/>
+        <w:t>For the children, they mark, and the children, they know</w:t>
+      </w:r>
+      <w:r>
+        <w:rPr>
+          <w:rFonts w:ascii="Arial" w:eastAsia="Times New Roman" w:hAnsi="Arial" w:cs="Arial"/>
+          <w:color w:val="000000"/>
+          <w:sz w:val="20"/>
+          <w:szCs w:val="20"/>
+        </w:rPr>
+        <w:br/>
+        <w:t>The place where the sidewalk ends.</w:t>
+      </w:r>
+    </w:p>
+    <w:p>
       <w:bookmarkStart w:id="48" w:name="_GoBack"/>
       <w:bookmarkEnd w:id="48"/>
-      <w:r>
-        <w:rPr>
-          <w:rFonts w:ascii="Arial" w:hAnsi="Arial" w:cs="Arial"/>
-          <w:i/>
-          <w:iCs/>
-          <w:color w:val="7B7B7B"/>
-          <w:sz w:val="21"/>
-          <w:szCs w:val="21"/>
-        </w:rPr>
-        <w:br/>
-        <w:t xml:space="preserve">When can their glory </w:t>
-      </w:r>
-      <w:proofErr w:type="gramStart"/>
-      <w:r>
-        <w:rPr>
-          <w:rFonts w:ascii="Arial" w:hAnsi="Arial" w:cs="Arial"/>
-          <w:i/>
-          <w:iCs/>
-          <w:color w:val="7B7B7B"/>
-          <w:sz w:val="21"/>
-          <w:szCs w:val="21"/>
-        </w:rPr>
-        <w:t>fade ?</w:t>
-      </w:r>
-      <w:r>
-        <w:rPr>
-          <w:rStyle w:val="apple-converted-space"/>
-          <w:rFonts w:ascii="Arial" w:hAnsi="Arial" w:cs="Arial"/>
-          <w:i/>
-          <w:iCs/>
-          <w:color w:val="7B7B7B"/>
-          <w:sz w:val="21"/>
-          <w:szCs w:val="21"/>
-        </w:rPr>
-        <w:t> </w:t>
-      </w:r>
-      <w:proofErr w:type="gramEnd"/>
-      <w:r>
-        <w:rPr>
-          <w:rFonts w:ascii="Arial" w:hAnsi="Arial" w:cs="Arial"/>
-          <w:i/>
-          <w:iCs/>
-          <w:color w:val="7B7B7B"/>
-          <w:sz w:val="21"/>
-          <w:szCs w:val="21"/>
-        </w:rPr>
-        <w:br/>
-        <w:t>O the wild charge they made!</w:t>
-      </w:r>
-      <w:r>
-        <w:rPr>
-          <w:rStyle w:val="apple-converted-space"/>
-          <w:rFonts w:ascii="Arial" w:hAnsi="Arial" w:cs="Arial"/>
-          <w:i/>
-          <w:iCs/>
-          <w:color w:val="7B7B7B"/>
-          <w:sz w:val="21"/>
-          <w:szCs w:val="21"/>
-        </w:rPr>
-        <w:t> </w:t>
-      </w:r>
-      <w:r>
-        <w:rPr>
-          <w:rFonts w:ascii="Arial" w:hAnsi="Arial" w:cs="Arial"/>
-          <w:i/>
-          <w:iCs/>
-          <w:color w:val="7B7B7B"/>
-          <w:sz w:val="21"/>
-          <w:szCs w:val="21"/>
-        </w:rPr>
-        <w:br/>
-        <w:t xml:space="preserve">   All the world </w:t>
-      </w:r>
-      <w:proofErr w:type="spellStart"/>
-      <w:r>
-        <w:rPr>
-          <w:rFonts w:ascii="Arial" w:hAnsi="Arial" w:cs="Arial"/>
-          <w:i/>
-          <w:iCs/>
-          <w:color w:val="7B7B7B"/>
-          <w:sz w:val="21"/>
-          <w:szCs w:val="21"/>
-        </w:rPr>
-        <w:t>wonder’d</w:t>
-      </w:r>
-      <w:proofErr w:type="spellEnd"/>
-      <w:r>
-        <w:rPr>
-          <w:rFonts w:ascii="Arial" w:hAnsi="Arial" w:cs="Arial"/>
-          <w:i/>
-          <w:iCs/>
-          <w:color w:val="7B7B7B"/>
-          <w:sz w:val="21"/>
-          <w:szCs w:val="21"/>
-        </w:rPr>
-        <w:t>.</w:t>
-      </w:r>
-      <w:r>
-        <w:rPr>
-          <w:rStyle w:val="apple-converted-space"/>
-          <w:rFonts w:ascii="Arial" w:hAnsi="Arial" w:cs="Arial"/>
-          <w:i/>
-          <w:iCs/>
-          <w:color w:val="7B7B7B"/>
-          <w:sz w:val="21"/>
-          <w:szCs w:val="21"/>
-        </w:rPr>
-        <w:t> </w:t>
-      </w:r>
-      <w:r>
-        <w:rPr>
-          <w:rFonts w:ascii="Arial" w:hAnsi="Arial" w:cs="Arial"/>
-          <w:i/>
-          <w:iCs/>
-          <w:color w:val="7B7B7B"/>
-          <w:sz w:val="21"/>
-          <w:szCs w:val="21"/>
-        </w:rPr>
-        <w:br/>
-      </w:r>
-      <w:proofErr w:type="spellStart"/>
-      <w:r>
-        <w:rPr>
-          <w:rFonts w:ascii="Arial" w:hAnsi="Arial" w:cs="Arial"/>
-          <w:i/>
-          <w:iCs/>
-          <w:color w:val="7B7B7B"/>
-          <w:sz w:val="21"/>
-          <w:szCs w:val="21"/>
-        </w:rPr>
-        <w:t>Honour</w:t>
-      </w:r>
-      <w:proofErr w:type="spellEnd"/>
-      <w:r>
-        <w:rPr>
-          <w:rFonts w:ascii="Arial" w:hAnsi="Arial" w:cs="Arial"/>
-          <w:i/>
-          <w:iCs/>
-          <w:color w:val="7B7B7B"/>
-          <w:sz w:val="21"/>
-          <w:szCs w:val="21"/>
-        </w:rPr>
-        <w:t xml:space="preserve"> the charge they made!</w:t>
-      </w:r>
-      <w:r>
-        <w:rPr>
-          <w:rStyle w:val="apple-converted-space"/>
-          <w:rFonts w:ascii="Arial" w:hAnsi="Arial" w:cs="Arial"/>
-          <w:i/>
-          <w:iCs/>
-          <w:color w:val="7B7B7B"/>
-          <w:sz w:val="21"/>
-          <w:szCs w:val="21"/>
-        </w:rPr>
-        <w:t> </w:t>
-      </w:r>
-      <w:r>
-        <w:rPr>
-          <w:rFonts w:ascii="Arial" w:hAnsi="Arial" w:cs="Arial"/>
-          <w:i/>
-          <w:iCs/>
-          <w:color w:val="7B7B7B"/>
-          <w:sz w:val="21"/>
-          <w:szCs w:val="21"/>
-        </w:rPr>
-        <w:br/>
-      </w:r>
-      <w:proofErr w:type="spellStart"/>
-      <w:r>
-        <w:rPr>
-          <w:rFonts w:ascii="Arial" w:hAnsi="Arial" w:cs="Arial"/>
-          <w:i/>
-          <w:iCs/>
-          <w:color w:val="7B7B7B"/>
-          <w:sz w:val="21"/>
-          <w:szCs w:val="21"/>
-        </w:rPr>
-        <w:t>Honour</w:t>
-      </w:r>
-      <w:proofErr w:type="spellEnd"/>
-      <w:r>
-        <w:rPr>
-          <w:rFonts w:ascii="Arial" w:hAnsi="Arial" w:cs="Arial"/>
-          <w:i/>
-          <w:iCs/>
-          <w:color w:val="7B7B7B"/>
-          <w:sz w:val="21"/>
-          <w:szCs w:val="21"/>
-        </w:rPr>
-        <w:t xml:space="preserve"> the Light Brigade,</w:t>
-      </w:r>
-      <w:r>
-        <w:rPr>
-          <w:rStyle w:val="apple-converted-space"/>
-          <w:rFonts w:ascii="Arial" w:hAnsi="Arial" w:cs="Arial"/>
-          <w:i/>
-          <w:iCs/>
-          <w:color w:val="7B7B7B"/>
-          <w:sz w:val="21"/>
-          <w:szCs w:val="21"/>
-        </w:rPr>
-        <w:t> </w:t>
-      </w:r>
-      <w:r>
-        <w:rPr>
-          <w:rFonts w:ascii="Arial" w:hAnsi="Arial" w:cs="Arial"/>
-          <w:i/>
-          <w:iCs/>
-          <w:color w:val="7B7B7B"/>
-          <w:sz w:val="21"/>
-          <w:szCs w:val="21"/>
-        </w:rPr>
-        <w:br/>
-        <w:t>   Noble six hundred!</w:t>
-      </w:r>
     </w:p>
-    <w:p/>
     <w:sectPr>
       <w:pgSz w:w="12240" w:h="15840"/>
       <w:pgMar w:top="1440" w:right="1440" w:bottom="1440" w:left="1440" w:header="720" w:footer="720" w:gutter="0"/>

</xml_diff>